<commit_message>
Remove info about the PSoC driving the OLED since it is not yet implemented.
</commit_message>
<xml_diff>
--- a/labmanual/English/WW101-09-Shield.docx
+++ b/labmanual/English/WW101-09-Shield.docx
@@ -9,21 +9,21 @@
           <w:rFonts w:eastAsiaTheme="minorEastAsia"/>
         </w:rPr>
       </w:pPr>
+      <w:bookmarkStart w:id="0" w:name="_GoBack"/>
+      <w:bookmarkEnd w:id="0"/>
       <w:r>
         <w:t xml:space="preserve">Chapter </w:t>
       </w:r>
-      <w:del w:id="0" w:author="Greg Landry" w:date="2017-03-09T10:32:00Z">
+      <w:del w:id="1" w:author="Greg Landry" w:date="2017-03-09T10:32:00Z">
         <w:r>
           <w:delText>9</w:delText>
         </w:r>
       </w:del>
-      <w:ins w:id="1" w:author="Greg Landry" w:date="2017-03-09T10:35:00Z">
+      <w:ins w:id="2" w:author="Greg Landry" w:date="2017-03-09T10:35:00Z">
         <w:r>
           <w:t>9</w:t>
         </w:r>
       </w:ins>
-      <w:bookmarkStart w:id="2" w:name="_GoBack"/>
-      <w:bookmarkEnd w:id="2"/>
       <w:r>
         <w:t>: WICED Academy Shield</w:t>
       </w:r>
@@ -2446,7 +2446,6 @@
             </w:pPr>
             <w:ins w:id="273" w:author="Greg Landry" w:date="2017-03-01T16:56:00Z">
               <w:r>
-                <w:lastRenderedPageBreak/>
                 <w:t xml:space="preserve">1 = Base Board Control via </w:t>
               </w:r>
             </w:ins>
@@ -3239,95 +3238,48 @@
         <w:rPr>
           <w:ins w:id="376" w:author="Greg Landry" w:date="2017-03-01T20:03:00Z"/>
         </w:rPr>
-        <w:pPrChange w:id="377" w:author="Greg Landry" w:date="2017-03-01T20:03:00Z">
-          <w:pPr>
-            <w:pStyle w:val="Heading3"/>
-          </w:pPr>
-        </w:pPrChange>
-      </w:pPr>
-      <w:ins w:id="378" w:author="Greg Landry" w:date="2017-03-01T20:03:00Z">
-        <w:r>
-          <w:t xml:space="preserve">The shield contains a U8G OLED display with an I2C interface. By default, the display is driven by the PSoC analog co-processor. In order to use </w:t>
-        </w:r>
-      </w:ins>
-      <w:ins w:id="379" w:author="Greg Landry" w:date="2017-03-01T20:04:00Z">
-        <w:r>
-          <w:t>the</w:t>
-        </w:r>
-      </w:ins>
-      <w:ins w:id="380" w:author="Greg Landry" w:date="2017-03-01T20:03:00Z">
-        <w:r>
-          <w:t xml:space="preserve"> </w:t>
-        </w:r>
-      </w:ins>
-      <w:ins w:id="381" w:author="Greg Landry" w:date="2017-03-01T20:04:00Z">
-        <w:r>
-          <w:t>I2C bus from the base</w:t>
-        </w:r>
-      </w:ins>
-      <w:ins w:id="382" w:author="Greg Landry" w:date="2017-03-01T20:16:00Z">
-        <w:r>
-          <w:t xml:space="preserve"> </w:t>
-        </w:r>
-      </w:ins>
-      <w:ins w:id="383" w:author="Greg Landry" w:date="2017-03-01T20:04:00Z">
-        <w:r>
-          <w:t>board</w:t>
-        </w:r>
-      </w:ins>
-      <w:ins w:id="384" w:author="Greg Landry" w:date="2017-03-01T20:06:00Z">
-        <w:r>
-          <w:t xml:space="preserve"> – either to drive the OLED display or for other I2C operations</w:t>
-        </w:r>
-      </w:ins>
-      <w:ins w:id="385" w:author="Greg Landry" w:date="2017-03-01T20:04:00Z">
-        <w:r>
-          <w:t xml:space="preserve"> -</w:t>
-        </w:r>
-        <w:r>
-          <w:t xml:space="preserve"> it is necessary to stop the PSoC from driving the display</w:t>
-        </w:r>
-      </w:ins>
-      <w:ins w:id="386" w:author="Greg Landry" w:date="2017-03-01T20:15:00Z">
-        <w:r>
-          <w:t xml:space="preserve"> so that the I2C bus is available for the base board</w:t>
-        </w:r>
-      </w:ins>
-      <w:ins w:id="387" w:author="Greg Landry" w:date="2017-03-01T20:04:00Z">
-        <w:r>
-          <w:t>. To do this, hold button MB0 down until the display clears (5</w:t>
-        </w:r>
-      </w:ins>
-      <w:ins w:id="388" w:author="Greg Landry" w:date="2017-03-01T20:06:00Z">
-        <w:r>
-          <w:t>-10</w:t>
-        </w:r>
-      </w:ins>
-      <w:ins w:id="389" w:author="Greg Landry" w:date="2017-03-01T20:04:00Z">
-        <w:r>
-          <w:t xml:space="preserve"> seconds). The PSoC OLED display can be re-enabled by holding button MB1 down until the display comes back on (5-10 seconds).</w:t>
+      </w:pPr>
+      <w:ins w:id="377" w:author="Greg Landry" w:date="2017-03-01T20:03:00Z">
+        <w:r>
+          <w:t xml:space="preserve">The shield contains a U8G OLED display with an I2C interface. </w:t>
+        </w:r>
+      </w:ins>
+      <w:ins w:id="378" w:author="Greg Landry" w:date="2017-03-10T13:19:00Z">
+        <w:r>
+          <w:t>The OLED is an I2C Slave with an address of 0x</w:t>
+        </w:r>
+      </w:ins>
+      <w:ins w:id="379" w:author="Greg Landry" w:date="2017-03-10T13:20:00Z">
+        <w:r>
+          <w:t xml:space="preserve">3C which can be controlled from the WICED baseboard using </w:t>
+        </w:r>
+      </w:ins>
+      <w:ins w:id="380" w:author="Greg Landry" w:date="2017-03-10T13:21:00Z">
+        <w:r>
+          <w:t xml:space="preserve">the I2C interface connected to </w:t>
+        </w:r>
+      </w:ins>
+      <w:ins w:id="381" w:author="Greg Landry" w:date="2017-03-10T13:20:00Z">
+        <w:r>
+          <w:t>Arduino pins D14 and D15</w:t>
+        </w:r>
+        <w:r>
+          <w:t>.</w:t>
         </w:r>
       </w:ins>
     </w:p>
     <w:p>
       <w:pPr>
         <w:rPr>
-          <w:ins w:id="390" w:author="Greg Landry" w:date="2017-03-01T20:03:00Z"/>
+          <w:del w:id="382" w:author="Greg Landry" w:date="2017-03-01T17:14:00Z"/>
         </w:rPr>
-      </w:pPr>
-    </w:p>
-    <w:p>
-      <w:pPr>
-        <w:rPr>
-          <w:del w:id="391" w:author="Greg Landry" w:date="2017-03-01T17:14:00Z"/>
-        </w:rPr>
-        <w:pPrChange w:id="392" w:author="Greg Landry" w:date="2017-03-01T16:59:00Z">
+        <w:pPrChange w:id="383" w:author="Greg Landry" w:date="2017-03-01T16:59:00Z">
           <w:pPr>
             <w:jc w:val="center"/>
           </w:pPr>
         </w:pPrChange>
       </w:pPr>
-      <w:del w:id="393" w:author="Greg Landry" w:date="2017-03-01T16:59:00Z">
+      <w:del w:id="384" w:author="Greg Landry" w:date="2017-03-01T16:59:00Z">
         <w:r>
           <w:rPr>
             <w:noProof/>
@@ -3404,7 +3356,7 @@
       <w:r>
         <w:t>The Arduino pin connections between the shield and the base board are shown below.</w:t>
       </w:r>
-      <w:del w:id="394" w:author="Greg Landry" w:date="2017-03-01T17:00:00Z">
+      <w:del w:id="385" w:author="Greg Landry" w:date="2017-03-01T17:00:00Z">
         <w:r>
           <w:delText xml:space="preserve"> </w:delText>
         </w:r>
@@ -3428,7 +3380,7 @@
         <w:tblW w:w="6244" w:type="dxa"/>
         <w:jc w:val="center"/>
         <w:tblLook w:val="04A0" w:firstRow="1" w:lastRow="0" w:firstColumn="1" w:lastColumn="0" w:noHBand="0" w:noVBand="1"/>
-        <w:tblPrChange w:id="395" w:author="Greg Landry" w:date="2017-03-01T17:06:00Z">
+        <w:tblPrChange w:id="386" w:author="Greg Landry" w:date="2017-03-01T17:06:00Z">
           <w:tblPr>
             <w:tblStyle w:val="TableGrid"/>
             <w:tblW w:w="7703" w:type="dxa"/>
@@ -3441,7 +3393,7 @@
         <w:gridCol w:w="913"/>
         <w:gridCol w:w="2956"/>
         <w:gridCol w:w="2375"/>
-        <w:tblGridChange w:id="396">
+        <w:tblGridChange w:id="387">
           <w:tblGrid>
             <w:gridCol w:w="987"/>
             <w:gridCol w:w="1712"/>
@@ -3453,7 +3405,7 @@
         <w:trPr>
           <w:tblHeader/>
           <w:jc w:val="center"/>
-          <w:trPrChange w:id="397" w:author="Greg Landry" w:date="2017-03-01T17:06:00Z">
+          <w:trPrChange w:id="388" w:author="Greg Landry" w:date="2017-03-01T17:06:00Z">
             <w:trPr>
               <w:tblHeader/>
               <w:jc w:val="center"/>
@@ -3464,7 +3416,7 @@
           <w:tcPr>
             <w:tcW w:w="914" w:type="dxa"/>
             <w:shd w:val="clear" w:color="auto" w:fill="D9D9D9" w:themeFill="background1" w:themeFillShade="D9"/>
-            <w:tcPrChange w:id="398" w:author="Greg Landry" w:date="2017-03-01T17:06:00Z">
+            <w:tcPrChange w:id="389" w:author="Greg Landry" w:date="2017-03-01T17:06:00Z">
               <w:tcPr>
                 <w:tcW w:w="987" w:type="dxa"/>
                 <w:shd w:val="clear" w:color="auto" w:fill="D9D9D9" w:themeFill="background1" w:themeFillShade="D9"/>
@@ -3490,7 +3442,7 @@
           <w:tcPr>
             <w:tcW w:w="2939" w:type="dxa"/>
             <w:shd w:val="clear" w:color="auto" w:fill="D9D9D9" w:themeFill="background1" w:themeFillShade="D9"/>
-            <w:tcPrChange w:id="399" w:author="Greg Landry" w:date="2017-03-01T17:06:00Z">
+            <w:tcPrChange w:id="390" w:author="Greg Landry" w:date="2017-03-01T17:06:00Z">
               <w:tcPr>
                 <w:tcW w:w="1712" w:type="dxa"/>
                 <w:shd w:val="clear" w:color="auto" w:fill="D9D9D9" w:themeFill="background1" w:themeFillShade="D9"/>
@@ -3522,7 +3474,7 @@
           <w:tcPr>
             <w:tcW w:w="2391" w:type="dxa"/>
             <w:shd w:val="clear" w:color="auto" w:fill="D9D9D9" w:themeFill="background1" w:themeFillShade="D9"/>
-            <w:tcPrChange w:id="400" w:author="Greg Landry" w:date="2017-03-01T17:06:00Z">
+            <w:tcPrChange w:id="391" w:author="Greg Landry" w:date="2017-03-01T17:06:00Z">
               <w:tcPr>
                 <w:tcW w:w="3292" w:type="dxa"/>
                 <w:shd w:val="clear" w:color="auto" w:fill="D9D9D9" w:themeFill="background1" w:themeFillShade="D9"/>
@@ -3548,7 +3500,7 @@
       <w:tr>
         <w:trPr>
           <w:jc w:val="center"/>
-          <w:trPrChange w:id="401" w:author="Greg Landry" w:date="2017-03-01T17:06:00Z">
+          <w:trPrChange w:id="392" w:author="Greg Landry" w:date="2017-03-01T17:06:00Z">
             <w:trPr>
               <w:jc w:val="center"/>
             </w:trPr>
@@ -3557,7 +3509,7 @@
         <w:tc>
           <w:tcPr>
             <w:tcW w:w="914" w:type="dxa"/>
-            <w:tcPrChange w:id="402" w:author="Greg Landry" w:date="2017-03-01T17:06:00Z">
+            <w:tcPrChange w:id="393" w:author="Greg Landry" w:date="2017-03-01T17:06:00Z">
               <w:tcPr>
                 <w:tcW w:w="987" w:type="dxa"/>
               </w:tcPr>
@@ -3575,7 +3527,7 @@
         <w:tc>
           <w:tcPr>
             <w:tcW w:w="2939" w:type="dxa"/>
-            <w:tcPrChange w:id="403" w:author="Greg Landry" w:date="2017-03-01T17:06:00Z">
+            <w:tcPrChange w:id="394" w:author="Greg Landry" w:date="2017-03-01T17:06:00Z">
               <w:tcPr>
                 <w:tcW w:w="1712" w:type="dxa"/>
               </w:tcPr>
@@ -3585,24 +3537,24 @@
             <w:pPr>
               <w:jc w:val="center"/>
               <w:rPr>
-                <w:del w:id="404" w:author="Greg Landry" w:date="2017-03-01T17:02:00Z"/>
-              </w:rPr>
-            </w:pPr>
-            <w:del w:id="405" w:author="Greg Landry" w:date="2017-03-01T17:01:00Z">
+                <w:del w:id="395" w:author="Greg Landry" w:date="2017-03-01T17:02:00Z"/>
+              </w:rPr>
+            </w:pPr>
+            <w:del w:id="396" w:author="Greg Landry" w:date="2017-03-01T17:01:00Z">
               <w:r>
                 <w:delText>WICED_GPIO_2</w:delText>
               </w:r>
             </w:del>
-            <w:ins w:id="406" w:author="Greg Landry" w:date="2017-03-01T17:01:00Z">
+            <w:ins w:id="397" w:author="Greg Landry" w:date="2017-03-01T17:01:00Z">
               <w:r>
                 <w:t>N/A</w:t>
               </w:r>
             </w:ins>
-            <w:ins w:id="407" w:author="Greg Landry" w:date="2017-03-01T17:02:00Z">
+            <w:ins w:id="398" w:author="Greg Landry" w:date="2017-03-01T17:02:00Z">
               <w:r>
                 <w:rPr>
                   <w:vertAlign w:val="superscript"/>
-                  <w:rPrChange w:id="408" w:author="Greg Landry" w:date="2017-03-01T17:02:00Z">
+                  <w:rPrChange w:id="399" w:author="Greg Landry" w:date="2017-03-01T17:02:00Z">
                     <w:rPr/>
                   </w:rPrChange>
                 </w:rPr>
@@ -3613,15 +3565,15 @@
           <w:p>
             <w:pPr>
               <w:rPr>
-                <w:del w:id="409" w:author="Greg Landry" w:date="2017-03-01T17:02:00Z"/>
-              </w:rPr>
-              <w:pPrChange w:id="410" w:author="Greg Landry" w:date="2017-03-01T17:02:00Z">
+                <w:del w:id="400" w:author="Greg Landry" w:date="2017-03-01T17:02:00Z"/>
+              </w:rPr>
+              <w:pPrChange w:id="401" w:author="Greg Landry" w:date="2017-03-01T17:02:00Z">
                 <w:pPr>
                   <w:jc w:val="center"/>
                 </w:pPr>
               </w:pPrChange>
             </w:pPr>
-            <w:del w:id="411" w:author="Greg Landry" w:date="2017-03-01T17:02:00Z">
+            <w:del w:id="402" w:author="Greg Landry" w:date="2017-03-01T17:02:00Z">
               <w:r>
                 <w:delText>WICED_ADC_1</w:delText>
               </w:r>
@@ -3631,7 +3583,7 @@
             <w:pPr>
               <w:jc w:val="center"/>
             </w:pPr>
-            <w:del w:id="412" w:author="Greg Landry" w:date="2017-03-01T17:02:00Z">
+            <w:del w:id="403" w:author="Greg Landry" w:date="2017-03-01T17:02:00Z">
               <w:r>
                 <w:delText>WICED_PWM_3</w:delText>
               </w:r>
@@ -3641,7 +3593,7 @@
         <w:tc>
           <w:tcPr>
             <w:tcW w:w="2391" w:type="dxa"/>
-            <w:tcPrChange w:id="413" w:author="Greg Landry" w:date="2017-03-01T17:06:00Z">
+            <w:tcPrChange w:id="404" w:author="Greg Landry" w:date="2017-03-01T17:06:00Z">
               <w:tcPr>
                 <w:tcW w:w="3292" w:type="dxa"/>
               </w:tcPr>
@@ -3651,12 +3603,12 @@
             <w:pPr>
               <w:jc w:val="center"/>
             </w:pPr>
-            <w:del w:id="414" w:author="Greg Landry" w:date="2017-03-01T17:02:00Z">
+            <w:del w:id="405" w:author="Greg Landry" w:date="2017-03-01T17:02:00Z">
               <w:r>
                 <w:delText>Inductive Sensor</w:delText>
               </w:r>
             </w:del>
-            <w:ins w:id="415" w:author="Greg Landry" w:date="2017-03-01T17:02:00Z">
+            <w:ins w:id="406" w:author="Greg Landry" w:date="2017-03-01T17:02:00Z">
               <w:r>
                 <w:t>Ambient Light TIA Output</w:t>
               </w:r>
@@ -3667,7 +3619,7 @@
       <w:tr>
         <w:trPr>
           <w:jc w:val="center"/>
-          <w:trPrChange w:id="416" w:author="Greg Landry" w:date="2017-03-01T17:06:00Z">
+          <w:trPrChange w:id="407" w:author="Greg Landry" w:date="2017-03-01T17:06:00Z">
             <w:trPr>
               <w:jc w:val="center"/>
             </w:trPr>
@@ -3676,7 +3628,7 @@
         <w:tc>
           <w:tcPr>
             <w:tcW w:w="914" w:type="dxa"/>
-            <w:tcPrChange w:id="417" w:author="Greg Landry" w:date="2017-03-01T17:06:00Z">
+            <w:tcPrChange w:id="408" w:author="Greg Landry" w:date="2017-03-01T17:06:00Z">
               <w:tcPr>
                 <w:tcW w:w="987" w:type="dxa"/>
               </w:tcPr>
@@ -3686,7 +3638,7 @@
             <w:pPr>
               <w:jc w:val="center"/>
               <w:rPr>
-                <w:del w:id="418" w:author="Greg Landry" w:date="2017-03-01T17:05:00Z"/>
+                <w:del w:id="409" w:author="Greg Landry" w:date="2017-03-01T17:05:00Z"/>
               </w:rPr>
             </w:pPr>
             <w:r>
@@ -3702,7 +3654,7 @@
         <w:tc>
           <w:tcPr>
             <w:tcW w:w="2939" w:type="dxa"/>
-            <w:tcPrChange w:id="419" w:author="Greg Landry" w:date="2017-03-01T17:06:00Z">
+            <w:tcPrChange w:id="410" w:author="Greg Landry" w:date="2017-03-01T17:06:00Z">
               <w:tcPr>
                 <w:tcW w:w="1712" w:type="dxa"/>
               </w:tcPr>
@@ -3712,10 +3664,10 @@
             <w:pPr>
               <w:jc w:val="center"/>
               <w:rPr>
-                <w:del w:id="420" w:author="Greg Landry" w:date="2017-03-01T17:02:00Z"/>
-              </w:rPr>
-            </w:pPr>
-            <w:ins w:id="421" w:author="Greg Landry" w:date="2017-03-01T17:02:00Z">
+                <w:del w:id="411" w:author="Greg Landry" w:date="2017-03-01T17:02:00Z"/>
+              </w:rPr>
+            </w:pPr>
+            <w:ins w:id="412" w:author="Greg Landry" w:date="2017-03-01T17:02:00Z">
               <w:r>
                 <w:t>N/A</w:t>
               </w:r>
@@ -3726,7 +3678,7 @@
                 <w:t>*</w:t>
               </w:r>
             </w:ins>
-            <w:del w:id="422" w:author="Greg Landry" w:date="2017-03-01T17:02:00Z">
+            <w:del w:id="413" w:author="Greg Landry" w:date="2017-03-01T17:02:00Z">
               <w:r>
                 <w:delText>WICED_GPIO_3</w:delText>
               </w:r>
@@ -3736,10 +3688,10 @@
             <w:pPr>
               <w:jc w:val="center"/>
               <w:rPr>
-                <w:del w:id="423" w:author="Greg Landry" w:date="2017-03-01T17:02:00Z"/>
-              </w:rPr>
-            </w:pPr>
-            <w:del w:id="424" w:author="Greg Landry" w:date="2017-03-01T17:02:00Z">
+                <w:del w:id="414" w:author="Greg Landry" w:date="2017-03-01T17:02:00Z"/>
+              </w:rPr>
+            </w:pPr>
+            <w:del w:id="415" w:author="Greg Landry" w:date="2017-03-01T17:02:00Z">
               <w:r>
                 <w:delText>WICED_ADC_2</w:delText>
               </w:r>
@@ -3749,7 +3701,7 @@
             <w:pPr>
               <w:jc w:val="center"/>
             </w:pPr>
-            <w:del w:id="425" w:author="Greg Landry" w:date="2017-03-01T17:02:00Z">
+            <w:del w:id="416" w:author="Greg Landry" w:date="2017-03-01T17:02:00Z">
               <w:r>
                 <w:delText>WICED_PWM_4</w:delText>
               </w:r>
@@ -3759,7 +3711,7 @@
         <w:tc>
           <w:tcPr>
             <w:tcW w:w="2391" w:type="dxa"/>
-            <w:tcPrChange w:id="426" w:author="Greg Landry" w:date="2017-03-01T17:06:00Z">
+            <w:tcPrChange w:id="417" w:author="Greg Landry" w:date="2017-03-01T17:06:00Z">
               <w:tcPr>
                 <w:tcW w:w="3292" w:type="dxa"/>
               </w:tcPr>
@@ -3769,15 +3721,15 @@
             <w:pPr>
               <w:jc w:val="center"/>
               <w:rPr>
-                <w:del w:id="427" w:author="Greg Landry" w:date="2017-03-01T17:05:00Z"/>
-              </w:rPr>
-            </w:pPr>
-            <w:ins w:id="428" w:author="Greg Landry" w:date="2017-03-01T17:05:00Z">
+                <w:del w:id="418" w:author="Greg Landry" w:date="2017-03-01T17:05:00Z"/>
+              </w:rPr>
+            </w:pPr>
+            <w:ins w:id="419" w:author="Greg Landry" w:date="2017-03-01T17:05:00Z">
               <w:r>
                 <w:t>DAC Voltage</w:t>
               </w:r>
             </w:ins>
-            <w:del w:id="429" w:author="Greg Landry" w:date="2017-03-01T17:05:00Z">
+            <w:del w:id="420" w:author="Greg Landry" w:date="2017-03-01T17:05:00Z">
               <w:r>
                 <w:delText>Button</w:delText>
               </w:r>
@@ -3787,7 +3739,7 @@
             <w:pPr>
               <w:jc w:val="center"/>
             </w:pPr>
-            <w:del w:id="430" w:author="Greg Landry" w:date="2017-03-01T17:05:00Z">
+            <w:del w:id="421" w:author="Greg Landry" w:date="2017-03-01T17:05:00Z">
               <w:r>
                 <w:delText>Green LED</w:delText>
               </w:r>
@@ -3804,7 +3756,7 @@
       <w:tr>
         <w:trPr>
           <w:jc w:val="center"/>
-          <w:trPrChange w:id="431" w:author="Greg Landry" w:date="2017-03-01T17:06:00Z">
+          <w:trPrChange w:id="422" w:author="Greg Landry" w:date="2017-03-01T17:06:00Z">
             <w:trPr>
               <w:jc w:val="center"/>
             </w:trPr>
@@ -3813,7 +3765,7 @@
         <w:tc>
           <w:tcPr>
             <w:tcW w:w="914" w:type="dxa"/>
-            <w:tcPrChange w:id="432" w:author="Greg Landry" w:date="2017-03-01T17:06:00Z">
+            <w:tcPrChange w:id="423" w:author="Greg Landry" w:date="2017-03-01T17:06:00Z">
               <w:tcPr>
                 <w:tcW w:w="987" w:type="dxa"/>
               </w:tcPr>
@@ -3831,7 +3783,7 @@
         <w:tc>
           <w:tcPr>
             <w:tcW w:w="2939" w:type="dxa"/>
-            <w:tcPrChange w:id="433" w:author="Greg Landry" w:date="2017-03-01T17:06:00Z">
+            <w:tcPrChange w:id="424" w:author="Greg Landry" w:date="2017-03-01T17:06:00Z">
               <w:tcPr>
                 <w:tcW w:w="1712" w:type="dxa"/>
               </w:tcPr>
@@ -3841,10 +3793,10 @@
             <w:pPr>
               <w:jc w:val="center"/>
               <w:rPr>
-                <w:del w:id="434" w:author="Greg Landry" w:date="2017-03-01T17:04:00Z"/>
-              </w:rPr>
-            </w:pPr>
-            <w:ins w:id="435" w:author="Greg Landry" w:date="2017-03-01T17:04:00Z">
+                <w:del w:id="425" w:author="Greg Landry" w:date="2017-03-01T17:04:00Z"/>
+              </w:rPr>
+            </w:pPr>
+            <w:ins w:id="426" w:author="Greg Landry" w:date="2017-03-01T17:04:00Z">
               <w:r>
                 <w:t>N/A</w:t>
               </w:r>
@@ -3855,7 +3807,7 @@
                 <w:t>*</w:t>
               </w:r>
             </w:ins>
-            <w:del w:id="436" w:author="Greg Landry" w:date="2017-03-01T17:04:00Z">
+            <w:del w:id="427" w:author="Greg Landry" w:date="2017-03-01T17:04:00Z">
               <w:r>
                 <w:delText>WICED_GPIO_4</w:delText>
               </w:r>
@@ -3865,10 +3817,10 @@
             <w:pPr>
               <w:jc w:val="center"/>
               <w:rPr>
-                <w:del w:id="437" w:author="Greg Landry" w:date="2017-03-01T17:04:00Z"/>
-              </w:rPr>
-            </w:pPr>
-            <w:del w:id="438" w:author="Greg Landry" w:date="2017-03-01T17:04:00Z">
+                <w:del w:id="428" w:author="Greg Landry" w:date="2017-03-01T17:04:00Z"/>
+              </w:rPr>
+            </w:pPr>
+            <w:del w:id="429" w:author="Greg Landry" w:date="2017-03-01T17:04:00Z">
               <w:r>
                 <w:delText>WICED_ADC_3</w:delText>
               </w:r>
@@ -3881,7 +3833,7 @@
                 <w:b/>
               </w:rPr>
             </w:pPr>
-            <w:del w:id="439" w:author="Greg Landry" w:date="2017-03-01T17:04:00Z">
+            <w:del w:id="430" w:author="Greg Landry" w:date="2017-03-01T17:04:00Z">
               <w:r>
                 <w:delText>WICED_PWM</w:delText>
               </w:r>
@@ -3894,7 +3846,7 @@
         <w:tc>
           <w:tcPr>
             <w:tcW w:w="2391" w:type="dxa"/>
-            <w:tcPrChange w:id="440" w:author="Greg Landry" w:date="2017-03-01T17:06:00Z">
+            <w:tcPrChange w:id="431" w:author="Greg Landry" w:date="2017-03-01T17:06:00Z">
               <w:tcPr>
                 <w:tcW w:w="3292" w:type="dxa"/>
               </w:tcPr>
@@ -3904,12 +3856,12 @@
             <w:pPr>
               <w:jc w:val="center"/>
             </w:pPr>
-            <w:ins w:id="441" w:author="Greg Landry" w:date="2017-03-01T17:05:00Z">
+            <w:ins w:id="432" w:author="Greg Landry" w:date="2017-03-01T17:05:00Z">
               <w:r>
                 <w:t>Potentiometer</w:t>
               </w:r>
             </w:ins>
-            <w:del w:id="442" w:author="Greg Landry" w:date="2017-03-01T17:05:00Z">
+            <w:del w:id="433" w:author="Greg Landry" w:date="2017-03-01T17:05:00Z">
               <w:r>
                 <w:delText>N/C</w:delText>
               </w:r>
@@ -3920,8 +3872,8 @@
       <w:tr>
         <w:trPr>
           <w:jc w:val="center"/>
-          <w:del w:id="443" w:author="Greg Landry" w:date="2017-03-01T17:01:00Z"/>
-          <w:trPrChange w:id="444" w:author="Greg Landry" w:date="2017-03-01T17:06:00Z">
+          <w:del w:id="434" w:author="Greg Landry" w:date="2017-03-01T17:01:00Z"/>
+          <w:trPrChange w:id="435" w:author="Greg Landry" w:date="2017-03-01T17:06:00Z">
             <w:trPr>
               <w:jc w:val="center"/>
             </w:trPr>
@@ -3930,7 +3882,7 @@
         <w:tc>
           <w:tcPr>
             <w:tcW w:w="914" w:type="dxa"/>
-            <w:tcPrChange w:id="445" w:author="Greg Landry" w:date="2017-03-01T17:06:00Z">
+            <w:tcPrChange w:id="436" w:author="Greg Landry" w:date="2017-03-01T17:06:00Z">
               <w:tcPr>
                 <w:tcW w:w="987" w:type="dxa"/>
               </w:tcPr>
@@ -3940,10 +3892,10 @@
             <w:pPr>
               <w:jc w:val="center"/>
               <w:rPr>
-                <w:del w:id="446" w:author="Greg Landry" w:date="2017-03-01T17:01:00Z"/>
-              </w:rPr>
-            </w:pPr>
-            <w:del w:id="447" w:author="Greg Landry" w:date="2017-03-01T17:01:00Z">
+                <w:del w:id="437" w:author="Greg Landry" w:date="2017-03-01T17:01:00Z"/>
+              </w:rPr>
+            </w:pPr>
+            <w:del w:id="438" w:author="Greg Landry" w:date="2017-03-01T17:01:00Z">
               <w:r>
                 <w:delText>A3</w:delText>
               </w:r>
@@ -3953,7 +3905,7 @@
         <w:tc>
           <w:tcPr>
             <w:tcW w:w="2939" w:type="dxa"/>
-            <w:tcPrChange w:id="448" w:author="Greg Landry" w:date="2017-03-01T17:06:00Z">
+            <w:tcPrChange w:id="439" w:author="Greg Landry" w:date="2017-03-01T17:06:00Z">
               <w:tcPr>
                 <w:tcW w:w="1712" w:type="dxa"/>
               </w:tcPr>
@@ -3963,10 +3915,10 @@
             <w:pPr>
               <w:jc w:val="center"/>
               <w:rPr>
-                <w:del w:id="449" w:author="Greg Landry" w:date="2017-03-01T17:01:00Z"/>
-              </w:rPr>
-            </w:pPr>
-            <w:del w:id="450" w:author="Greg Landry" w:date="2017-03-01T17:01:00Z">
+                <w:del w:id="440" w:author="Greg Landry" w:date="2017-03-01T17:01:00Z"/>
+              </w:rPr>
+            </w:pPr>
+            <w:del w:id="441" w:author="Greg Landry" w:date="2017-03-01T17:01:00Z">
               <w:r>
                 <w:delText>WICED_GPIO_1</w:delText>
               </w:r>
@@ -3976,7 +3928,7 @@
         <w:tc>
           <w:tcPr>
             <w:tcW w:w="2391" w:type="dxa"/>
-            <w:tcPrChange w:id="451" w:author="Greg Landry" w:date="2017-03-01T17:06:00Z">
+            <w:tcPrChange w:id="442" w:author="Greg Landry" w:date="2017-03-01T17:06:00Z">
               <w:tcPr>
                 <w:tcW w:w="3292" w:type="dxa"/>
               </w:tcPr>
@@ -3986,10 +3938,10 @@
             <w:pPr>
               <w:jc w:val="center"/>
               <w:rPr>
-                <w:del w:id="452" w:author="Greg Landry" w:date="2017-03-01T17:01:00Z"/>
-              </w:rPr>
-            </w:pPr>
-            <w:del w:id="453" w:author="Greg Landry" w:date="2017-03-01T17:01:00Z">
+                <w:del w:id="443" w:author="Greg Landry" w:date="2017-03-01T17:01:00Z"/>
+              </w:rPr>
+            </w:pPr>
+            <w:del w:id="444" w:author="Greg Landry" w:date="2017-03-01T17:01:00Z">
               <w:r>
                 <w:delText>Blue LED</w:delText>
               </w:r>
@@ -4000,8 +3952,8 @@
       <w:tr>
         <w:trPr>
           <w:jc w:val="center"/>
-          <w:del w:id="454" w:author="Greg Landry" w:date="2017-03-01T17:01:00Z"/>
-          <w:trPrChange w:id="455" w:author="Greg Landry" w:date="2017-03-01T17:06:00Z">
+          <w:del w:id="445" w:author="Greg Landry" w:date="2017-03-01T17:01:00Z"/>
+          <w:trPrChange w:id="446" w:author="Greg Landry" w:date="2017-03-01T17:06:00Z">
             <w:trPr>
               <w:jc w:val="center"/>
             </w:trPr>
@@ -4010,7 +3962,7 @@
         <w:tc>
           <w:tcPr>
             <w:tcW w:w="914" w:type="dxa"/>
-            <w:tcPrChange w:id="456" w:author="Greg Landry" w:date="2017-03-01T17:06:00Z">
+            <w:tcPrChange w:id="447" w:author="Greg Landry" w:date="2017-03-01T17:06:00Z">
               <w:tcPr>
                 <w:tcW w:w="987" w:type="dxa"/>
               </w:tcPr>
@@ -4020,10 +3972,10 @@
             <w:pPr>
               <w:jc w:val="center"/>
               <w:rPr>
-                <w:del w:id="457" w:author="Greg Landry" w:date="2017-03-01T17:01:00Z"/>
-              </w:rPr>
-            </w:pPr>
-            <w:del w:id="458" w:author="Greg Landry" w:date="2017-03-01T17:01:00Z">
+                <w:del w:id="448" w:author="Greg Landry" w:date="2017-03-01T17:01:00Z"/>
+              </w:rPr>
+            </w:pPr>
+            <w:del w:id="449" w:author="Greg Landry" w:date="2017-03-01T17:01:00Z">
               <w:r>
                 <w:delText>A4</w:delText>
               </w:r>
@@ -4033,7 +3985,7 @@
         <w:tc>
           <w:tcPr>
             <w:tcW w:w="2939" w:type="dxa"/>
-            <w:tcPrChange w:id="459" w:author="Greg Landry" w:date="2017-03-01T17:06:00Z">
+            <w:tcPrChange w:id="450" w:author="Greg Landry" w:date="2017-03-01T17:06:00Z">
               <w:tcPr>
                 <w:tcW w:w="1712" w:type="dxa"/>
               </w:tcPr>
@@ -4043,10 +3995,10 @@
             <w:pPr>
               <w:jc w:val="center"/>
               <w:rPr>
-                <w:del w:id="460" w:author="Greg Landry" w:date="2017-03-01T17:01:00Z"/>
-              </w:rPr>
-            </w:pPr>
-            <w:del w:id="461" w:author="Greg Landry" w:date="2017-03-01T17:01:00Z">
+                <w:del w:id="451" w:author="Greg Landry" w:date="2017-03-01T17:01:00Z"/>
+              </w:rPr>
+            </w:pPr>
+            <w:del w:id="452" w:author="Greg Landry" w:date="2017-03-01T17:01:00Z">
               <w:r>
                 <w:delText>WICED_GPIO_21</w:delText>
               </w:r>
@@ -4056,7 +4008,7 @@
         <w:tc>
           <w:tcPr>
             <w:tcW w:w="2391" w:type="dxa"/>
-            <w:tcPrChange w:id="462" w:author="Greg Landry" w:date="2017-03-01T17:06:00Z">
+            <w:tcPrChange w:id="453" w:author="Greg Landry" w:date="2017-03-01T17:06:00Z">
               <w:tcPr>
                 <w:tcW w:w="3292" w:type="dxa"/>
               </w:tcPr>
@@ -4066,10 +4018,10 @@
             <w:pPr>
               <w:jc w:val="center"/>
               <w:rPr>
-                <w:del w:id="463" w:author="Greg Landry" w:date="2017-03-01T17:01:00Z"/>
-              </w:rPr>
-            </w:pPr>
-            <w:del w:id="464" w:author="Greg Landry" w:date="2017-03-01T17:01:00Z">
+                <w:del w:id="454" w:author="Greg Landry" w:date="2017-03-01T17:01:00Z"/>
+              </w:rPr>
+            </w:pPr>
+            <w:del w:id="455" w:author="Greg Landry" w:date="2017-03-01T17:01:00Z">
               <w:r>
                 <w:delText>Red LED</w:delText>
               </w:r>
@@ -4080,8 +4032,8 @@
       <w:tr>
         <w:trPr>
           <w:jc w:val="center"/>
-          <w:del w:id="465" w:author="Greg Landry" w:date="2017-03-01T17:01:00Z"/>
-          <w:trPrChange w:id="466" w:author="Greg Landry" w:date="2017-03-01T17:06:00Z">
+          <w:del w:id="456" w:author="Greg Landry" w:date="2017-03-01T17:01:00Z"/>
+          <w:trPrChange w:id="457" w:author="Greg Landry" w:date="2017-03-01T17:06:00Z">
             <w:trPr>
               <w:jc w:val="center"/>
             </w:trPr>
@@ -4090,7 +4042,7 @@
         <w:tc>
           <w:tcPr>
             <w:tcW w:w="914" w:type="dxa"/>
-            <w:tcPrChange w:id="467" w:author="Greg Landry" w:date="2017-03-01T17:06:00Z">
+            <w:tcPrChange w:id="458" w:author="Greg Landry" w:date="2017-03-01T17:06:00Z">
               <w:tcPr>
                 <w:tcW w:w="987" w:type="dxa"/>
               </w:tcPr>
@@ -4100,10 +4052,10 @@
             <w:pPr>
               <w:jc w:val="center"/>
               <w:rPr>
-                <w:del w:id="468" w:author="Greg Landry" w:date="2017-03-01T17:01:00Z"/>
-              </w:rPr>
-            </w:pPr>
-            <w:del w:id="469" w:author="Greg Landry" w:date="2017-03-01T17:01:00Z">
+                <w:del w:id="459" w:author="Greg Landry" w:date="2017-03-01T17:01:00Z"/>
+              </w:rPr>
+            </w:pPr>
+            <w:del w:id="460" w:author="Greg Landry" w:date="2017-03-01T17:01:00Z">
               <w:r>
                 <w:delText>A5</w:delText>
               </w:r>
@@ -4113,7 +4065,7 @@
         <w:tc>
           <w:tcPr>
             <w:tcW w:w="2939" w:type="dxa"/>
-            <w:tcPrChange w:id="470" w:author="Greg Landry" w:date="2017-03-01T17:06:00Z">
+            <w:tcPrChange w:id="461" w:author="Greg Landry" w:date="2017-03-01T17:06:00Z">
               <w:tcPr>
                 <w:tcW w:w="1712" w:type="dxa"/>
               </w:tcPr>
@@ -4123,10 +4075,10 @@
             <w:pPr>
               <w:jc w:val="center"/>
               <w:rPr>
-                <w:del w:id="471" w:author="Greg Landry" w:date="2017-03-01T17:01:00Z"/>
-              </w:rPr>
-            </w:pPr>
-            <w:del w:id="472" w:author="Greg Landry" w:date="2017-03-01T17:01:00Z">
+                <w:del w:id="462" w:author="Greg Landry" w:date="2017-03-01T17:01:00Z"/>
+              </w:rPr>
+            </w:pPr>
+            <w:del w:id="463" w:author="Greg Landry" w:date="2017-03-01T17:01:00Z">
               <w:r>
                 <w:delText>WICED_GPIO_20</w:delText>
               </w:r>
@@ -4136,7 +4088,7 @@
         <w:tc>
           <w:tcPr>
             <w:tcW w:w="2391" w:type="dxa"/>
-            <w:tcPrChange w:id="473" w:author="Greg Landry" w:date="2017-03-01T17:06:00Z">
+            <w:tcPrChange w:id="464" w:author="Greg Landry" w:date="2017-03-01T17:06:00Z">
               <w:tcPr>
                 <w:tcW w:w="3292" w:type="dxa"/>
               </w:tcPr>
@@ -4146,10 +4098,10 @@
             <w:pPr>
               <w:jc w:val="center"/>
               <w:rPr>
-                <w:del w:id="474" w:author="Greg Landry" w:date="2017-03-01T17:01:00Z"/>
-              </w:rPr>
-            </w:pPr>
-            <w:del w:id="475" w:author="Greg Landry" w:date="2017-03-01T17:01:00Z">
+                <w:del w:id="465" w:author="Greg Landry" w:date="2017-03-01T17:01:00Z"/>
+              </w:rPr>
+            </w:pPr>
+            <w:del w:id="466" w:author="Greg Landry" w:date="2017-03-01T17:01:00Z">
               <w:r>
                 <w:delText>VSSA</w:delText>
               </w:r>
@@ -4160,8 +4112,8 @@
       <w:tr>
         <w:trPr>
           <w:jc w:val="center"/>
-          <w:del w:id="476" w:author="Greg Landry" w:date="2017-03-01T17:04:00Z"/>
-          <w:trPrChange w:id="477" w:author="Greg Landry" w:date="2017-03-01T17:06:00Z">
+          <w:del w:id="467" w:author="Greg Landry" w:date="2017-03-01T17:04:00Z"/>
+          <w:trPrChange w:id="468" w:author="Greg Landry" w:date="2017-03-01T17:06:00Z">
             <w:trPr>
               <w:jc w:val="center"/>
             </w:trPr>
@@ -4171,7 +4123,7 @@
           <w:tcPr>
             <w:tcW w:w="914" w:type="dxa"/>
             <w:vAlign w:val="bottom"/>
-            <w:tcPrChange w:id="478" w:author="Greg Landry" w:date="2017-03-01T17:06:00Z">
+            <w:tcPrChange w:id="469" w:author="Greg Landry" w:date="2017-03-01T17:06:00Z">
               <w:tcPr>
                 <w:tcW w:w="987" w:type="dxa"/>
                 <w:vAlign w:val="bottom"/>
@@ -4182,10 +4134,10 @@
             <w:pPr>
               <w:jc w:val="center"/>
               <w:rPr>
-                <w:del w:id="479" w:author="Greg Landry" w:date="2017-03-01T17:04:00Z"/>
-              </w:rPr>
-            </w:pPr>
-            <w:del w:id="480" w:author="Greg Landry" w:date="2017-03-01T17:04:00Z">
+                <w:del w:id="470" w:author="Greg Landry" w:date="2017-03-01T17:04:00Z"/>
+              </w:rPr>
+            </w:pPr>
+            <w:del w:id="471" w:author="Greg Landry" w:date="2017-03-01T17:04:00Z">
               <w:r>
                 <w:delText>D0</w:delText>
               </w:r>
@@ -4195,7 +4147,7 @@
         <w:tc>
           <w:tcPr>
             <w:tcW w:w="2939" w:type="dxa"/>
-            <w:tcPrChange w:id="481" w:author="Greg Landry" w:date="2017-03-01T17:06:00Z">
+            <w:tcPrChange w:id="472" w:author="Greg Landry" w:date="2017-03-01T17:06:00Z">
               <w:tcPr>
                 <w:tcW w:w="1712" w:type="dxa"/>
               </w:tcPr>
@@ -4205,10 +4157,10 @@
             <w:pPr>
               <w:jc w:val="center"/>
               <w:rPr>
-                <w:del w:id="482" w:author="Greg Landry" w:date="2017-03-01T17:04:00Z"/>
-              </w:rPr>
-            </w:pPr>
-            <w:del w:id="483" w:author="Greg Landry" w:date="2017-03-01T17:04:00Z">
+                <w:del w:id="473" w:author="Greg Landry" w:date="2017-03-01T17:04:00Z"/>
+              </w:rPr>
+            </w:pPr>
+            <w:del w:id="474" w:author="Greg Landry" w:date="2017-03-01T17:04:00Z">
               <w:r>
                 <w:delText>WICED_GPIO_10</w:delText>
               </w:r>
@@ -4218,7 +4170,7 @@
         <w:tc>
           <w:tcPr>
             <w:tcW w:w="2391" w:type="dxa"/>
-            <w:tcPrChange w:id="484" w:author="Greg Landry" w:date="2017-03-01T17:06:00Z">
+            <w:tcPrChange w:id="475" w:author="Greg Landry" w:date="2017-03-01T17:06:00Z">
               <w:tcPr>
                 <w:tcW w:w="3292" w:type="dxa"/>
               </w:tcPr>
@@ -4228,10 +4180,10 @@
             <w:pPr>
               <w:jc w:val="center"/>
               <w:rPr>
-                <w:del w:id="485" w:author="Greg Landry" w:date="2017-03-01T17:04:00Z"/>
-              </w:rPr>
-            </w:pPr>
-            <w:del w:id="486" w:author="Greg Landry" w:date="2017-03-01T17:04:00Z">
+                <w:del w:id="476" w:author="Greg Landry" w:date="2017-03-01T17:04:00Z"/>
+              </w:rPr>
+            </w:pPr>
+            <w:del w:id="477" w:author="Greg Landry" w:date="2017-03-01T17:04:00Z">
               <w:r>
                 <w:delText>Analog Co-processor UART TX</w:delText>
               </w:r>
@@ -4248,8 +4200,8 @@
       <w:tr>
         <w:trPr>
           <w:jc w:val="center"/>
-          <w:del w:id="487" w:author="Greg Landry" w:date="2017-03-01T17:04:00Z"/>
-          <w:trPrChange w:id="488" w:author="Greg Landry" w:date="2017-03-01T17:06:00Z">
+          <w:del w:id="478" w:author="Greg Landry" w:date="2017-03-01T17:04:00Z"/>
+          <w:trPrChange w:id="479" w:author="Greg Landry" w:date="2017-03-01T17:06:00Z">
             <w:trPr>
               <w:jc w:val="center"/>
             </w:trPr>
@@ -4259,7 +4211,7 @@
           <w:tcPr>
             <w:tcW w:w="914" w:type="dxa"/>
             <w:vAlign w:val="bottom"/>
-            <w:tcPrChange w:id="489" w:author="Greg Landry" w:date="2017-03-01T17:06:00Z">
+            <w:tcPrChange w:id="480" w:author="Greg Landry" w:date="2017-03-01T17:06:00Z">
               <w:tcPr>
                 <w:tcW w:w="987" w:type="dxa"/>
                 <w:vAlign w:val="bottom"/>
@@ -4270,10 +4222,10 @@
             <w:pPr>
               <w:jc w:val="center"/>
               <w:rPr>
-                <w:del w:id="490" w:author="Greg Landry" w:date="2017-03-01T17:04:00Z"/>
-              </w:rPr>
-            </w:pPr>
-            <w:del w:id="491" w:author="Greg Landry" w:date="2017-03-01T17:04:00Z">
+                <w:del w:id="481" w:author="Greg Landry" w:date="2017-03-01T17:04:00Z"/>
+              </w:rPr>
+            </w:pPr>
+            <w:del w:id="482" w:author="Greg Landry" w:date="2017-03-01T17:04:00Z">
               <w:r>
                 <w:delText>D1</w:delText>
               </w:r>
@@ -4283,7 +4235,7 @@
         <w:tc>
           <w:tcPr>
             <w:tcW w:w="2939" w:type="dxa"/>
-            <w:tcPrChange w:id="492" w:author="Greg Landry" w:date="2017-03-01T17:06:00Z">
+            <w:tcPrChange w:id="483" w:author="Greg Landry" w:date="2017-03-01T17:06:00Z">
               <w:tcPr>
                 <w:tcW w:w="1712" w:type="dxa"/>
               </w:tcPr>
@@ -4293,10 +4245,10 @@
             <w:pPr>
               <w:jc w:val="center"/>
               <w:rPr>
-                <w:del w:id="493" w:author="Greg Landry" w:date="2017-03-01T17:04:00Z"/>
-              </w:rPr>
-            </w:pPr>
-            <w:del w:id="494" w:author="Greg Landry" w:date="2017-03-01T17:04:00Z">
+                <w:del w:id="484" w:author="Greg Landry" w:date="2017-03-01T17:04:00Z"/>
+              </w:rPr>
+            </w:pPr>
+            <w:del w:id="485" w:author="Greg Landry" w:date="2017-03-01T17:04:00Z">
               <w:r>
                 <w:delText>WICED_GPIO_09</w:delText>
               </w:r>
@@ -4306,7 +4258,7 @@
         <w:tc>
           <w:tcPr>
             <w:tcW w:w="2391" w:type="dxa"/>
-            <w:tcPrChange w:id="495" w:author="Greg Landry" w:date="2017-03-01T17:06:00Z">
+            <w:tcPrChange w:id="486" w:author="Greg Landry" w:date="2017-03-01T17:06:00Z">
               <w:tcPr>
                 <w:tcW w:w="3292" w:type="dxa"/>
               </w:tcPr>
@@ -4316,10 +4268,10 @@
             <w:pPr>
               <w:jc w:val="center"/>
               <w:rPr>
-                <w:del w:id="496" w:author="Greg Landry" w:date="2017-03-01T17:04:00Z"/>
-              </w:rPr>
-            </w:pPr>
-            <w:del w:id="497" w:author="Greg Landry" w:date="2017-03-01T17:04:00Z">
+                <w:del w:id="487" w:author="Greg Landry" w:date="2017-03-01T17:04:00Z"/>
+              </w:rPr>
+            </w:pPr>
+            <w:del w:id="488" w:author="Greg Landry" w:date="2017-03-01T17:04:00Z">
               <w:r>
                 <w:delText>Analog Co-processor UART RX</w:delText>
               </w:r>
@@ -4336,8 +4288,8 @@
       <w:tr>
         <w:trPr>
           <w:jc w:val="center"/>
-          <w:del w:id="498" w:author="Greg Landry" w:date="2017-03-01T17:04:00Z"/>
-          <w:trPrChange w:id="499" w:author="Greg Landry" w:date="2017-03-01T17:06:00Z">
+          <w:del w:id="489" w:author="Greg Landry" w:date="2017-03-01T17:04:00Z"/>
+          <w:trPrChange w:id="490" w:author="Greg Landry" w:date="2017-03-01T17:06:00Z">
             <w:trPr>
               <w:jc w:val="center"/>
             </w:trPr>
@@ -4347,7 +4299,7 @@
           <w:tcPr>
             <w:tcW w:w="914" w:type="dxa"/>
             <w:vAlign w:val="bottom"/>
-            <w:tcPrChange w:id="500" w:author="Greg Landry" w:date="2017-03-01T17:06:00Z">
+            <w:tcPrChange w:id="491" w:author="Greg Landry" w:date="2017-03-01T17:06:00Z">
               <w:tcPr>
                 <w:tcW w:w="987" w:type="dxa"/>
                 <w:vAlign w:val="bottom"/>
@@ -4358,10 +4310,10 @@
             <w:pPr>
               <w:jc w:val="center"/>
               <w:rPr>
-                <w:del w:id="501" w:author="Greg Landry" w:date="2017-03-01T17:04:00Z"/>
-              </w:rPr>
-            </w:pPr>
-            <w:del w:id="502" w:author="Greg Landry" w:date="2017-03-01T17:04:00Z">
+                <w:del w:id="492" w:author="Greg Landry" w:date="2017-03-01T17:04:00Z"/>
+              </w:rPr>
+            </w:pPr>
+            <w:del w:id="493" w:author="Greg Landry" w:date="2017-03-01T17:04:00Z">
               <w:r>
                 <w:delText>D2</w:delText>
               </w:r>
@@ -4371,7 +4323,7 @@
         <w:tc>
           <w:tcPr>
             <w:tcW w:w="2939" w:type="dxa"/>
-            <w:tcPrChange w:id="503" w:author="Greg Landry" w:date="2017-03-01T17:06:00Z">
+            <w:tcPrChange w:id="494" w:author="Greg Landry" w:date="2017-03-01T17:06:00Z">
               <w:tcPr>
                 <w:tcW w:w="1712" w:type="dxa"/>
               </w:tcPr>
@@ -4381,10 +4333,10 @@
             <w:pPr>
               <w:jc w:val="center"/>
               <w:rPr>
-                <w:del w:id="504" w:author="Greg Landry" w:date="2017-03-01T17:04:00Z"/>
-              </w:rPr>
-            </w:pPr>
-            <w:del w:id="505" w:author="Greg Landry" w:date="2017-03-01T17:04:00Z">
+                <w:del w:id="495" w:author="Greg Landry" w:date="2017-03-01T17:04:00Z"/>
+              </w:rPr>
+            </w:pPr>
+            <w:del w:id="496" w:author="Greg Landry" w:date="2017-03-01T17:04:00Z">
               <w:r>
                 <w:delText>WICED_GPIO_15</w:delText>
               </w:r>
@@ -4394,7 +4346,7 @@
         <w:tc>
           <w:tcPr>
             <w:tcW w:w="2391" w:type="dxa"/>
-            <w:tcPrChange w:id="506" w:author="Greg Landry" w:date="2017-03-01T17:06:00Z">
+            <w:tcPrChange w:id="497" w:author="Greg Landry" w:date="2017-03-01T17:06:00Z">
               <w:tcPr>
                 <w:tcW w:w="3292" w:type="dxa"/>
               </w:tcPr>
@@ -4404,10 +4356,10 @@
             <w:pPr>
               <w:jc w:val="center"/>
               <w:rPr>
-                <w:del w:id="507" w:author="Greg Landry" w:date="2017-03-01T17:04:00Z"/>
-              </w:rPr>
-            </w:pPr>
-            <w:del w:id="508" w:author="Greg Landry" w:date="2017-03-01T17:04:00Z">
+                <w:del w:id="498" w:author="Greg Landry" w:date="2017-03-01T17:04:00Z"/>
+              </w:rPr>
+            </w:pPr>
+            <w:del w:id="499" w:author="Greg Landry" w:date="2017-03-01T17:04:00Z">
               <w:r>
                 <w:delText>N/C</w:delText>
               </w:r>
@@ -4418,7 +4370,7 @@
       <w:tr>
         <w:trPr>
           <w:jc w:val="center"/>
-          <w:trPrChange w:id="509" w:author="Greg Landry" w:date="2017-03-01T17:06:00Z">
+          <w:trPrChange w:id="500" w:author="Greg Landry" w:date="2017-03-01T17:06:00Z">
             <w:trPr>
               <w:jc w:val="center"/>
             </w:trPr>
@@ -4428,7 +4380,7 @@
           <w:tcPr>
             <w:tcW w:w="914" w:type="dxa"/>
             <w:vAlign w:val="bottom"/>
-            <w:tcPrChange w:id="510" w:author="Greg Landry" w:date="2017-03-01T17:06:00Z">
+            <w:tcPrChange w:id="501" w:author="Greg Landry" w:date="2017-03-01T17:06:00Z">
               <w:tcPr>
                 <w:tcW w:w="987" w:type="dxa"/>
                 <w:vAlign w:val="bottom"/>
@@ -4447,7 +4399,7 @@
         <w:tc>
           <w:tcPr>
             <w:tcW w:w="2939" w:type="dxa"/>
-            <w:tcPrChange w:id="511" w:author="Greg Landry" w:date="2017-03-01T17:06:00Z">
+            <w:tcPrChange w:id="502" w:author="Greg Landry" w:date="2017-03-01T17:06:00Z">
               <w:tcPr>
                 <w:tcW w:w="1712" w:type="dxa"/>
               </w:tcPr>
@@ -4457,18 +4409,18 @@
             <w:pPr>
               <w:jc w:val="center"/>
               <w:rPr>
-                <w:ins w:id="512" w:author="Greg Landry" w:date="2017-03-01T17:06:00Z"/>
+                <w:ins w:id="503" w:author="Greg Landry" w:date="2017-03-01T17:06:00Z"/>
               </w:rPr>
             </w:pPr>
             <w:r>
               <w:t>WICED_</w:t>
             </w:r>
-            <w:del w:id="513" w:author="Greg Landry" w:date="2017-03-01T17:06:00Z">
+            <w:del w:id="504" w:author="Greg Landry" w:date="2017-03-01T17:06:00Z">
               <w:r>
                 <w:delText>GPIO_16</w:delText>
               </w:r>
             </w:del>
-            <w:ins w:id="514" w:author="Greg Landry" w:date="2017-03-01T17:06:00Z">
+            <w:ins w:id="505" w:author="Greg Landry" w:date="2017-03-01T17:06:00Z">
               <w:r>
                 <w:t>SH_MB1</w:t>
               </w:r>
@@ -4478,7 +4430,7 @@
             <w:pPr>
               <w:jc w:val="center"/>
             </w:pPr>
-            <w:ins w:id="515" w:author="Greg Landry" w:date="2017-03-01T17:06:00Z">
+            <w:ins w:id="506" w:author="Greg Landry" w:date="2017-03-01T17:06:00Z">
               <w:r>
                 <w:t>WICED_GPIO_3</w:t>
               </w:r>
@@ -4488,7 +4440,7 @@
         <w:tc>
           <w:tcPr>
             <w:tcW w:w="2391" w:type="dxa"/>
-            <w:tcPrChange w:id="516" w:author="Greg Landry" w:date="2017-03-01T17:06:00Z">
+            <w:tcPrChange w:id="507" w:author="Greg Landry" w:date="2017-03-01T17:06:00Z">
               <w:tcPr>
                 <w:tcW w:w="3292" w:type="dxa"/>
               </w:tcPr>
@@ -4498,12 +4450,12 @@
             <w:pPr>
               <w:jc w:val="center"/>
             </w:pPr>
-            <w:ins w:id="517" w:author="Greg Landry" w:date="2017-03-01T17:05:00Z">
+            <w:ins w:id="508" w:author="Greg Landry" w:date="2017-03-01T17:05:00Z">
               <w:r>
                 <w:t>Mechanical Button MB1</w:t>
               </w:r>
             </w:ins>
-            <w:del w:id="518" w:author="Greg Landry" w:date="2017-03-01T17:05:00Z">
+            <w:del w:id="509" w:author="Greg Landry" w:date="2017-03-01T17:05:00Z">
               <w:r>
                 <w:delText>N/C</w:delText>
               </w:r>
@@ -4514,8 +4466,8 @@
       <w:tr>
         <w:trPr>
           <w:jc w:val="center"/>
-          <w:del w:id="519" w:author="Greg Landry" w:date="2017-03-01T17:04:00Z"/>
-          <w:trPrChange w:id="520" w:author="Greg Landry" w:date="2017-03-01T17:06:00Z">
+          <w:del w:id="510" w:author="Greg Landry" w:date="2017-03-01T17:04:00Z"/>
+          <w:trPrChange w:id="511" w:author="Greg Landry" w:date="2017-03-01T17:06:00Z">
             <w:trPr>
               <w:jc w:val="center"/>
             </w:trPr>
@@ -4525,7 +4477,7 @@
           <w:tcPr>
             <w:tcW w:w="914" w:type="dxa"/>
             <w:vAlign w:val="bottom"/>
-            <w:tcPrChange w:id="521" w:author="Greg Landry" w:date="2017-03-01T17:06:00Z">
+            <w:tcPrChange w:id="512" w:author="Greg Landry" w:date="2017-03-01T17:06:00Z">
               <w:tcPr>
                 <w:tcW w:w="987" w:type="dxa"/>
                 <w:vAlign w:val="bottom"/>
@@ -4536,10 +4488,10 @@
             <w:pPr>
               <w:jc w:val="center"/>
               <w:rPr>
-                <w:del w:id="522" w:author="Greg Landry" w:date="2017-03-01T17:04:00Z"/>
-              </w:rPr>
-            </w:pPr>
-            <w:del w:id="523" w:author="Greg Landry" w:date="2017-03-01T17:04:00Z">
+                <w:del w:id="513" w:author="Greg Landry" w:date="2017-03-01T17:04:00Z"/>
+              </w:rPr>
+            </w:pPr>
+            <w:del w:id="514" w:author="Greg Landry" w:date="2017-03-01T17:04:00Z">
               <w:r>
                 <w:delText>D4</w:delText>
               </w:r>
@@ -4549,7 +4501,7 @@
         <w:tc>
           <w:tcPr>
             <w:tcW w:w="2939" w:type="dxa"/>
-            <w:tcPrChange w:id="524" w:author="Greg Landry" w:date="2017-03-01T17:06:00Z">
+            <w:tcPrChange w:id="515" w:author="Greg Landry" w:date="2017-03-01T17:06:00Z">
               <w:tcPr>
                 <w:tcW w:w="1712" w:type="dxa"/>
               </w:tcPr>
@@ -4559,10 +4511,10 @@
             <w:pPr>
               <w:jc w:val="center"/>
               <w:rPr>
-                <w:del w:id="525" w:author="Greg Landry" w:date="2017-03-01T17:04:00Z"/>
-              </w:rPr>
-            </w:pPr>
-            <w:del w:id="526" w:author="Greg Landry" w:date="2017-03-01T17:04:00Z">
+                <w:del w:id="516" w:author="Greg Landry" w:date="2017-03-01T17:04:00Z"/>
+              </w:rPr>
+            </w:pPr>
+            <w:del w:id="517" w:author="Greg Landry" w:date="2017-03-01T17:04:00Z">
               <w:r>
                 <w:delText>WICED_GPIO_26</w:delText>
               </w:r>
@@ -4572,7 +4524,7 @@
         <w:tc>
           <w:tcPr>
             <w:tcW w:w="2391" w:type="dxa"/>
-            <w:tcPrChange w:id="527" w:author="Greg Landry" w:date="2017-03-01T17:06:00Z">
+            <w:tcPrChange w:id="518" w:author="Greg Landry" w:date="2017-03-01T17:06:00Z">
               <w:tcPr>
                 <w:tcW w:w="3292" w:type="dxa"/>
               </w:tcPr>
@@ -4582,10 +4534,10 @@
             <w:pPr>
               <w:jc w:val="center"/>
               <w:rPr>
-                <w:del w:id="528" w:author="Greg Landry" w:date="2017-03-01T17:04:00Z"/>
-              </w:rPr>
-            </w:pPr>
-            <w:del w:id="529" w:author="Greg Landry" w:date="2017-03-01T17:04:00Z">
+                <w:del w:id="519" w:author="Greg Landry" w:date="2017-03-01T17:04:00Z"/>
+              </w:rPr>
+            </w:pPr>
+            <w:del w:id="520" w:author="Greg Landry" w:date="2017-03-01T17:04:00Z">
               <w:r>
                 <w:delText>N/C</w:delText>
               </w:r>
@@ -4596,7 +4548,7 @@
       <w:tr>
         <w:trPr>
           <w:jc w:val="center"/>
-          <w:trPrChange w:id="530" w:author="Greg Landry" w:date="2017-03-01T17:06:00Z">
+          <w:trPrChange w:id="521" w:author="Greg Landry" w:date="2017-03-01T17:06:00Z">
             <w:trPr>
               <w:jc w:val="center"/>
             </w:trPr>
@@ -4606,7 +4558,7 @@
           <w:tcPr>
             <w:tcW w:w="914" w:type="dxa"/>
             <w:vAlign w:val="bottom"/>
-            <w:tcPrChange w:id="531" w:author="Greg Landry" w:date="2017-03-01T17:06:00Z">
+            <w:tcPrChange w:id="522" w:author="Greg Landry" w:date="2017-03-01T17:06:00Z">
               <w:tcPr>
                 <w:tcW w:w="987" w:type="dxa"/>
                 <w:vAlign w:val="bottom"/>
@@ -4625,7 +4577,7 @@
         <w:tc>
           <w:tcPr>
             <w:tcW w:w="2939" w:type="dxa"/>
-            <w:tcPrChange w:id="532" w:author="Greg Landry" w:date="2017-03-01T17:06:00Z">
+            <w:tcPrChange w:id="523" w:author="Greg Landry" w:date="2017-03-01T17:06:00Z">
               <w:tcPr>
                 <w:tcW w:w="1712" w:type="dxa"/>
               </w:tcPr>
@@ -4635,15 +4587,15 @@
             <w:pPr>
               <w:jc w:val="center"/>
               <w:rPr>
-                <w:ins w:id="533" w:author="Greg Landry" w:date="2017-03-01T17:06:00Z"/>
-              </w:rPr>
-            </w:pPr>
-            <w:del w:id="534" w:author="Greg Landry" w:date="2017-03-01T17:06:00Z">
+                <w:ins w:id="524" w:author="Greg Landry" w:date="2017-03-01T17:06:00Z"/>
+              </w:rPr>
+            </w:pPr>
+            <w:del w:id="525" w:author="Greg Landry" w:date="2017-03-01T17:06:00Z">
               <w:r>
                 <w:delText>WICED_GPIO_27</w:delText>
               </w:r>
             </w:del>
-            <w:ins w:id="535" w:author="Greg Landry" w:date="2017-03-01T17:06:00Z">
+            <w:ins w:id="526" w:author="Greg Landry" w:date="2017-03-01T17:06:00Z">
               <w:r>
                 <w:t>WICED_SH_MB0</w:t>
               </w:r>
@@ -4653,7 +4605,7 @@
             <w:pPr>
               <w:jc w:val="center"/>
             </w:pPr>
-            <w:ins w:id="536" w:author="Greg Landry" w:date="2017-03-01T17:06:00Z">
+            <w:ins w:id="527" w:author="Greg Landry" w:date="2017-03-01T17:06:00Z">
               <w:r>
                 <w:t>WICED_GPIO_12</w:t>
               </w:r>
@@ -4663,7 +4615,7 @@
         <w:tc>
           <w:tcPr>
             <w:tcW w:w="2391" w:type="dxa"/>
-            <w:tcPrChange w:id="537" w:author="Greg Landry" w:date="2017-03-01T17:06:00Z">
+            <w:tcPrChange w:id="528" w:author="Greg Landry" w:date="2017-03-01T17:06:00Z">
               <w:tcPr>
                 <w:tcW w:w="3292" w:type="dxa"/>
               </w:tcPr>
@@ -4673,12 +4625,12 @@
             <w:pPr>
               <w:jc w:val="center"/>
             </w:pPr>
-            <w:ins w:id="538" w:author="Greg Landry" w:date="2017-03-01T17:05:00Z">
+            <w:ins w:id="529" w:author="Greg Landry" w:date="2017-03-01T17:05:00Z">
               <w:r>
                 <w:t>Mechanical Button MB0</w:t>
               </w:r>
             </w:ins>
-            <w:del w:id="539" w:author="Greg Landry" w:date="2017-03-01T17:05:00Z">
+            <w:del w:id="530" w:author="Greg Landry" w:date="2017-03-01T17:05:00Z">
               <w:r>
                 <w:delText>N/C</w:delText>
               </w:r>
@@ -4689,8 +4641,8 @@
       <w:tr>
         <w:trPr>
           <w:jc w:val="center"/>
-          <w:del w:id="540" w:author="Greg Landry" w:date="2017-03-01T17:04:00Z"/>
-          <w:trPrChange w:id="541" w:author="Greg Landry" w:date="2017-03-01T17:06:00Z">
+          <w:del w:id="531" w:author="Greg Landry" w:date="2017-03-01T17:04:00Z"/>
+          <w:trPrChange w:id="532" w:author="Greg Landry" w:date="2017-03-01T17:06:00Z">
             <w:trPr>
               <w:jc w:val="center"/>
             </w:trPr>
@@ -4700,7 +4652,7 @@
           <w:tcPr>
             <w:tcW w:w="914" w:type="dxa"/>
             <w:vAlign w:val="bottom"/>
-            <w:tcPrChange w:id="542" w:author="Greg Landry" w:date="2017-03-01T17:06:00Z">
+            <w:tcPrChange w:id="533" w:author="Greg Landry" w:date="2017-03-01T17:06:00Z">
               <w:tcPr>
                 <w:tcW w:w="987" w:type="dxa"/>
                 <w:vAlign w:val="bottom"/>
@@ -4711,10 +4663,10 @@
             <w:pPr>
               <w:jc w:val="center"/>
               <w:rPr>
-                <w:del w:id="543" w:author="Greg Landry" w:date="2017-03-01T17:04:00Z"/>
-              </w:rPr>
-            </w:pPr>
-            <w:del w:id="544" w:author="Greg Landry" w:date="2017-03-01T17:04:00Z">
+                <w:del w:id="534" w:author="Greg Landry" w:date="2017-03-01T17:04:00Z"/>
+              </w:rPr>
+            </w:pPr>
+            <w:del w:id="535" w:author="Greg Landry" w:date="2017-03-01T17:04:00Z">
               <w:r>
                 <w:delText>D6</w:delText>
               </w:r>
@@ -4724,7 +4676,7 @@
         <w:tc>
           <w:tcPr>
             <w:tcW w:w="2939" w:type="dxa"/>
-            <w:tcPrChange w:id="545" w:author="Greg Landry" w:date="2017-03-01T17:06:00Z">
+            <w:tcPrChange w:id="536" w:author="Greg Landry" w:date="2017-03-01T17:06:00Z">
               <w:tcPr>
                 <w:tcW w:w="1712" w:type="dxa"/>
               </w:tcPr>
@@ -4734,11 +4686,11 @@
             <w:pPr>
               <w:jc w:val="center"/>
               <w:rPr>
-                <w:del w:id="546" w:author="Greg Landry" w:date="2017-03-01T17:04:00Z"/>
+                <w:del w:id="537" w:author="Greg Landry" w:date="2017-03-01T17:04:00Z"/>
                 <w:highlight w:val="yellow"/>
               </w:rPr>
             </w:pPr>
-            <w:del w:id="547" w:author="Greg Landry" w:date="2017-03-01T17:04:00Z">
+            <w:del w:id="538" w:author="Greg Landry" w:date="2017-03-01T17:04:00Z">
               <w:r>
                 <w:delText>WICED_GPIO_28</w:delText>
               </w:r>
@@ -4748,7 +4700,7 @@
         <w:tc>
           <w:tcPr>
             <w:tcW w:w="2391" w:type="dxa"/>
-            <w:tcPrChange w:id="548" w:author="Greg Landry" w:date="2017-03-01T17:06:00Z">
+            <w:tcPrChange w:id="539" w:author="Greg Landry" w:date="2017-03-01T17:06:00Z">
               <w:tcPr>
                 <w:tcW w:w="3292" w:type="dxa"/>
               </w:tcPr>
@@ -4758,10 +4710,10 @@
             <w:pPr>
               <w:jc w:val="center"/>
               <w:rPr>
-                <w:del w:id="549" w:author="Greg Landry" w:date="2017-03-01T17:04:00Z"/>
-              </w:rPr>
-            </w:pPr>
-            <w:del w:id="550" w:author="Greg Landry" w:date="2017-03-01T17:04:00Z">
+                <w:del w:id="540" w:author="Greg Landry" w:date="2017-03-01T17:04:00Z"/>
+              </w:rPr>
+            </w:pPr>
+            <w:del w:id="541" w:author="Greg Landry" w:date="2017-03-01T17:04:00Z">
               <w:r>
                 <w:delText>N/C</w:delText>
               </w:r>
@@ -4772,8 +4724,8 @@
       <w:tr>
         <w:trPr>
           <w:jc w:val="center"/>
-          <w:del w:id="551" w:author="Greg Landry" w:date="2017-03-01T17:04:00Z"/>
-          <w:trPrChange w:id="552" w:author="Greg Landry" w:date="2017-03-01T17:06:00Z">
+          <w:del w:id="542" w:author="Greg Landry" w:date="2017-03-01T17:04:00Z"/>
+          <w:trPrChange w:id="543" w:author="Greg Landry" w:date="2017-03-01T17:06:00Z">
             <w:trPr>
               <w:jc w:val="center"/>
             </w:trPr>
@@ -4783,7 +4735,7 @@
           <w:tcPr>
             <w:tcW w:w="914" w:type="dxa"/>
             <w:vAlign w:val="bottom"/>
-            <w:tcPrChange w:id="553" w:author="Greg Landry" w:date="2017-03-01T17:06:00Z">
+            <w:tcPrChange w:id="544" w:author="Greg Landry" w:date="2017-03-01T17:06:00Z">
               <w:tcPr>
                 <w:tcW w:w="987" w:type="dxa"/>
                 <w:vAlign w:val="bottom"/>
@@ -4794,10 +4746,10 @@
             <w:pPr>
               <w:jc w:val="center"/>
               <w:rPr>
-                <w:del w:id="554" w:author="Greg Landry" w:date="2017-03-01T17:04:00Z"/>
-              </w:rPr>
-            </w:pPr>
-            <w:del w:id="555" w:author="Greg Landry" w:date="2017-03-01T17:04:00Z">
+                <w:del w:id="545" w:author="Greg Landry" w:date="2017-03-01T17:04:00Z"/>
+              </w:rPr>
+            </w:pPr>
+            <w:del w:id="546" w:author="Greg Landry" w:date="2017-03-01T17:04:00Z">
               <w:r>
                 <w:delText>D7</w:delText>
               </w:r>
@@ -4807,7 +4759,7 @@
         <w:tc>
           <w:tcPr>
             <w:tcW w:w="2939" w:type="dxa"/>
-            <w:tcPrChange w:id="556" w:author="Greg Landry" w:date="2017-03-01T17:06:00Z">
+            <w:tcPrChange w:id="547" w:author="Greg Landry" w:date="2017-03-01T17:06:00Z">
               <w:tcPr>
                 <w:tcW w:w="1712" w:type="dxa"/>
               </w:tcPr>
@@ -4817,10 +4769,10 @@
             <w:pPr>
               <w:jc w:val="center"/>
               <w:rPr>
-                <w:del w:id="557" w:author="Greg Landry" w:date="2017-03-01T17:04:00Z"/>
-              </w:rPr>
-            </w:pPr>
-            <w:del w:id="558" w:author="Greg Landry" w:date="2017-03-01T17:04:00Z">
+                <w:del w:id="548" w:author="Greg Landry" w:date="2017-03-01T17:04:00Z"/>
+              </w:rPr>
+            </w:pPr>
+            <w:del w:id="549" w:author="Greg Landry" w:date="2017-03-01T17:04:00Z">
               <w:r>
                 <w:delText>WICED_GPIO_17</w:delText>
               </w:r>
@@ -4830,7 +4782,7 @@
         <w:tc>
           <w:tcPr>
             <w:tcW w:w="2391" w:type="dxa"/>
-            <w:tcPrChange w:id="559" w:author="Greg Landry" w:date="2017-03-01T17:06:00Z">
+            <w:tcPrChange w:id="550" w:author="Greg Landry" w:date="2017-03-01T17:06:00Z">
               <w:tcPr>
                 <w:tcW w:w="3292" w:type="dxa"/>
               </w:tcPr>
@@ -4840,10 +4792,10 @@
             <w:pPr>
               <w:jc w:val="center"/>
               <w:rPr>
-                <w:del w:id="560" w:author="Greg Landry" w:date="2017-03-01T17:04:00Z"/>
-              </w:rPr>
-            </w:pPr>
-            <w:del w:id="561" w:author="Greg Landry" w:date="2017-03-01T17:04:00Z">
+                <w:del w:id="551" w:author="Greg Landry" w:date="2017-03-01T17:04:00Z"/>
+              </w:rPr>
+            </w:pPr>
+            <w:del w:id="552" w:author="Greg Landry" w:date="2017-03-01T17:04:00Z">
               <w:r>
                 <w:delText>N/C</w:delText>
               </w:r>
@@ -4854,8 +4806,8 @@
       <w:tr>
         <w:trPr>
           <w:jc w:val="center"/>
-          <w:del w:id="562" w:author="Greg Landry" w:date="2017-03-01T17:04:00Z"/>
-          <w:trPrChange w:id="563" w:author="Greg Landry" w:date="2017-03-01T17:06:00Z">
+          <w:del w:id="553" w:author="Greg Landry" w:date="2017-03-01T17:04:00Z"/>
+          <w:trPrChange w:id="554" w:author="Greg Landry" w:date="2017-03-01T17:06:00Z">
             <w:trPr>
               <w:jc w:val="center"/>
             </w:trPr>
@@ -4865,7 +4817,7 @@
           <w:tcPr>
             <w:tcW w:w="914" w:type="dxa"/>
             <w:vAlign w:val="bottom"/>
-            <w:tcPrChange w:id="564" w:author="Greg Landry" w:date="2017-03-01T17:06:00Z">
+            <w:tcPrChange w:id="555" w:author="Greg Landry" w:date="2017-03-01T17:06:00Z">
               <w:tcPr>
                 <w:tcW w:w="987" w:type="dxa"/>
                 <w:vAlign w:val="bottom"/>
@@ -4876,10 +4828,10 @@
             <w:pPr>
               <w:jc w:val="center"/>
               <w:rPr>
-                <w:del w:id="565" w:author="Greg Landry" w:date="2017-03-01T17:04:00Z"/>
-              </w:rPr>
-            </w:pPr>
-            <w:del w:id="566" w:author="Greg Landry" w:date="2017-03-01T17:04:00Z">
+                <w:del w:id="556" w:author="Greg Landry" w:date="2017-03-01T17:04:00Z"/>
+              </w:rPr>
+            </w:pPr>
+            <w:del w:id="557" w:author="Greg Landry" w:date="2017-03-01T17:04:00Z">
               <w:r>
                 <w:delText>D8</w:delText>
               </w:r>
@@ -4889,7 +4841,7 @@
         <w:tc>
           <w:tcPr>
             <w:tcW w:w="2939" w:type="dxa"/>
-            <w:tcPrChange w:id="567" w:author="Greg Landry" w:date="2017-03-01T17:06:00Z">
+            <w:tcPrChange w:id="558" w:author="Greg Landry" w:date="2017-03-01T17:06:00Z">
               <w:tcPr>
                 <w:tcW w:w="1712" w:type="dxa"/>
               </w:tcPr>
@@ -4899,10 +4851,10 @@
             <w:pPr>
               <w:jc w:val="center"/>
               <w:rPr>
-                <w:del w:id="568" w:author="Greg Landry" w:date="2017-03-01T17:04:00Z"/>
-              </w:rPr>
-            </w:pPr>
-            <w:del w:id="569" w:author="Greg Landry" w:date="2017-03-01T17:04:00Z">
+                <w:del w:id="559" w:author="Greg Landry" w:date="2017-03-01T17:04:00Z"/>
+              </w:rPr>
+            </w:pPr>
+            <w:del w:id="560" w:author="Greg Landry" w:date="2017-03-01T17:04:00Z">
               <w:r>
                 <w:delText>WICED_GPIO_14</w:delText>
               </w:r>
@@ -4912,7 +4864,7 @@
         <w:tc>
           <w:tcPr>
             <w:tcW w:w="2391" w:type="dxa"/>
-            <w:tcPrChange w:id="570" w:author="Greg Landry" w:date="2017-03-01T17:06:00Z">
+            <w:tcPrChange w:id="561" w:author="Greg Landry" w:date="2017-03-01T17:06:00Z">
               <w:tcPr>
                 <w:tcW w:w="3292" w:type="dxa"/>
               </w:tcPr>
@@ -4922,10 +4874,10 @@
             <w:pPr>
               <w:jc w:val="center"/>
               <w:rPr>
-                <w:del w:id="571" w:author="Greg Landry" w:date="2017-03-01T17:04:00Z"/>
-              </w:rPr>
-            </w:pPr>
-            <w:del w:id="572" w:author="Greg Landry" w:date="2017-03-01T17:04:00Z">
+                <w:del w:id="562" w:author="Greg Landry" w:date="2017-03-01T17:04:00Z"/>
+              </w:rPr>
+            </w:pPr>
+            <w:del w:id="563" w:author="Greg Landry" w:date="2017-03-01T17:04:00Z">
               <w:r>
                 <w:delText>N/C</w:delText>
               </w:r>
@@ -4936,7 +4888,7 @@
       <w:tr>
         <w:trPr>
           <w:jc w:val="center"/>
-          <w:trPrChange w:id="573" w:author="Greg Landry" w:date="2017-03-01T17:06:00Z">
+          <w:trPrChange w:id="564" w:author="Greg Landry" w:date="2017-03-01T17:06:00Z">
             <w:trPr>
               <w:jc w:val="center"/>
             </w:trPr>
@@ -4946,7 +4898,7 @@
           <w:tcPr>
             <w:tcW w:w="914" w:type="dxa"/>
             <w:vAlign w:val="bottom"/>
-            <w:tcPrChange w:id="574" w:author="Greg Landry" w:date="2017-03-01T17:06:00Z">
+            <w:tcPrChange w:id="565" w:author="Greg Landry" w:date="2017-03-01T17:06:00Z">
               <w:tcPr>
                 <w:tcW w:w="987" w:type="dxa"/>
                 <w:vAlign w:val="bottom"/>
@@ -4965,7 +4917,7 @@
         <w:tc>
           <w:tcPr>
             <w:tcW w:w="2939" w:type="dxa"/>
-            <w:tcPrChange w:id="575" w:author="Greg Landry" w:date="2017-03-01T17:06:00Z">
+            <w:tcPrChange w:id="566" w:author="Greg Landry" w:date="2017-03-01T17:06:00Z">
               <w:tcPr>
                 <w:tcW w:w="1712" w:type="dxa"/>
               </w:tcPr>
@@ -4975,10 +4927,10 @@
             <w:pPr>
               <w:jc w:val="center"/>
               <w:rPr>
-                <w:ins w:id="576" w:author="Greg Landry" w:date="2017-03-01T17:07:00Z"/>
-              </w:rPr>
-            </w:pPr>
-            <w:ins w:id="577" w:author="Greg Landry" w:date="2017-03-01T17:07:00Z">
+                <w:ins w:id="567" w:author="Greg Landry" w:date="2017-03-01T17:07:00Z"/>
+              </w:rPr>
+            </w:pPr>
+            <w:ins w:id="568" w:author="Greg Landry" w:date="2017-03-01T17:07:00Z">
               <w:r>
                 <w:t>WICED_SH_LED0</w:t>
               </w:r>
@@ -4988,13 +4940,13 @@
             <w:pPr>
               <w:jc w:val="center"/>
               <w:rPr>
-                <w:ins w:id="578" w:author="Greg Landry" w:date="2017-03-01T17:25:00Z"/>
+                <w:ins w:id="569" w:author="Greg Landry" w:date="2017-03-01T17:25:00Z"/>
               </w:rPr>
             </w:pPr>
             <w:r>
               <w:t>WICED_GPIO_</w:t>
             </w:r>
-            <w:ins w:id="579" w:author="Greg Landry" w:date="2017-03-01T17:07:00Z">
+            <w:ins w:id="570" w:author="Greg Landry" w:date="2017-03-01T17:07:00Z">
               <w:r>
                 <w:t>16</w:t>
               </w:r>
@@ -5004,12 +4956,12 @@
             <w:pPr>
               <w:jc w:val="center"/>
             </w:pPr>
-            <w:ins w:id="580" w:author="Greg Landry" w:date="2017-03-01T17:25:00Z">
+            <w:ins w:id="571" w:author="Greg Landry" w:date="2017-03-01T17:25:00Z">
               <w:r>
                 <w:t>WICED_PWM_4</w:t>
               </w:r>
             </w:ins>
-            <w:del w:id="581" w:author="Greg Landry" w:date="2017-03-01T17:07:00Z">
+            <w:del w:id="572" w:author="Greg Landry" w:date="2017-03-01T17:07:00Z">
               <w:r>
                 <w:delText>13</w:delText>
               </w:r>
@@ -5019,7 +4971,7 @@
         <w:tc>
           <w:tcPr>
             <w:tcW w:w="2391" w:type="dxa"/>
-            <w:tcPrChange w:id="582" w:author="Greg Landry" w:date="2017-03-01T17:06:00Z">
+            <w:tcPrChange w:id="573" w:author="Greg Landry" w:date="2017-03-01T17:06:00Z">
               <w:tcPr>
                 <w:tcW w:w="3292" w:type="dxa"/>
               </w:tcPr>
@@ -5029,17 +4981,17 @@
             <w:pPr>
               <w:jc w:val="center"/>
             </w:pPr>
-            <w:ins w:id="583" w:author="Greg Landry" w:date="2017-03-01T17:07:00Z">
+            <w:ins w:id="574" w:author="Greg Landry" w:date="2017-03-01T17:07:00Z">
               <w:r>
                 <w:t>LED</w:t>
               </w:r>
             </w:ins>
-            <w:ins w:id="584" w:author="Greg Landry" w:date="2017-03-01T18:52:00Z">
+            <w:ins w:id="575" w:author="Greg Landry" w:date="2017-03-01T18:52:00Z">
               <w:r>
                 <w:t>1</w:t>
               </w:r>
             </w:ins>
-            <w:del w:id="585" w:author="Greg Landry" w:date="2017-03-01T17:05:00Z">
+            <w:del w:id="576" w:author="Greg Landry" w:date="2017-03-01T17:05:00Z">
               <w:r>
                 <w:delText>N/C</w:delText>
               </w:r>
@@ -5050,7 +5002,7 @@
       <w:tr>
         <w:trPr>
           <w:jc w:val="center"/>
-          <w:trPrChange w:id="586" w:author="Greg Landry" w:date="2017-03-01T17:06:00Z">
+          <w:trPrChange w:id="577" w:author="Greg Landry" w:date="2017-03-01T17:06:00Z">
             <w:trPr>
               <w:jc w:val="center"/>
             </w:trPr>
@@ -5060,7 +5012,7 @@
           <w:tcPr>
             <w:tcW w:w="914" w:type="dxa"/>
             <w:vAlign w:val="bottom"/>
-            <w:tcPrChange w:id="587" w:author="Greg Landry" w:date="2017-03-01T17:06:00Z">
+            <w:tcPrChange w:id="578" w:author="Greg Landry" w:date="2017-03-01T17:06:00Z">
               <w:tcPr>
                 <w:tcW w:w="987" w:type="dxa"/>
                 <w:vAlign w:val="bottom"/>
@@ -5079,7 +5031,7 @@
         <w:tc>
           <w:tcPr>
             <w:tcW w:w="2939" w:type="dxa"/>
-            <w:tcPrChange w:id="588" w:author="Greg Landry" w:date="2017-03-01T17:06:00Z">
+            <w:tcPrChange w:id="579" w:author="Greg Landry" w:date="2017-03-01T17:06:00Z">
               <w:tcPr>
                 <w:tcW w:w="1712" w:type="dxa"/>
               </w:tcPr>
@@ -5089,10 +5041,10 @@
             <w:pPr>
               <w:jc w:val="center"/>
               <w:rPr>
-                <w:ins w:id="589" w:author="Greg Landry" w:date="2017-03-01T17:07:00Z"/>
-              </w:rPr>
-            </w:pPr>
-            <w:ins w:id="590" w:author="Greg Landry" w:date="2017-03-01T17:07:00Z">
+                <w:ins w:id="580" w:author="Greg Landry" w:date="2017-03-01T17:07:00Z"/>
+              </w:rPr>
+            </w:pPr>
+            <w:ins w:id="581" w:author="Greg Landry" w:date="2017-03-01T17:07:00Z">
               <w:r>
                 <w:t>WICED_SH_LED1</w:t>
               </w:r>
@@ -5102,12 +5054,12 @@
             <w:pPr>
               <w:jc w:val="center"/>
             </w:pPr>
-            <w:ins w:id="591" w:author="Greg Landry" w:date="2017-03-01T17:07:00Z">
+            <w:ins w:id="582" w:author="Greg Landry" w:date="2017-03-01T17:07:00Z">
               <w:r>
                 <w:t>WICED_GPIO_7</w:t>
               </w:r>
             </w:ins>
-            <w:del w:id="592" w:author="Greg Landry" w:date="2017-03-01T17:04:00Z">
+            <w:del w:id="583" w:author="Greg Landry" w:date="2017-03-01T17:04:00Z">
               <w:r>
                 <w:delText>WICED_GPIO_22</w:delText>
               </w:r>
@@ -5117,7 +5069,7 @@
         <w:tc>
           <w:tcPr>
             <w:tcW w:w="2391" w:type="dxa"/>
-            <w:tcPrChange w:id="593" w:author="Greg Landry" w:date="2017-03-01T17:06:00Z">
+            <w:tcPrChange w:id="584" w:author="Greg Landry" w:date="2017-03-01T17:06:00Z">
               <w:tcPr>
                 <w:tcW w:w="3292" w:type="dxa"/>
               </w:tcPr>
@@ -5127,17 +5079,17 @@
             <w:pPr>
               <w:jc w:val="center"/>
             </w:pPr>
-            <w:ins w:id="594" w:author="Greg Landry" w:date="2017-03-01T17:07:00Z">
+            <w:ins w:id="585" w:author="Greg Landry" w:date="2017-03-01T17:07:00Z">
               <w:r>
                 <w:t>LED</w:t>
               </w:r>
             </w:ins>
-            <w:ins w:id="595" w:author="Greg Landry" w:date="2017-03-01T18:52:00Z">
+            <w:ins w:id="586" w:author="Greg Landry" w:date="2017-03-01T18:52:00Z">
               <w:r>
                 <w:t>0</w:t>
               </w:r>
             </w:ins>
-            <w:del w:id="596" w:author="Greg Landry" w:date="2017-03-01T17:05:00Z">
+            <w:del w:id="587" w:author="Greg Landry" w:date="2017-03-01T17:05:00Z">
               <w:r>
                 <w:delText>N/C</w:delText>
               </w:r>
@@ -5148,8 +5100,8 @@
       <w:tr>
         <w:trPr>
           <w:jc w:val="center"/>
-          <w:del w:id="597" w:author="Greg Landry" w:date="2017-03-01T17:04:00Z"/>
-          <w:trPrChange w:id="598" w:author="Greg Landry" w:date="2017-03-01T17:06:00Z">
+          <w:del w:id="588" w:author="Greg Landry" w:date="2017-03-01T17:04:00Z"/>
+          <w:trPrChange w:id="589" w:author="Greg Landry" w:date="2017-03-01T17:06:00Z">
             <w:trPr>
               <w:jc w:val="center"/>
             </w:trPr>
@@ -5159,7 +5111,7 @@
           <w:tcPr>
             <w:tcW w:w="914" w:type="dxa"/>
             <w:vAlign w:val="bottom"/>
-            <w:tcPrChange w:id="599" w:author="Greg Landry" w:date="2017-03-01T17:06:00Z">
+            <w:tcPrChange w:id="590" w:author="Greg Landry" w:date="2017-03-01T17:06:00Z">
               <w:tcPr>
                 <w:tcW w:w="987" w:type="dxa"/>
                 <w:vAlign w:val="bottom"/>
@@ -5170,10 +5122,10 @@
             <w:pPr>
               <w:jc w:val="center"/>
               <w:rPr>
-                <w:del w:id="600" w:author="Greg Landry" w:date="2017-03-01T17:04:00Z"/>
-              </w:rPr>
-            </w:pPr>
-            <w:del w:id="601" w:author="Greg Landry" w:date="2017-03-01T17:04:00Z">
+                <w:del w:id="591" w:author="Greg Landry" w:date="2017-03-01T17:04:00Z"/>
+              </w:rPr>
+            </w:pPr>
+            <w:del w:id="592" w:author="Greg Landry" w:date="2017-03-01T17:04:00Z">
               <w:r>
                 <w:delText>D11</w:delText>
               </w:r>
@@ -5183,7 +5135,7 @@
         <w:tc>
           <w:tcPr>
             <w:tcW w:w="2939" w:type="dxa"/>
-            <w:tcPrChange w:id="602" w:author="Greg Landry" w:date="2017-03-01T17:06:00Z">
+            <w:tcPrChange w:id="593" w:author="Greg Landry" w:date="2017-03-01T17:06:00Z">
               <w:tcPr>
                 <w:tcW w:w="1712" w:type="dxa"/>
               </w:tcPr>
@@ -5193,10 +5145,10 @@
             <w:pPr>
               <w:jc w:val="center"/>
               <w:rPr>
-                <w:del w:id="603" w:author="Greg Landry" w:date="2017-03-01T17:04:00Z"/>
-              </w:rPr>
-            </w:pPr>
-            <w:del w:id="604" w:author="Greg Landry" w:date="2017-03-01T17:04:00Z">
+                <w:del w:id="594" w:author="Greg Landry" w:date="2017-03-01T17:04:00Z"/>
+              </w:rPr>
+            </w:pPr>
+            <w:del w:id="595" w:author="Greg Landry" w:date="2017-03-01T17:04:00Z">
               <w:r>
                 <w:delText>WICED_GPIO_25</w:delText>
               </w:r>
@@ -5206,7 +5158,7 @@
         <w:tc>
           <w:tcPr>
             <w:tcW w:w="2391" w:type="dxa"/>
-            <w:tcPrChange w:id="605" w:author="Greg Landry" w:date="2017-03-01T17:06:00Z">
+            <w:tcPrChange w:id="596" w:author="Greg Landry" w:date="2017-03-01T17:06:00Z">
               <w:tcPr>
                 <w:tcW w:w="3292" w:type="dxa"/>
               </w:tcPr>
@@ -5216,10 +5168,10 @@
             <w:pPr>
               <w:jc w:val="center"/>
               <w:rPr>
-                <w:del w:id="606" w:author="Greg Landry" w:date="2017-03-01T17:04:00Z"/>
-              </w:rPr>
-            </w:pPr>
-            <w:del w:id="607" w:author="Greg Landry" w:date="2017-03-01T17:04:00Z">
+                <w:del w:id="597" w:author="Greg Landry" w:date="2017-03-01T17:04:00Z"/>
+              </w:rPr>
+            </w:pPr>
+            <w:del w:id="598" w:author="Greg Landry" w:date="2017-03-01T17:04:00Z">
               <w:r>
                 <w:delText>N/C</w:delText>
               </w:r>
@@ -5230,8 +5182,8 @@
       <w:tr>
         <w:trPr>
           <w:jc w:val="center"/>
-          <w:del w:id="608" w:author="Greg Landry" w:date="2017-03-01T17:04:00Z"/>
-          <w:trPrChange w:id="609" w:author="Greg Landry" w:date="2017-03-01T17:06:00Z">
+          <w:del w:id="599" w:author="Greg Landry" w:date="2017-03-01T17:04:00Z"/>
+          <w:trPrChange w:id="600" w:author="Greg Landry" w:date="2017-03-01T17:06:00Z">
             <w:trPr>
               <w:jc w:val="center"/>
             </w:trPr>
@@ -5241,7 +5193,7 @@
           <w:tcPr>
             <w:tcW w:w="914" w:type="dxa"/>
             <w:vAlign w:val="bottom"/>
-            <w:tcPrChange w:id="610" w:author="Greg Landry" w:date="2017-03-01T17:06:00Z">
+            <w:tcPrChange w:id="601" w:author="Greg Landry" w:date="2017-03-01T17:06:00Z">
               <w:tcPr>
                 <w:tcW w:w="987" w:type="dxa"/>
                 <w:vAlign w:val="bottom"/>
@@ -5252,10 +5204,10 @@
             <w:pPr>
               <w:jc w:val="center"/>
               <w:rPr>
-                <w:del w:id="611" w:author="Greg Landry" w:date="2017-03-01T17:04:00Z"/>
-              </w:rPr>
-            </w:pPr>
-            <w:del w:id="612" w:author="Greg Landry" w:date="2017-03-01T17:04:00Z">
+                <w:del w:id="602" w:author="Greg Landry" w:date="2017-03-01T17:04:00Z"/>
+              </w:rPr>
+            </w:pPr>
+            <w:del w:id="603" w:author="Greg Landry" w:date="2017-03-01T17:04:00Z">
               <w:r>
                 <w:delText>D12</w:delText>
               </w:r>
@@ -5265,7 +5217,7 @@
         <w:tc>
           <w:tcPr>
             <w:tcW w:w="2939" w:type="dxa"/>
-            <w:tcPrChange w:id="613" w:author="Greg Landry" w:date="2017-03-01T17:06:00Z">
+            <w:tcPrChange w:id="604" w:author="Greg Landry" w:date="2017-03-01T17:06:00Z">
               <w:tcPr>
                 <w:tcW w:w="1712" w:type="dxa"/>
               </w:tcPr>
@@ -5275,10 +5227,10 @@
             <w:pPr>
               <w:jc w:val="center"/>
               <w:rPr>
-                <w:del w:id="614" w:author="Greg Landry" w:date="2017-03-01T17:04:00Z"/>
-              </w:rPr>
-            </w:pPr>
-            <w:del w:id="615" w:author="Greg Landry" w:date="2017-03-01T17:04:00Z">
+                <w:del w:id="605" w:author="Greg Landry" w:date="2017-03-01T17:04:00Z"/>
+              </w:rPr>
+            </w:pPr>
+            <w:del w:id="606" w:author="Greg Landry" w:date="2017-03-01T17:04:00Z">
               <w:r>
                 <w:delText>WICED_GPIO_24</w:delText>
               </w:r>
@@ -5288,7 +5240,7 @@
         <w:tc>
           <w:tcPr>
             <w:tcW w:w="2391" w:type="dxa"/>
-            <w:tcPrChange w:id="616" w:author="Greg Landry" w:date="2017-03-01T17:06:00Z">
+            <w:tcPrChange w:id="607" w:author="Greg Landry" w:date="2017-03-01T17:06:00Z">
               <w:tcPr>
                 <w:tcW w:w="3292" w:type="dxa"/>
               </w:tcPr>
@@ -5298,10 +5250,10 @@
             <w:pPr>
               <w:jc w:val="center"/>
               <w:rPr>
-                <w:del w:id="617" w:author="Greg Landry" w:date="2017-03-01T17:04:00Z"/>
-              </w:rPr>
-            </w:pPr>
-            <w:del w:id="618" w:author="Greg Landry" w:date="2017-03-01T17:04:00Z">
+                <w:del w:id="608" w:author="Greg Landry" w:date="2017-03-01T17:04:00Z"/>
+              </w:rPr>
+            </w:pPr>
+            <w:del w:id="609" w:author="Greg Landry" w:date="2017-03-01T17:04:00Z">
               <w:r>
                 <w:delText>N/C</w:delText>
               </w:r>
@@ -5312,8 +5264,8 @@
       <w:tr>
         <w:trPr>
           <w:jc w:val="center"/>
-          <w:del w:id="619" w:author="Greg Landry" w:date="2017-03-01T17:04:00Z"/>
-          <w:trPrChange w:id="620" w:author="Greg Landry" w:date="2017-03-01T17:06:00Z">
+          <w:del w:id="610" w:author="Greg Landry" w:date="2017-03-01T17:04:00Z"/>
+          <w:trPrChange w:id="611" w:author="Greg Landry" w:date="2017-03-01T17:06:00Z">
             <w:trPr>
               <w:jc w:val="center"/>
             </w:trPr>
@@ -5323,7 +5275,7 @@
           <w:tcPr>
             <w:tcW w:w="914" w:type="dxa"/>
             <w:vAlign w:val="bottom"/>
-            <w:tcPrChange w:id="621" w:author="Greg Landry" w:date="2017-03-01T17:06:00Z">
+            <w:tcPrChange w:id="612" w:author="Greg Landry" w:date="2017-03-01T17:06:00Z">
               <w:tcPr>
                 <w:tcW w:w="987" w:type="dxa"/>
                 <w:vAlign w:val="bottom"/>
@@ -5334,10 +5286,10 @@
             <w:pPr>
               <w:jc w:val="center"/>
               <w:rPr>
-                <w:del w:id="622" w:author="Greg Landry" w:date="2017-03-01T17:04:00Z"/>
-              </w:rPr>
-            </w:pPr>
-            <w:del w:id="623" w:author="Greg Landry" w:date="2017-03-01T17:04:00Z">
+                <w:del w:id="613" w:author="Greg Landry" w:date="2017-03-01T17:04:00Z"/>
+              </w:rPr>
+            </w:pPr>
+            <w:del w:id="614" w:author="Greg Landry" w:date="2017-03-01T17:04:00Z">
               <w:r>
                 <w:delText>D13</w:delText>
               </w:r>
@@ -5347,7 +5299,7 @@
         <w:tc>
           <w:tcPr>
             <w:tcW w:w="2939" w:type="dxa"/>
-            <w:tcPrChange w:id="624" w:author="Greg Landry" w:date="2017-03-01T17:06:00Z">
+            <w:tcPrChange w:id="615" w:author="Greg Landry" w:date="2017-03-01T17:06:00Z">
               <w:tcPr>
                 <w:tcW w:w="1712" w:type="dxa"/>
               </w:tcPr>
@@ -5357,20 +5309,109 @@
             <w:pPr>
               <w:jc w:val="center"/>
               <w:rPr>
-                <w:del w:id="625" w:author="Greg Landry" w:date="2017-03-01T17:04:00Z"/>
-              </w:rPr>
-            </w:pPr>
+                <w:del w:id="616" w:author="Greg Landry" w:date="2017-03-01T17:04:00Z"/>
+              </w:rPr>
+            </w:pPr>
+            <w:del w:id="617" w:author="Greg Landry" w:date="2017-03-01T17:04:00Z">
+              <w:r>
+                <w:delText>WICED_GPIO_23</w:delText>
+              </w:r>
+            </w:del>
+          </w:p>
+        </w:tc>
+        <w:tc>
+          <w:tcPr>
+            <w:tcW w:w="2391" w:type="dxa"/>
+            <w:tcPrChange w:id="618" w:author="Greg Landry" w:date="2017-03-01T17:06:00Z">
+              <w:tcPr>
+                <w:tcW w:w="3292" w:type="dxa"/>
+              </w:tcPr>
+            </w:tcPrChange>
+          </w:tcPr>
+          <w:p>
+            <w:pPr>
+              <w:jc w:val="center"/>
+              <w:rPr>
+                <w:del w:id="619" w:author="Greg Landry" w:date="2017-03-01T17:04:00Z"/>
+              </w:rPr>
+            </w:pPr>
+            <w:del w:id="620" w:author="Greg Landry" w:date="2017-03-01T17:04:00Z">
+              <w:r>
+                <w:delText>N/C</w:delText>
+              </w:r>
+            </w:del>
+          </w:p>
+        </w:tc>
+      </w:tr>
+      <w:tr>
+        <w:trPr>
+          <w:jc w:val="center"/>
+          <w:trPrChange w:id="621" w:author="Greg Landry" w:date="2017-03-01T17:06:00Z">
+            <w:trPr>
+              <w:jc w:val="center"/>
+            </w:trPr>
+          </w:trPrChange>
+        </w:trPr>
+        <w:tc>
+          <w:tcPr>
+            <w:tcW w:w="914" w:type="dxa"/>
+            <w:tcPrChange w:id="622" w:author="Greg Landry" w:date="2017-03-01T17:06:00Z">
+              <w:tcPr>
+                <w:tcW w:w="987" w:type="dxa"/>
+              </w:tcPr>
+            </w:tcPrChange>
+          </w:tcPr>
+          <w:p>
+            <w:pPr>
+              <w:jc w:val="center"/>
+            </w:pPr>
+            <w:r>
+              <w:t>D14</w:t>
+            </w:r>
+          </w:p>
+        </w:tc>
+        <w:tc>
+          <w:tcPr>
+            <w:tcW w:w="2939" w:type="dxa"/>
+            <w:tcPrChange w:id="623" w:author="Greg Landry" w:date="2017-03-01T17:06:00Z">
+              <w:tcPr>
+                <w:tcW w:w="1712" w:type="dxa"/>
+              </w:tcPr>
+            </w:tcPrChange>
+          </w:tcPr>
+          <w:p>
+            <w:pPr>
+              <w:jc w:val="center"/>
+              <w:rPr>
+                <w:del w:id="624" w:author="Greg Landry" w:date="2017-03-01T17:04:00Z"/>
+              </w:rPr>
+            </w:pPr>
+            <w:ins w:id="625" w:author="Greg Landry" w:date="2017-03-01T17:13:00Z">
+              <w:r>
+                <w:t>WICED_GPIO_48</w:t>
+              </w:r>
+            </w:ins>
             <w:del w:id="626" w:author="Greg Landry" w:date="2017-03-01T17:04:00Z">
               <w:r>
-                <w:delText>WICED_GPIO_23</w:delText>
+                <w:delText>WICED_GPIO_12</w:delText>
               </w:r>
             </w:del>
           </w:p>
+          <w:p>
+            <w:pPr>
+              <w:jc w:val="center"/>
+            </w:pPr>
+            <w:del w:id="627" w:author="Greg Landry" w:date="2017-03-01T17:04:00Z">
+              <w:r>
+                <w:delText>WICED_PWM_2</w:delText>
+              </w:r>
+            </w:del>
+          </w:p>
         </w:tc>
         <w:tc>
           <w:tcPr>
             <w:tcW w:w="2391" w:type="dxa"/>
-            <w:tcPrChange w:id="627" w:author="Greg Landry" w:date="2017-03-01T17:06:00Z">
+            <w:tcPrChange w:id="628" w:author="Greg Landry" w:date="2017-03-01T17:06:00Z">
               <w:tcPr>
                 <w:tcW w:w="3292" w:type="dxa"/>
               </w:tcPr>
@@ -5379,13 +5420,13 @@
           <w:p>
             <w:pPr>
               <w:jc w:val="center"/>
-              <w:rPr>
-                <w:del w:id="628" w:author="Greg Landry" w:date="2017-03-01T17:04:00Z"/>
-              </w:rPr>
-            </w:pPr>
+            </w:pPr>
+            <w:r>
+              <w:t>I2C_SDA</w:t>
+            </w:r>
             <w:del w:id="629" w:author="Greg Landry" w:date="2017-03-01T17:04:00Z">
               <w:r>
-                <w:delText>N/C</w:delText>
+                <w:delText xml:space="preserve"> for Analog Co-processor and FRAM (slaves) and KitProg2 (master)</w:delText>
               </w:r>
             </w:del>
           </w:p>
@@ -5414,7 +5455,7 @@
               <w:jc w:val="center"/>
             </w:pPr>
             <w:r>
-              <w:t>D14</w:t>
+              <w:t>D15</w:t>
             </w:r>
           </w:p>
         </w:tc>
@@ -5436,12 +5477,12 @@
             </w:pPr>
             <w:ins w:id="634" w:author="Greg Landry" w:date="2017-03-01T17:13:00Z">
               <w:r>
-                <w:t>WICED_GPIO_48</w:t>
+                <w:t>WICED_GPIO_49</w:t>
               </w:r>
             </w:ins>
             <w:del w:id="635" w:author="Greg Landry" w:date="2017-03-01T17:04:00Z">
               <w:r>
-                <w:delText>WICED_GPIO_12</w:delText>
+                <w:delText>WICED_GPIO_11</w:delText>
               </w:r>
             </w:del>
           </w:p>
@@ -5451,7 +5492,7 @@
             </w:pPr>
             <w:del w:id="636" w:author="Greg Landry" w:date="2017-03-01T17:04:00Z">
               <w:r>
-                <w:delText>WICED_PWM_2</w:delText>
+                <w:delText>WICED_PWM_1</w:delText>
               </w:r>
             </w:del>
           </w:p>
@@ -5460,95 +5501,6 @@
           <w:tcPr>
             <w:tcW w:w="2391" w:type="dxa"/>
             <w:tcPrChange w:id="637" w:author="Greg Landry" w:date="2017-03-01T17:06:00Z">
-              <w:tcPr>
-                <w:tcW w:w="3292" w:type="dxa"/>
-              </w:tcPr>
-            </w:tcPrChange>
-          </w:tcPr>
-          <w:p>
-            <w:pPr>
-              <w:jc w:val="center"/>
-            </w:pPr>
-            <w:r>
-              <w:t>I2C_SDA</w:t>
-            </w:r>
-            <w:del w:id="638" w:author="Greg Landry" w:date="2017-03-01T17:04:00Z">
-              <w:r>
-                <w:delText xml:space="preserve"> for Analog Co-processor and FRAM (slaves) and KitProg2 (master)</w:delText>
-              </w:r>
-            </w:del>
-          </w:p>
-        </w:tc>
-      </w:tr>
-      <w:tr>
-        <w:trPr>
-          <w:jc w:val="center"/>
-          <w:trPrChange w:id="639" w:author="Greg Landry" w:date="2017-03-01T17:06:00Z">
-            <w:trPr>
-              <w:jc w:val="center"/>
-            </w:trPr>
-          </w:trPrChange>
-        </w:trPr>
-        <w:tc>
-          <w:tcPr>
-            <w:tcW w:w="914" w:type="dxa"/>
-            <w:tcPrChange w:id="640" w:author="Greg Landry" w:date="2017-03-01T17:06:00Z">
-              <w:tcPr>
-                <w:tcW w:w="987" w:type="dxa"/>
-              </w:tcPr>
-            </w:tcPrChange>
-          </w:tcPr>
-          <w:p>
-            <w:pPr>
-              <w:jc w:val="center"/>
-            </w:pPr>
-            <w:r>
-              <w:t>D15</w:t>
-            </w:r>
-          </w:p>
-        </w:tc>
-        <w:tc>
-          <w:tcPr>
-            <w:tcW w:w="2939" w:type="dxa"/>
-            <w:tcPrChange w:id="641" w:author="Greg Landry" w:date="2017-03-01T17:06:00Z">
-              <w:tcPr>
-                <w:tcW w:w="1712" w:type="dxa"/>
-              </w:tcPr>
-            </w:tcPrChange>
-          </w:tcPr>
-          <w:p>
-            <w:pPr>
-              <w:jc w:val="center"/>
-              <w:rPr>
-                <w:del w:id="642" w:author="Greg Landry" w:date="2017-03-01T17:04:00Z"/>
-              </w:rPr>
-            </w:pPr>
-            <w:ins w:id="643" w:author="Greg Landry" w:date="2017-03-01T17:13:00Z">
-              <w:r>
-                <w:t>WICED_GPIO_49</w:t>
-              </w:r>
-            </w:ins>
-            <w:del w:id="644" w:author="Greg Landry" w:date="2017-03-01T17:04:00Z">
-              <w:r>
-                <w:delText>WICED_GPIO_11</w:delText>
-              </w:r>
-            </w:del>
-          </w:p>
-          <w:p>
-            <w:pPr>
-              <w:jc w:val="center"/>
-            </w:pPr>
-            <w:del w:id="645" w:author="Greg Landry" w:date="2017-03-01T17:04:00Z">
-              <w:r>
-                <w:delText>WICED_PWM_1</w:delText>
-              </w:r>
-            </w:del>
-          </w:p>
-        </w:tc>
-        <w:tc>
-          <w:tcPr>
-            <w:tcW w:w="2391" w:type="dxa"/>
-            <w:tcPrChange w:id="646" w:author="Greg Landry" w:date="2017-03-01T17:06:00Z">
               <w:tcPr>
                 <w:tcW w:w="3292" w:type="dxa"/>
               </w:tcPr>
@@ -5561,7 +5513,7 @@
             <w:r>
               <w:t>I2C_SCL</w:t>
             </w:r>
-            <w:del w:id="647" w:author="Greg Landry" w:date="2017-03-01T17:04:00Z">
+            <w:del w:id="638" w:author="Greg Landry" w:date="2017-03-01T17:04:00Z">
               <w:r>
                 <w:delText xml:space="preserve"> for Analog Co-processor and FRAM (slaves) and KitProg2 (master)</w:delText>
               </w:r>
@@ -5581,12 +5533,12 @@
         <w:tab/>
         <w:t xml:space="preserve">The </w:t>
       </w:r>
-      <w:del w:id="648" w:author="Greg Landry" w:date="2017-03-01T17:02:00Z">
+      <w:del w:id="639" w:author="Greg Landry" w:date="2017-03-01T17:02:00Z">
         <w:r>
           <w:delText>Green LED on the analog shield does not connect directly to A1. It is routed through the PSoC. This is done so that a PWM can be used to drive the LED in a later exercise</w:delText>
         </w:r>
       </w:del>
-      <w:ins w:id="649" w:author="Greg Landry" w:date="2017-03-01T17:02:00Z">
+      <w:ins w:id="640" w:author="Greg Landry" w:date="2017-03-01T17:02:00Z">
         <w:r>
           <w:t>analog pins do not connect directly to the WICED device for the board we are using. Instead, they connect to a separate ADC on the base board. The ADC can be read using I2C</w:t>
         </w:r>
@@ -5598,7 +5550,7 @@
     <w:p>
       <w:pPr>
         <w:rPr>
-          <w:ins w:id="650" w:author="Greg Landry" w:date="2017-03-01T17:03:00Z"/>
+          <w:ins w:id="641" w:author="Greg Landry" w:date="2017-03-01T17:03:00Z"/>
           <w:rFonts w:ascii="Cambria" w:eastAsia="Times New Roman" w:hAnsi="Cambria"/>
           <w:b/>
           <w:bCs/>
@@ -5607,7 +5559,7 @@
           <w:szCs w:val="26"/>
         </w:rPr>
       </w:pPr>
-      <w:ins w:id="651" w:author="Greg Landry" w:date="2017-03-01T17:03:00Z">
+      <w:ins w:id="642" w:author="Greg Landry" w:date="2017-03-01T17:03:00Z">
         <w:r>
           <w:br w:type="page"/>
         </w:r>
@@ -5617,26 +5569,26 @@
       <w:pPr>
         <w:ind w:left="180" w:hanging="180"/>
         <w:rPr>
-          <w:del w:id="652" w:author="Greg Landry" w:date="2017-03-01T17:03:00Z"/>
+          <w:del w:id="643" w:author="Greg Landry" w:date="2017-03-01T17:03:00Z"/>
         </w:rPr>
       </w:pPr>
-      <w:ins w:id="653" w:author="Greg Landry" w:date="2017-03-01T17:03:00Z">
+      <w:ins w:id="644" w:author="Greg Landry" w:date="2017-03-01T17:03:00Z">
         <w:r>
           <w:lastRenderedPageBreak/>
           <w:t>Appendix</w:t>
         </w:r>
       </w:ins>
-      <w:ins w:id="654" w:author="Greg Landry" w:date="2017-03-04T15:25:00Z">
+      <w:ins w:id="645" w:author="Greg Landry" w:date="2017-03-04T15:25:00Z">
         <w:r>
           <w:t xml:space="preserve"> A</w:t>
         </w:r>
       </w:ins>
-      <w:ins w:id="655" w:author="Greg Landry" w:date="2017-03-01T17:03:00Z">
+      <w:ins w:id="646" w:author="Greg Landry" w:date="2017-03-01T17:03:00Z">
         <w:r>
           <w:t xml:space="preserve">: </w:t>
         </w:r>
       </w:ins>
-      <w:del w:id="656" w:author="Greg Landry" w:date="2017-03-01T17:03:00Z">
+      <w:del w:id="647" w:author="Greg Landry" w:date="2017-03-01T17:03:00Z">
         <w:r>
           <w:delText>†</w:delText>
         </w:r>
@@ -5653,17 +5605,17 @@
       <w:r>
         <w:t xml:space="preserve">Programming the </w:t>
       </w:r>
-      <w:del w:id="657" w:author="Greg Landry" w:date="2017-03-01T16:45:00Z">
+      <w:del w:id="648" w:author="Greg Landry" w:date="2017-03-01T16:45:00Z">
         <w:r>
           <w:delText>CY8CKIT-048</w:delText>
         </w:r>
       </w:del>
-      <w:ins w:id="658" w:author="Greg Landry" w:date="2017-03-01T16:45:00Z">
+      <w:ins w:id="649" w:author="Greg Landry" w:date="2017-03-01T16:45:00Z">
         <w:r>
           <w:t>P</w:t>
         </w:r>
       </w:ins>
-      <w:ins w:id="659" w:author="Greg Landry" w:date="2017-03-01T16:46:00Z">
+      <w:ins w:id="650" w:author="Greg Landry" w:date="2017-03-01T16:46:00Z">
         <w:r>
           <w:t>SoC Analog Co-processor</w:t>
         </w:r>
@@ -5673,12 +5625,12 @@
       <w:r>
         <w:t xml:space="preserve">The analog coprocessor on the </w:t>
       </w:r>
-      <w:del w:id="660" w:author="Greg Landry" w:date="2017-03-01T20:08:00Z">
+      <w:del w:id="651" w:author="Greg Landry" w:date="2017-03-01T20:08:00Z">
         <w:r>
           <w:delText>CY8CKIT-048 board</w:delText>
         </w:r>
       </w:del>
-      <w:ins w:id="661" w:author="Greg Landry" w:date="2017-03-01T20:08:00Z">
+      <w:ins w:id="652" w:author="Greg Landry" w:date="2017-03-01T20:08:00Z">
         <w:r>
           <w:t>shield</w:t>
         </w:r>
@@ -5713,7 +5665,7 @@
         </w:rPr>
         <w:t>WA-101 Files\</w:t>
       </w:r>
-      <w:del w:id="662" w:author="Greg Landry" w:date="2017-03-01T20:08:00Z">
+      <w:del w:id="653" w:author="Greg Landry" w:date="2017-03-01T20:08:00Z">
         <w:r>
           <w:rPr>
             <w:i/>
@@ -5727,7 +5679,7 @@
           <w:delText>PSoC\</w:delText>
         </w:r>
       </w:del>
-      <w:ins w:id="663" w:author="Greg Landry" w:date="2017-03-01T20:08:00Z">
+      <w:ins w:id="654" w:author="Greg Landry" w:date="2017-03-01T20:08:00Z">
         <w:r>
           <w:rPr>
             <w:i/>
@@ -5735,7 +5687,7 @@
           <w:t>ww101-shield\firmware\</w:t>
         </w:r>
       </w:ins>
-      <w:del w:id="664" w:author="Greg Landry" w:date="2017-03-01T20:08:00Z">
+      <w:del w:id="655" w:author="Greg Landry" w:date="2017-03-01T20:08:00Z">
         <w:r>
           <w:rPr>
             <w:i/>
@@ -5743,7 +5695,7 @@
           <w:delText>WA101_AnalogCoProcessor\WA101_AnalogCoProcessor</w:delText>
         </w:r>
       </w:del>
-      <w:ins w:id="665" w:author="Greg Landry" w:date="2017-03-01T20:08:00Z">
+      <w:ins w:id="656" w:author="Greg Landry" w:date="2017-03-01T20:08:00Z">
         <w:r>
           <w:rPr>
             <w:i/>
@@ -5761,7 +5713,7 @@
     <w:p>
       <w:pPr>
         <w:rPr>
-          <w:ins w:id="666" w:author="Greg Landry" w:date="2017-03-04T15:39:00Z"/>
+          <w:ins w:id="657" w:author="Greg Landry" w:date="2017-03-04T15:39:00Z"/>
         </w:rPr>
       </w:pPr>
       <w:r>
@@ -5775,12 +5727,12 @@
       <w:r>
         <w:t>) file. Note, you must have PSoC Creator 4.</w:t>
       </w:r>
-      <w:del w:id="667" w:author="Greg Landry" w:date="2017-03-01T20:09:00Z">
+      <w:del w:id="658" w:author="Greg Landry" w:date="2017-03-01T20:09:00Z">
         <w:r>
           <w:delText xml:space="preserve">0 </w:delText>
         </w:r>
       </w:del>
-      <w:ins w:id="668" w:author="Greg Landry" w:date="2017-03-01T20:09:00Z">
+      <w:ins w:id="659" w:author="Greg Landry" w:date="2017-03-01T20:09:00Z">
         <w:r>
           <w:t xml:space="preserve">1 </w:t>
         </w:r>
@@ -5792,10 +5744,10 @@
     <w:p>
       <w:pPr>
         <w:rPr>
-          <w:ins w:id="669" w:author="Greg Landry" w:date="2017-03-04T15:33:00Z"/>
+          <w:ins w:id="660" w:author="Greg Landry" w:date="2017-03-04T15:33:00Z"/>
         </w:rPr>
       </w:pPr>
-      <w:ins w:id="670" w:author="Greg Landry" w:date="2017-03-04T15:39:00Z">
+      <w:ins w:id="661" w:author="Greg Landry" w:date="2017-03-04T15:39:00Z">
         <w:r>
           <w:t>All of the</w:t>
         </w:r>
@@ -5825,20 +5777,20 @@
     <w:p>
       <w:pPr>
         <w:rPr>
-          <w:ins w:id="671" w:author="Greg Landry" w:date="2017-03-04T15:33:00Z"/>
+          <w:ins w:id="662" w:author="Greg Landry" w:date="2017-03-04T15:33:00Z"/>
         </w:rPr>
       </w:pPr>
-      <w:ins w:id="672" w:author="Greg Landry" w:date="2017-03-04T15:33:00Z">
+      <w:ins w:id="663" w:author="Greg Landry" w:date="2017-03-04T15:33:00Z">
         <w:r>
           <w:t xml:space="preserve">The workspace contains </w:t>
         </w:r>
       </w:ins>
-      <w:ins w:id="673" w:author="Greg Landry" w:date="2017-03-06T10:09:00Z">
+      <w:ins w:id="664" w:author="Greg Landry" w:date="2017-03-06T10:09:00Z">
         <w:r>
           <w:t>4</w:t>
         </w:r>
       </w:ins>
-      <w:ins w:id="674" w:author="Greg Landry" w:date="2017-03-04T15:33:00Z">
+      <w:ins w:id="665" w:author="Greg Landry" w:date="2017-03-04T15:33:00Z">
         <w:r>
           <w:t xml:space="preserve"> projects:</w:t>
         </w:r>
@@ -5852,33 +5804,33 @@
           <w:numId w:val="25"/>
         </w:numPr>
         <w:rPr>
-          <w:ins w:id="675" w:author="Greg Landry" w:date="2017-03-04T15:35:00Z"/>
+          <w:ins w:id="666" w:author="Greg Landry" w:date="2017-03-04T15:35:00Z"/>
         </w:rPr>
-        <w:pPrChange w:id="676" w:author="Greg Landry" w:date="2017-03-04T15:33:00Z">
+        <w:pPrChange w:id="667" w:author="Greg Landry" w:date="2017-03-04T15:33:00Z">
           <w:pPr/>
         </w:pPrChange>
       </w:pPr>
-      <w:ins w:id="677" w:author="Greg Landry" w:date="2017-03-04T15:35:00Z">
+      <w:ins w:id="668" w:author="Greg Landry" w:date="2017-03-04T15:35:00Z">
         <w:r>
           <w:t xml:space="preserve">WW101-Shield: </w:t>
         </w:r>
       </w:ins>
-      <w:ins w:id="678" w:author="Greg Landry" w:date="2017-03-04T15:38:00Z">
+      <w:ins w:id="669" w:author="Greg Landry" w:date="2017-03-04T15:38:00Z">
         <w:r>
           <w:t>The</w:t>
         </w:r>
       </w:ins>
-      <w:ins w:id="679" w:author="Greg Landry" w:date="2017-03-04T15:35:00Z">
+      <w:ins w:id="670" w:author="Greg Landry" w:date="2017-03-04T15:35:00Z">
         <w:r>
           <w:t xml:space="preserve"> main shield project as described in the main body of this </w:t>
         </w:r>
       </w:ins>
-      <w:ins w:id="680" w:author="Greg Landry" w:date="2017-03-04T15:36:00Z">
+      <w:ins w:id="671" w:author="Greg Landry" w:date="2017-03-04T15:36:00Z">
         <w:r>
           <w:t>document</w:t>
         </w:r>
       </w:ins>
-      <w:ins w:id="681" w:author="Greg Landry" w:date="2017-03-04T15:35:00Z">
+      <w:ins w:id="672" w:author="Greg Landry" w:date="2017-03-04T15:35:00Z">
         <w:r>
           <w:t>.</w:t>
         </w:r>
@@ -5892,23 +5844,23 @@
           <w:numId w:val="25"/>
         </w:numPr>
         <w:rPr>
-          <w:ins w:id="682" w:author="Greg Landry" w:date="2017-03-04T15:36:00Z"/>
+          <w:ins w:id="673" w:author="Greg Landry" w:date="2017-03-04T15:36:00Z"/>
         </w:rPr>
-        <w:pPrChange w:id="683" w:author="Greg Landry" w:date="2017-03-04T15:33:00Z">
+        <w:pPrChange w:id="674" w:author="Greg Landry" w:date="2017-03-04T15:33:00Z">
           <w:pPr/>
         </w:pPrChange>
       </w:pPr>
-      <w:ins w:id="684" w:author="Greg Landry" w:date="2017-03-04T15:36:00Z">
+      <w:ins w:id="675" w:author="Greg Landry" w:date="2017-03-04T15:36:00Z">
         <w:r>
           <w:t xml:space="preserve">WW101-Bootloader: </w:t>
         </w:r>
       </w:ins>
-      <w:ins w:id="685" w:author="Greg Landry" w:date="2017-03-04T15:38:00Z">
+      <w:ins w:id="676" w:author="Greg Landry" w:date="2017-03-04T15:38:00Z">
         <w:r>
           <w:t>A</w:t>
         </w:r>
       </w:ins>
-      <w:ins w:id="686" w:author="Greg Landry" w:date="2017-03-04T15:36:00Z">
+      <w:ins w:id="677" w:author="Greg Landry" w:date="2017-03-04T15:36:00Z">
         <w:r>
           <w:t xml:space="preserve"> bootloader which allows the shield firmware to be bootloaded. It is included in the WW101-Shield project. See the next section for bootloading instructions.</w:t>
         </w:r>
@@ -5922,23 +5874,23 @@
           <w:numId w:val="25"/>
         </w:numPr>
         <w:rPr>
-          <w:ins w:id="687" w:author="Greg Landry" w:date="2017-03-06T10:09:00Z"/>
+          <w:ins w:id="678" w:author="Greg Landry" w:date="2017-03-06T10:09:00Z"/>
         </w:rPr>
-        <w:pPrChange w:id="688" w:author="Greg Landry" w:date="2017-03-04T15:37:00Z">
+        <w:pPrChange w:id="679" w:author="Greg Landry" w:date="2017-03-04T15:37:00Z">
           <w:pPr/>
         </w:pPrChange>
       </w:pPr>
-      <w:ins w:id="689" w:author="Greg Landry" w:date="2017-03-04T15:33:00Z">
+      <w:ins w:id="680" w:author="Greg Landry" w:date="2017-03-04T15:33:00Z">
         <w:r>
           <w:t>TestProgram4M</w:t>
         </w:r>
       </w:ins>
-      <w:ins w:id="690" w:author="Greg Landry" w:date="2017-03-04T15:38:00Z">
+      <w:ins w:id="681" w:author="Greg Landry" w:date="2017-03-04T15:38:00Z">
         <w:r>
           <w:t>: A</w:t>
         </w:r>
       </w:ins>
-      <w:ins w:id="691" w:author="Greg Landry" w:date="2017-03-04T15:33:00Z">
+      <w:ins w:id="682" w:author="Greg Landry" w:date="2017-03-04T15:33:00Z">
         <w:r>
           <w:t xml:space="preserve"> test project for a CY8CKIT-044 kit which can be used to test the functionality of the shield. See Appendix B for details of the test program.</w:t>
         </w:r>
@@ -5951,12 +5903,12 @@
           <w:ilvl w:val="0"/>
           <w:numId w:val="25"/>
         </w:numPr>
-        <w:pPrChange w:id="692" w:author="Greg Landry" w:date="2017-03-04T15:37:00Z">
+        <w:pPrChange w:id="683" w:author="Greg Landry" w:date="2017-03-04T15:37:00Z">
           <w:pPr/>
         </w:pPrChange>
       </w:pPr>
       <w:proofErr w:type="spellStart"/>
-      <w:ins w:id="693" w:author="Greg Landry" w:date="2017-03-06T10:09:00Z">
+      <w:ins w:id="684" w:author="Greg Landry" w:date="2017-03-06T10:09:00Z">
         <w:r>
           <w:t>TuneCapsense</w:t>
         </w:r>
@@ -5971,7 +5923,7 @@
           <w:t>.</w:t>
         </w:r>
       </w:ins>
-      <w:ins w:id="694" w:author="Greg Landry" w:date="2017-03-06T10:11:00Z">
+      <w:ins w:id="685" w:author="Greg Landry" w:date="2017-03-06T10:11:00Z">
         <w:r>
           <w:t xml:space="preserve"> See Appendix C for details.</w:t>
         </w:r>
@@ -5981,15 +5933,15 @@
       <w:pPr>
         <w:pStyle w:val="Heading3"/>
         <w:rPr>
-          <w:ins w:id="695" w:author="Greg Landry" w:date="2017-03-01T20:09:00Z"/>
+          <w:ins w:id="686" w:author="Greg Landry" w:date="2017-03-01T20:09:00Z"/>
         </w:rPr>
       </w:pPr>
-      <w:del w:id="696" w:author="Greg Landry" w:date="2017-03-01T20:09:00Z">
+      <w:del w:id="687" w:author="Greg Landry" w:date="2017-03-01T20:09:00Z">
         <w:r>
           <w:delText>Project Hex File</w:delText>
         </w:r>
       </w:del>
-      <w:ins w:id="697" w:author="Greg Landry" w:date="2017-03-01T20:09:00Z">
+      <w:ins w:id="688" w:author="Greg Landry" w:date="2017-03-01T20:09:00Z">
         <w:r>
           <w:t>Bootloading</w:t>
         </w:r>
@@ -5998,30 +5950,30 @@
     <w:p>
       <w:pPr>
         <w:rPr>
-          <w:del w:id="698" w:author="Greg Landry" w:date="2017-03-01T20:09:00Z"/>
+          <w:del w:id="689" w:author="Greg Landry" w:date="2017-03-01T20:09:00Z"/>
         </w:rPr>
-        <w:pPrChange w:id="699" w:author="Greg Landry" w:date="2017-03-01T20:10:00Z">
+        <w:pPrChange w:id="690" w:author="Greg Landry" w:date="2017-03-01T20:10:00Z">
           <w:pPr>
             <w:pStyle w:val="Heading3"/>
           </w:pPr>
         </w:pPrChange>
       </w:pPr>
-      <w:ins w:id="700" w:author="Greg Landry" w:date="2017-03-01T20:09:00Z">
+      <w:ins w:id="691" w:author="Greg Landry" w:date="2017-03-01T20:09:00Z">
         <w:r>
           <w:t>The project contains a</w:t>
         </w:r>
       </w:ins>
-      <w:ins w:id="701" w:author="Greg Landry" w:date="2017-03-01T20:10:00Z">
+      <w:ins w:id="692" w:author="Greg Landry" w:date="2017-03-01T20:10:00Z">
         <w:r>
           <w:t xml:space="preserve">n I2C </w:t>
         </w:r>
       </w:ins>
-      <w:ins w:id="702" w:author="Greg Landry" w:date="2017-03-01T20:09:00Z">
+      <w:ins w:id="693" w:author="Greg Landry" w:date="2017-03-01T20:09:00Z">
         <w:r>
           <w:t xml:space="preserve">bootloader. You </w:t>
         </w:r>
       </w:ins>
-      <w:ins w:id="703" w:author="Greg Landry" w:date="2017-03-01T20:10:00Z">
+      <w:ins w:id="694" w:author="Greg Landry" w:date="2017-03-01T20:10:00Z">
         <w:r>
           <w:t xml:space="preserve">can bootload the project by connecting the shield to any PSoC Pioneer kit whose </w:t>
         </w:r>
@@ -6038,10 +5990,10 @@
     <w:p>
       <w:pPr>
         <w:rPr>
-          <w:del w:id="704" w:author="Greg Landry" w:date="2017-03-01T20:09:00Z"/>
+          <w:del w:id="695" w:author="Greg Landry" w:date="2017-03-01T20:09:00Z"/>
         </w:rPr>
       </w:pPr>
-      <w:del w:id="705" w:author="Greg Landry" w:date="2017-03-01T20:09:00Z">
+      <w:del w:id="696" w:author="Greg Landry" w:date="2017-03-01T20:09:00Z">
         <w:r>
           <w:delText>The project’s hex file is included with the class files at:</w:delText>
         </w:r>
@@ -6050,16 +6002,16 @@
     <w:p>
       <w:pPr>
         <w:rPr>
-          <w:del w:id="706" w:author="Greg Landry" w:date="2017-03-01T20:09:00Z"/>
+          <w:del w:id="697" w:author="Greg Landry" w:date="2017-03-01T20:09:00Z"/>
           <w:i/>
         </w:rPr>
-        <w:pPrChange w:id="707" w:author="Greg Landry" w:date="2017-03-01T20:10:00Z">
+        <w:pPrChange w:id="698" w:author="Greg Landry" w:date="2017-03-01T20:10:00Z">
           <w:pPr>
             <w:ind w:firstLine="720"/>
           </w:pPr>
         </w:pPrChange>
       </w:pPr>
-      <w:del w:id="708" w:author="Greg Landry" w:date="2017-03-01T20:09:00Z">
+      <w:del w:id="699" w:author="Greg Landry" w:date="2017-03-01T20:09:00Z">
         <w:r>
           <w:rPr>
             <w:i/>
@@ -6071,12 +6023,84 @@
     <w:p>
       <w:pPr>
         <w:rPr>
-          <w:del w:id="709" w:author="Greg Landry" w:date="2017-03-01T20:09:00Z"/>
+          <w:del w:id="700" w:author="Greg Landry" w:date="2017-03-01T20:09:00Z"/>
         </w:rPr>
       </w:pPr>
+      <w:del w:id="701" w:author="Greg Landry" w:date="2017-03-01T20:09:00Z">
+        <w:r>
+          <w:delText>To program the hex file to the CY8CKIT-048:</w:delText>
+        </w:r>
+      </w:del>
+    </w:p>
+    <w:p>
+      <w:pPr>
+        <w:rPr>
+          <w:del w:id="702" w:author="Greg Landry" w:date="2017-03-01T20:09:00Z"/>
+        </w:rPr>
+        <w:pPrChange w:id="703" w:author="Greg Landry" w:date="2017-03-01T20:10:00Z">
+          <w:pPr>
+            <w:pStyle w:val="ListParagraph"/>
+            <w:numPr>
+              <w:numId w:val="24"/>
+            </w:numPr>
+            <w:ind w:hanging="360"/>
+          </w:pPr>
+        </w:pPrChange>
+      </w:pPr>
+      <w:del w:id="704" w:author="Greg Landry" w:date="2017-03-01T20:09:00Z">
+        <w:r>
+          <w:delText>Connect a USB-mini B cable to the connector on the CY8CKIT-048 and connect the other end to your PC.</w:delText>
+        </w:r>
+      </w:del>
+    </w:p>
+    <w:p>
+      <w:pPr>
+        <w:rPr>
+          <w:del w:id="705" w:author="Greg Landry" w:date="2017-03-01T20:09:00Z"/>
+        </w:rPr>
+        <w:pPrChange w:id="706" w:author="Greg Landry" w:date="2017-03-01T20:10:00Z">
+          <w:pPr>
+            <w:pStyle w:val="ListParagraph"/>
+            <w:numPr>
+              <w:numId w:val="24"/>
+            </w:numPr>
+            <w:ind w:hanging="360"/>
+          </w:pPr>
+        </w:pPrChange>
+      </w:pPr>
+      <w:del w:id="707" w:author="Greg Landry" w:date="2017-03-01T20:09:00Z">
+        <w:r>
+          <w:delText>Open PSoC Programmer.</w:delText>
+        </w:r>
+      </w:del>
+    </w:p>
+    <w:p>
+      <w:pPr>
+        <w:rPr>
+          <w:del w:id="708" w:author="Greg Landry" w:date="2017-03-01T20:09:00Z"/>
+        </w:rPr>
+        <w:pPrChange w:id="709" w:author="Greg Landry" w:date="2017-03-01T20:10:00Z">
+          <w:pPr>
+            <w:pStyle w:val="ListParagraph"/>
+            <w:numPr>
+              <w:numId w:val="24"/>
+            </w:numPr>
+            <w:ind w:hanging="360"/>
+          </w:pPr>
+        </w:pPrChange>
+      </w:pPr>
       <w:del w:id="710" w:author="Greg Landry" w:date="2017-03-01T20:09:00Z">
         <w:r>
-          <w:delText>To program the hex file to the CY8CKIT-048:</w:delText>
+          <w:delText xml:space="preserve">Click on the </w:delText>
+        </w:r>
+        <w:r>
+          <w:rPr>
+            <w:i/>
+          </w:rPr>
+          <w:delText>File Load</w:delText>
+        </w:r>
+        <w:r>
+          <w:delText xml:space="preserve"> button and navigate to the hex file.</w:delText>
         </w:r>
       </w:del>
     </w:p>
@@ -6097,7 +6121,7 @@
       </w:pPr>
       <w:del w:id="713" w:author="Greg Landry" w:date="2017-03-01T20:09:00Z">
         <w:r>
-          <w:delText>Connect a USB-mini B cable to the connector on the CY8CKIT-048 and connect the other end to your PC.</w:delText>
+          <w:delText>Verify the settings as shown.</w:delText>
         </w:r>
       </w:del>
     </w:p>
@@ -6118,7 +6142,16 @@
       </w:pPr>
       <w:del w:id="716" w:author="Greg Landry" w:date="2017-03-01T20:09:00Z">
         <w:r>
-          <w:delText>Open PSoC Programmer.</w:delText>
+          <w:delText xml:space="preserve">Click the </w:delText>
+        </w:r>
+        <w:r>
+          <w:rPr>
+            <w:i/>
+          </w:rPr>
+          <w:delText>Program</w:delText>
+        </w:r>
+        <w:r>
+          <w:delText xml:space="preserve"> button</w:delText>
         </w:r>
       </w:del>
     </w:p>
@@ -6139,16 +6172,7 @@
       </w:pPr>
       <w:del w:id="719" w:author="Greg Landry" w:date="2017-03-01T20:09:00Z">
         <w:r>
-          <w:delText xml:space="preserve">Click on the </w:delText>
-        </w:r>
-        <w:r>
-          <w:rPr>
-            <w:i/>
-          </w:rPr>
-          <w:delText>File Load</w:delText>
-        </w:r>
-        <w:r>
-          <w:delText xml:space="preserve"> button and navigate to the hex file.</w:delText>
+          <w:delText>Once programming is complete (PASS is indicated in PSoC Programmer), remove the cable from the CY8CKIT-048.</w:delText>
         </w:r>
       </w:del>
     </w:p>
@@ -6160,95 +6184,23 @@
         <w:pPrChange w:id="721" w:author="Greg Landry" w:date="2017-03-01T20:10:00Z">
           <w:pPr>
             <w:pStyle w:val="ListParagraph"/>
-            <w:numPr>
-              <w:numId w:val="24"/>
-            </w:numPr>
-            <w:ind w:hanging="360"/>
           </w:pPr>
         </w:pPrChange>
       </w:pPr>
-      <w:del w:id="722" w:author="Greg Landry" w:date="2017-03-01T20:09:00Z">
-        <w:r>
-          <w:delText>Verify the settings as shown.</w:delText>
-        </w:r>
-      </w:del>
     </w:p>
     <w:p>
       <w:pPr>
         <w:rPr>
-          <w:del w:id="723" w:author="Greg Landry" w:date="2017-03-01T20:09:00Z"/>
+          <w:del w:id="722" w:author="Greg Landry" w:date="2017-03-01T20:09:00Z"/>
         </w:rPr>
-        <w:pPrChange w:id="724" w:author="Greg Landry" w:date="2017-03-01T20:10:00Z">
-          <w:pPr>
-            <w:pStyle w:val="ListParagraph"/>
-            <w:numPr>
-              <w:numId w:val="24"/>
-            </w:numPr>
-            <w:ind w:hanging="360"/>
-          </w:pPr>
-        </w:pPrChange>
-      </w:pPr>
-      <w:del w:id="725" w:author="Greg Landry" w:date="2017-03-01T20:09:00Z">
-        <w:r>
-          <w:delText xml:space="preserve">Click the </w:delText>
-        </w:r>
-        <w:r>
-          <w:rPr>
-            <w:i/>
-          </w:rPr>
-          <w:delText>Program</w:delText>
-        </w:r>
-        <w:r>
-          <w:delText xml:space="preserve"> button</w:delText>
-        </w:r>
-      </w:del>
-    </w:p>
-    <w:p>
-      <w:pPr>
-        <w:rPr>
-          <w:del w:id="726" w:author="Greg Landry" w:date="2017-03-01T20:09:00Z"/>
-        </w:rPr>
-        <w:pPrChange w:id="727" w:author="Greg Landry" w:date="2017-03-01T20:10:00Z">
-          <w:pPr>
-            <w:pStyle w:val="ListParagraph"/>
-            <w:numPr>
-              <w:numId w:val="24"/>
-            </w:numPr>
-            <w:ind w:hanging="360"/>
-          </w:pPr>
-        </w:pPrChange>
-      </w:pPr>
-      <w:del w:id="728" w:author="Greg Landry" w:date="2017-03-01T20:09:00Z">
-        <w:r>
-          <w:delText>Once programming is complete (PASS is indicated in PSoC Programmer), remove the cable from the CY8CKIT-048.</w:delText>
-        </w:r>
-      </w:del>
-    </w:p>
-    <w:p>
-      <w:pPr>
-        <w:rPr>
-          <w:del w:id="729" w:author="Greg Landry" w:date="2017-03-01T20:09:00Z"/>
-        </w:rPr>
-        <w:pPrChange w:id="730" w:author="Greg Landry" w:date="2017-03-01T20:10:00Z">
-          <w:pPr>
-            <w:pStyle w:val="ListParagraph"/>
-          </w:pPr>
-        </w:pPrChange>
-      </w:pPr>
-    </w:p>
-    <w:p>
-      <w:pPr>
-        <w:rPr>
-          <w:del w:id="731" w:author="Greg Landry" w:date="2017-03-01T20:09:00Z"/>
-        </w:rPr>
-        <w:pPrChange w:id="732" w:author="Greg Landry" w:date="2017-03-01T20:10:00Z">
+        <w:pPrChange w:id="723" w:author="Greg Landry" w:date="2017-03-01T20:10:00Z">
           <w:pPr>
             <w:pStyle w:val="ListParagraph"/>
             <w:jc w:val="center"/>
           </w:pPr>
         </w:pPrChange>
       </w:pPr>
-      <w:del w:id="733" w:author="Greg Landry" w:date="2017-03-01T20:09:00Z">
+      <w:del w:id="724" w:author="Greg Landry" w:date="2017-03-01T20:09:00Z">
         <w:r>
           <w:rPr>
             <w:noProof/>
@@ -6310,16 +6262,16 @@
     <w:p>
       <w:pPr>
         <w:rPr>
-          <w:ins w:id="734" w:author="Greg Landry" w:date="2017-03-01T20:10:00Z"/>
+          <w:ins w:id="725" w:author="Greg Landry" w:date="2017-03-01T20:10:00Z"/>
         </w:rPr>
-        <w:pPrChange w:id="735" w:author="Greg Landry" w:date="2017-03-01T20:10:00Z">
+        <w:pPrChange w:id="726" w:author="Greg Landry" w:date="2017-03-01T20:10:00Z">
           <w:pPr>
             <w:pStyle w:val="ListParagraph"/>
             <w:jc w:val="center"/>
           </w:pPr>
         </w:pPrChange>
       </w:pPr>
-      <w:ins w:id="736" w:author="Greg Landry" w:date="2017-03-01T20:10:00Z">
+      <w:ins w:id="727" w:author="Greg Landry" w:date="2017-03-01T20:10:00Z">
         <w:r>
           <w:t xml:space="preserve"> For example, the PSoC 4M Pioneer kit (CY8CKIT-044) will work for this purpose.</w:t>
         </w:r>
@@ -6328,26 +6280,26 @@
     <w:p>
       <w:pPr>
         <w:rPr>
-          <w:ins w:id="737" w:author="Greg Landry" w:date="2017-03-02T08:35:00Z"/>
+          <w:ins w:id="728" w:author="Greg Landry" w:date="2017-03-02T08:35:00Z"/>
         </w:rPr>
-        <w:pPrChange w:id="738" w:author="Greg Landry" w:date="2017-03-01T20:10:00Z">
+        <w:pPrChange w:id="729" w:author="Greg Landry" w:date="2017-03-01T20:10:00Z">
           <w:pPr>
             <w:pStyle w:val="ListParagraph"/>
             <w:jc w:val="center"/>
           </w:pPr>
         </w:pPrChange>
       </w:pPr>
-      <w:ins w:id="739" w:author="Greg Landry" w:date="2017-03-01T20:12:00Z">
+      <w:ins w:id="730" w:author="Greg Landry" w:date="2017-03-01T20:12:00Z">
         <w:r>
           <w:t xml:space="preserve">To put the PSoC analog co-processor in bootloader mode, </w:t>
         </w:r>
       </w:ins>
-      <w:ins w:id="740" w:author="Greg Landry" w:date="2017-03-01T20:11:00Z">
+      <w:ins w:id="731" w:author="Greg Landry" w:date="2017-03-01T20:11:00Z">
         <w:r>
           <w:t>hold down MB0 and MB1 simultaneously until LED0 and LED1 flash in an alternating pattern.</w:t>
         </w:r>
       </w:ins>
-      <w:ins w:id="741" w:author="Greg Landry" w:date="2017-03-01T20:12:00Z">
+      <w:ins w:id="732" w:author="Greg Landry" w:date="2017-03-01T20:12:00Z">
         <w:r>
           <w:t xml:space="preserve"> Then, you can use the PSoC Bootloader Host to load the new firmware. The I2C address is 0x42.</w:t>
         </w:r>
@@ -6356,25 +6308,25 @@
     <w:p>
       <w:pPr>
         <w:rPr>
-          <w:ins w:id="742" w:author="Greg Landry" w:date="2017-03-02T08:35:00Z"/>
+          <w:ins w:id="733" w:author="Greg Landry" w:date="2017-03-02T08:35:00Z"/>
         </w:rPr>
       </w:pPr>
-      <w:ins w:id="743" w:author="Greg Landry" w:date="2017-03-02T08:35:00Z">
+      <w:ins w:id="734" w:author="Greg Landry" w:date="2017-03-02T08:35:00Z">
         <w:r>
           <w:t xml:space="preserve">Note: If you are using the CY8CKIT-044 with the test program that is included in the workspace, you must </w:t>
         </w:r>
       </w:ins>
-      <w:ins w:id="744" w:author="Greg Landry" w:date="2017-03-02T08:37:00Z">
+      <w:ins w:id="735" w:author="Greg Landry" w:date="2017-03-02T08:37:00Z">
         <w:r>
           <w:t xml:space="preserve">also </w:t>
         </w:r>
       </w:ins>
-      <w:ins w:id="745" w:author="Greg Landry" w:date="2017-03-02T08:35:00Z">
+      <w:ins w:id="736" w:author="Greg Landry" w:date="2017-03-02T08:35:00Z">
         <w:r>
           <w:t>put that kit into bypass mode to bootload the shield. To do that, hold down SW2 (about 5 seconds) until the red LED in the tri-color LED begins to flash.</w:t>
         </w:r>
       </w:ins>
-      <w:ins w:id="746" w:author="Greg Landry" w:date="2017-03-02T08:36:00Z">
+      <w:ins w:id="737" w:author="Greg Landry" w:date="2017-03-02T08:36:00Z">
         <w:r>
           <w:t xml:space="preserve"> This disables the LCD update from the CY8CKIT-044 which frees up the I2C bus so that the KitProg can use it for bootloading.</w:t>
         </w:r>
@@ -6383,16 +6335,16 @@
     <w:p>
       <w:pPr>
         <w:rPr>
-          <w:ins w:id="747" w:author="Greg Landry" w:date="2017-03-01T20:13:00Z"/>
+          <w:ins w:id="738" w:author="Greg Landry" w:date="2017-03-01T20:13:00Z"/>
         </w:rPr>
-        <w:pPrChange w:id="748" w:author="Greg Landry" w:date="2017-03-01T20:10:00Z">
+        <w:pPrChange w:id="739" w:author="Greg Landry" w:date="2017-03-01T20:10:00Z">
           <w:pPr>
             <w:pStyle w:val="ListParagraph"/>
             <w:jc w:val="center"/>
           </w:pPr>
         </w:pPrChange>
       </w:pPr>
-      <w:ins w:id="749" w:author="Greg Landry" w:date="2017-03-01T20:13:00Z">
+      <w:ins w:id="740" w:author="Greg Landry" w:date="2017-03-01T20:13:00Z">
         <w:r>
           <w:t>The Bootloadable firmware file can be found in the workspace at:</w:t>
         </w:r>
@@ -6401,23 +6353,23 @@
     <w:p>
       <w:pPr>
         <w:rPr>
-          <w:ins w:id="750" w:author="Greg Landry" w:date="2017-03-02T08:34:00Z"/>
+          <w:ins w:id="741" w:author="Greg Landry" w:date="2017-03-02T08:34:00Z"/>
           <w:i/>
           <w:sz w:val="18"/>
         </w:rPr>
-        <w:pPrChange w:id="751" w:author="Greg Landry" w:date="2017-03-01T20:15:00Z">
+        <w:pPrChange w:id="742" w:author="Greg Landry" w:date="2017-03-01T20:15:00Z">
           <w:pPr>
             <w:pStyle w:val="ListParagraph"/>
             <w:jc w:val="center"/>
           </w:pPr>
         </w:pPrChange>
       </w:pPr>
-      <w:ins w:id="752" w:author="Greg Landry" w:date="2017-03-01T20:13:00Z">
+      <w:ins w:id="743" w:author="Greg Landry" w:date="2017-03-01T20:13:00Z">
         <w:r>
           <w:rPr>
             <w:i/>
             <w:sz w:val="18"/>
-            <w:rPrChange w:id="753" w:author="Greg Landry" w:date="2017-03-01T20:15:00Z">
+            <w:rPrChange w:id="744" w:author="Greg Landry" w:date="2017-03-01T20:15:00Z">
               <w:rPr>
                 <w:i/>
               </w:rPr>
@@ -6426,12 +6378,12 @@
           <w:t>WA-101 Files\ww101-shield\firmwarwe\WW101-Shield.cydsn\</w:t>
         </w:r>
       </w:ins>
-      <w:ins w:id="754" w:author="Greg Landry" w:date="2017-03-01T20:14:00Z">
+      <w:ins w:id="745" w:author="Greg Landry" w:date="2017-03-01T20:14:00Z">
         <w:r>
           <w:rPr>
             <w:i/>
             <w:sz w:val="18"/>
-            <w:rPrChange w:id="755" w:author="Greg Landry" w:date="2017-03-01T20:15:00Z">
+            <w:rPrChange w:id="746" w:author="Greg Landry" w:date="2017-03-01T20:15:00Z">
               <w:rPr>
                 <w:i/>
               </w:rPr>
@@ -6444,7 +6396,7 @@
     <w:p>
       <w:pPr>
         <w:rPr>
-          <w:ins w:id="756" w:author="Greg Landry" w:date="2017-03-04T15:26:00Z"/>
+          <w:ins w:id="747" w:author="Greg Landry" w:date="2017-03-04T15:26:00Z"/>
           <w:rFonts w:ascii="Cambria" w:eastAsia="Times New Roman" w:hAnsi="Cambria"/>
           <w:b/>
           <w:bCs/>
@@ -6453,7 +6405,7 @@
           <w:szCs w:val="26"/>
         </w:rPr>
       </w:pPr>
-      <w:ins w:id="757" w:author="Greg Landry" w:date="2017-03-04T15:26:00Z">
+      <w:ins w:id="748" w:author="Greg Landry" w:date="2017-03-04T15:26:00Z">
         <w:r>
           <w:br w:type="page"/>
         </w:r>
@@ -6463,13 +6415,13 @@
       <w:pPr>
         <w:pStyle w:val="Heading2"/>
         <w:rPr>
-          <w:ins w:id="758" w:author="Greg Landry" w:date="2017-03-04T15:26:00Z"/>
+          <w:ins w:id="749" w:author="Greg Landry" w:date="2017-03-04T15:26:00Z"/>
         </w:rPr>
-        <w:pPrChange w:id="759" w:author="Greg Landry" w:date="2017-03-04T15:26:00Z">
+        <w:pPrChange w:id="750" w:author="Greg Landry" w:date="2017-03-04T15:26:00Z">
           <w:pPr/>
         </w:pPrChange>
       </w:pPr>
-      <w:ins w:id="760" w:author="Greg Landry" w:date="2017-03-04T15:26:00Z">
+      <w:ins w:id="751" w:author="Greg Landry" w:date="2017-03-04T15:26:00Z">
         <w:r>
           <w:lastRenderedPageBreak/>
           <w:t>Appendix B: CY8CKIT-044 Shield Test Program</w:t>
@@ -6479,15 +6431,15 @@
     <w:p>
       <w:pPr>
         <w:rPr>
-          <w:ins w:id="761" w:author="Greg Landry" w:date="2017-03-04T15:39:00Z"/>
+          <w:ins w:id="752" w:author="Greg Landry" w:date="2017-03-04T15:39:00Z"/>
         </w:rPr>
       </w:pPr>
-      <w:ins w:id="762" w:author="Greg Landry" w:date="2017-03-04T15:37:00Z">
+      <w:ins w:id="753" w:author="Greg Landry" w:date="2017-03-04T15:37:00Z">
         <w:r>
           <w:t>As mentioned in Appendix A, the shield project workspace contains a project called “TestProgram4M”</w:t>
         </w:r>
       </w:ins>
-      <w:ins w:id="763" w:author="Greg Landry" w:date="2017-03-04T15:38:00Z">
+      <w:ins w:id="754" w:author="Greg Landry" w:date="2017-03-04T15:38:00Z">
         <w:r>
           <w:t xml:space="preserve"> which can be used along with CY8CKIT-044 Pioneer kit to test the functionality of the shield board.</w:t>
         </w:r>
@@ -6495,82 +6447,49 @@
     </w:p>
     <w:p>
       <w:pPr>
+        <w:pStyle w:val="Heading3"/>
         <w:rPr>
-          <w:ins w:id="764" w:author="Greg Landry" w:date="2017-03-04T15:40:00Z"/>
+          <w:ins w:id="755" w:author="Greg Landry" w:date="2017-03-04T15:57:00Z"/>
         </w:rPr>
       </w:pPr>
-      <w:ins w:id="765" w:author="Greg Landry" w:date="2017-03-04T15:40:00Z">
-        <w:r>
-          <w:t xml:space="preserve">The OLED display on the shield is used during testing by the CY8CKIT-044 to display information. Therefore, the shield should be set such that the display is controlled by the base </w:t>
-        </w:r>
-      </w:ins>
-      <w:ins w:id="766" w:author="Greg Landry" w:date="2017-03-04T15:41:00Z">
-        <w:r>
-          <w:t>board</w:t>
-        </w:r>
-      </w:ins>
-      <w:ins w:id="767" w:author="Greg Landry" w:date="2017-03-04T15:40:00Z">
-        <w:r>
-          <w:t xml:space="preserve"> </w:t>
-        </w:r>
-      </w:ins>
-      <w:ins w:id="768" w:author="Greg Landry" w:date="2017-03-04T15:41:00Z">
-        <w:r>
-          <w:t>rather than the shield. If this is not the case,</w:t>
-        </w:r>
-        <w:r>
-          <w:t xml:space="preserve"> hold down mechanical button MB0</w:t>
-        </w:r>
-        <w:r>
-          <w:t xml:space="preserve"> on the shield until display control is switched over to the base board.</w:t>
+      <w:ins w:id="756" w:author="Greg Landry" w:date="2017-03-04T15:57:00Z">
+        <w:r>
+          <w:t>Test Procedure</w:t>
         </w:r>
       </w:ins>
     </w:p>
     <w:p>
       <w:pPr>
-        <w:pStyle w:val="Heading3"/>
         <w:rPr>
-          <w:ins w:id="769" w:author="Greg Landry" w:date="2017-03-04T15:57:00Z"/>
+          <w:ins w:id="757" w:author="Greg Landry" w:date="2017-03-04T15:42:00Z"/>
         </w:rPr>
       </w:pPr>
-      <w:ins w:id="770" w:author="Greg Landry" w:date="2017-03-04T15:57:00Z">
-        <w:r>
-          <w:t>Test Procedure</w:t>
-        </w:r>
-      </w:ins>
-    </w:p>
-    <w:p>
-      <w:pPr>
-        <w:rPr>
-          <w:ins w:id="771" w:author="Greg Landry" w:date="2017-03-04T15:42:00Z"/>
-        </w:rPr>
-      </w:pPr>
-      <w:ins w:id="772" w:author="Greg Landry" w:date="2017-03-04T15:39:00Z">
+      <w:ins w:id="758" w:author="Greg Landry" w:date="2017-03-04T15:39:00Z">
         <w:r>
           <w:t xml:space="preserve">At </w:t>
         </w:r>
       </w:ins>
-      <w:ins w:id="773" w:author="Greg Landry" w:date="2017-03-04T15:40:00Z">
+      <w:ins w:id="759" w:author="Greg Landry" w:date="2017-03-04T15:40:00Z">
         <w:r>
           <w:t xml:space="preserve">power-up, the LCD on the shield will display </w:t>
         </w:r>
       </w:ins>
-      <w:ins w:id="774" w:author="Greg Landry" w:date="2017-03-04T15:41:00Z">
+      <w:ins w:id="760" w:author="Greg Landry" w:date="2017-03-04T15:41:00Z">
         <w:r>
           <w:t xml:space="preserve">test information for </w:t>
         </w:r>
       </w:ins>
-      <w:ins w:id="775" w:author="Greg Landry" w:date="2017-03-04T15:45:00Z">
+      <w:ins w:id="761" w:author="Greg Landry" w:date="2017-03-04T15:45:00Z">
         <w:r>
           <w:t xml:space="preserve">each of the shield’s features. Each feature will say Pass or Fail next to them depending on the test status. Some of the features are self-tested while others require user input. The test procedure is outlined below. Once </w:t>
         </w:r>
       </w:ins>
-      <w:ins w:id="776" w:author="Greg Landry" w:date="2017-03-04T15:46:00Z">
+      <w:ins w:id="762" w:author="Greg Landry" w:date="2017-03-04T15:46:00Z">
         <w:r>
           <w:t xml:space="preserve">all tests pass, a green LED on the base board will turn on. </w:t>
         </w:r>
       </w:ins>
-      <w:ins w:id="777" w:author="Greg Landry" w:date="2017-03-04T15:45:00Z">
+      <w:ins w:id="763" w:author="Greg Landry" w:date="2017-03-04T15:45:00Z">
         <w:r>
           <w:t>The DAC, humidity, and temperature are self-tested so they should say Pass right away if the shield is operating properly. For the button test, touch each CapSense button and press each mechanical button. Once you do that, then the Buttons test should say Pass. Also, note that an LED should turn on for each button when they are being pressed.</w:t>
         </w:r>
@@ -6581,7 +6500,7 @@
         <w:tblStyle w:val="TableGrid"/>
         <w:tblW w:w="9463" w:type="dxa"/>
         <w:tblLook w:val="04A0" w:firstRow="1" w:lastRow="0" w:firstColumn="1" w:lastColumn="0" w:noHBand="0" w:noVBand="1"/>
-        <w:tblPrChange w:id="778" w:author="Greg Landry" w:date="2017-03-04T15:50:00Z">
+        <w:tblPrChange w:id="764" w:author="Greg Landry" w:date="2017-03-04T15:50:00Z">
           <w:tblPr>
             <w:tblStyle w:val="TableGrid"/>
             <w:tblW w:w="0" w:type="auto"/>
@@ -6593,7 +6512,7 @@
         <w:gridCol w:w="2051"/>
         <w:gridCol w:w="1162"/>
         <w:gridCol w:w="6250"/>
-        <w:tblGridChange w:id="779">
+        <w:tblGridChange w:id="765">
           <w:tblGrid>
             <w:gridCol w:w="2051"/>
             <w:gridCol w:w="3117"/>
@@ -6603,12 +6522,12 @@
       </w:tblGrid>
       <w:tr>
         <w:trPr>
-          <w:ins w:id="780" w:author="Greg Landry" w:date="2017-03-04T15:46:00Z"/>
+          <w:ins w:id="766" w:author="Greg Landry" w:date="2017-03-04T15:46:00Z"/>
         </w:trPr>
         <w:tc>
           <w:tcPr>
             <w:tcW w:w="2051" w:type="dxa"/>
-            <w:tcPrChange w:id="781" w:author="Greg Landry" w:date="2017-03-04T15:50:00Z">
+            <w:tcPrChange w:id="767" w:author="Greg Landry" w:date="2017-03-04T15:50:00Z">
               <w:tcPr>
                 <w:tcW w:w="2051" w:type="dxa"/>
               </w:tcPr>
@@ -6617,20 +6536,20 @@
           <w:p>
             <w:pPr>
               <w:rPr>
-                <w:ins w:id="782" w:author="Greg Landry" w:date="2017-03-04T15:46:00Z"/>
+                <w:ins w:id="768" w:author="Greg Landry" w:date="2017-03-04T15:46:00Z"/>
                 <w:b/>
-                <w:rPrChange w:id="783" w:author="Greg Landry" w:date="2017-03-04T15:46:00Z">
+                <w:rPrChange w:id="769" w:author="Greg Landry" w:date="2017-03-04T15:46:00Z">
                   <w:rPr>
-                    <w:ins w:id="784" w:author="Greg Landry" w:date="2017-03-04T15:46:00Z"/>
+                    <w:ins w:id="770" w:author="Greg Landry" w:date="2017-03-04T15:46:00Z"/>
                   </w:rPr>
                 </w:rPrChange>
               </w:rPr>
             </w:pPr>
-            <w:ins w:id="785" w:author="Greg Landry" w:date="2017-03-04T15:46:00Z">
+            <w:ins w:id="771" w:author="Greg Landry" w:date="2017-03-04T15:46:00Z">
               <w:r>
                 <w:rPr>
                   <w:b/>
-                  <w:rPrChange w:id="786" w:author="Greg Landry" w:date="2017-03-04T15:46:00Z">
+                  <w:rPrChange w:id="772" w:author="Greg Landry" w:date="2017-03-04T15:46:00Z">
                     <w:rPr/>
                   </w:rPrChange>
                 </w:rPr>
@@ -6642,7 +6561,7 @@
         <w:tc>
           <w:tcPr>
             <w:tcW w:w="1162" w:type="dxa"/>
-            <w:tcPrChange w:id="787" w:author="Greg Landry" w:date="2017-03-04T15:50:00Z">
+            <w:tcPrChange w:id="773" w:author="Greg Landry" w:date="2017-03-04T15:50:00Z">
               <w:tcPr>
                 <w:tcW w:w="3117" w:type="dxa"/>
               </w:tcPr>
@@ -6651,11 +6570,11 @@
           <w:p>
             <w:pPr>
               <w:rPr>
-                <w:ins w:id="788" w:author="Greg Landry" w:date="2017-03-04T15:48:00Z"/>
+                <w:ins w:id="774" w:author="Greg Landry" w:date="2017-03-04T15:48:00Z"/>
                 <w:b/>
               </w:rPr>
             </w:pPr>
-            <w:ins w:id="789" w:author="Greg Landry" w:date="2017-03-04T15:48:00Z">
+            <w:ins w:id="775" w:author="Greg Landry" w:date="2017-03-04T15:48:00Z">
               <w:r>
                 <w:rPr>
                   <w:b/>
@@ -6668,7 +6587,7 @@
         <w:tc>
           <w:tcPr>
             <w:tcW w:w="6250" w:type="dxa"/>
-            <w:tcPrChange w:id="790" w:author="Greg Landry" w:date="2017-03-04T15:50:00Z">
+            <w:tcPrChange w:id="776" w:author="Greg Landry" w:date="2017-03-04T15:50:00Z">
               <w:tcPr>
                 <w:tcW w:w="3117" w:type="dxa"/>
               </w:tcPr>
@@ -6677,20 +6596,20 @@
           <w:p>
             <w:pPr>
               <w:rPr>
-                <w:ins w:id="791" w:author="Greg Landry" w:date="2017-03-04T15:46:00Z"/>
+                <w:ins w:id="777" w:author="Greg Landry" w:date="2017-03-04T15:46:00Z"/>
                 <w:b/>
-                <w:rPrChange w:id="792" w:author="Greg Landry" w:date="2017-03-04T15:46:00Z">
+                <w:rPrChange w:id="778" w:author="Greg Landry" w:date="2017-03-04T15:46:00Z">
                   <w:rPr>
-                    <w:ins w:id="793" w:author="Greg Landry" w:date="2017-03-04T15:46:00Z"/>
+                    <w:ins w:id="779" w:author="Greg Landry" w:date="2017-03-04T15:46:00Z"/>
                   </w:rPr>
                 </w:rPrChange>
               </w:rPr>
             </w:pPr>
-            <w:ins w:id="794" w:author="Greg Landry" w:date="2017-03-04T15:46:00Z">
+            <w:ins w:id="780" w:author="Greg Landry" w:date="2017-03-04T15:46:00Z">
               <w:r>
                 <w:rPr>
                   <w:b/>
-                  <w:rPrChange w:id="795" w:author="Greg Landry" w:date="2017-03-04T15:46:00Z">
+                  <w:rPrChange w:id="781" w:author="Greg Landry" w:date="2017-03-04T15:46:00Z">
                     <w:rPr/>
                   </w:rPrChange>
                 </w:rPr>
@@ -6702,12 +6621,12 @@
       </w:tr>
       <w:tr>
         <w:trPr>
-          <w:ins w:id="796" w:author="Greg Landry" w:date="2017-03-04T15:46:00Z"/>
+          <w:ins w:id="782" w:author="Greg Landry" w:date="2017-03-04T15:46:00Z"/>
         </w:trPr>
         <w:tc>
           <w:tcPr>
             <w:tcW w:w="2051" w:type="dxa"/>
-            <w:tcPrChange w:id="797" w:author="Greg Landry" w:date="2017-03-04T15:50:00Z">
+            <w:tcPrChange w:id="783" w:author="Greg Landry" w:date="2017-03-04T15:50:00Z">
               <w:tcPr>
                 <w:tcW w:w="2051" w:type="dxa"/>
               </w:tcPr>
@@ -6716,10 +6635,10 @@
           <w:p>
             <w:pPr>
               <w:rPr>
-                <w:ins w:id="798" w:author="Greg Landry" w:date="2017-03-04T15:46:00Z"/>
-              </w:rPr>
-            </w:pPr>
-            <w:ins w:id="799" w:author="Greg Landry" w:date="2017-03-04T15:46:00Z">
+                <w:ins w:id="784" w:author="Greg Landry" w:date="2017-03-04T15:46:00Z"/>
+              </w:rPr>
+            </w:pPr>
+            <w:ins w:id="785" w:author="Greg Landry" w:date="2017-03-04T15:46:00Z">
               <w:r>
                 <w:t>Buttons</w:t>
               </w:r>
@@ -6729,7 +6648,7 @@
         <w:tc>
           <w:tcPr>
             <w:tcW w:w="1162" w:type="dxa"/>
-            <w:tcPrChange w:id="800" w:author="Greg Landry" w:date="2017-03-04T15:50:00Z">
+            <w:tcPrChange w:id="786" w:author="Greg Landry" w:date="2017-03-04T15:50:00Z">
               <w:tcPr>
                 <w:tcW w:w="3117" w:type="dxa"/>
               </w:tcPr>
@@ -6738,10 +6657,10 @@
           <w:p>
             <w:pPr>
               <w:rPr>
-                <w:ins w:id="801" w:author="Greg Landry" w:date="2017-03-04T15:48:00Z"/>
-              </w:rPr>
-            </w:pPr>
-            <w:ins w:id="802" w:author="Greg Landry" w:date="2017-03-04T15:48:00Z">
+                <w:ins w:id="787" w:author="Greg Landry" w:date="2017-03-04T15:48:00Z"/>
+              </w:rPr>
+            </w:pPr>
+            <w:ins w:id="788" w:author="Greg Landry" w:date="2017-03-04T15:48:00Z">
               <w:r>
                 <w:t>Manual</w:t>
               </w:r>
@@ -6751,7 +6670,7 @@
         <w:tc>
           <w:tcPr>
             <w:tcW w:w="6250" w:type="dxa"/>
-            <w:tcPrChange w:id="803" w:author="Greg Landry" w:date="2017-03-04T15:50:00Z">
+            <w:tcPrChange w:id="789" w:author="Greg Landry" w:date="2017-03-04T15:50:00Z">
               <w:tcPr>
                 <w:tcW w:w="3117" w:type="dxa"/>
               </w:tcPr>
@@ -6760,10 +6679,10 @@
           <w:p>
             <w:pPr>
               <w:rPr>
-                <w:ins w:id="804" w:author="Greg Landry" w:date="2017-03-04T15:46:00Z"/>
-              </w:rPr>
-            </w:pPr>
-            <w:ins w:id="805" w:author="Greg Landry" w:date="2017-03-04T15:47:00Z">
+                <w:ins w:id="790" w:author="Greg Landry" w:date="2017-03-04T15:46:00Z"/>
+              </w:rPr>
+            </w:pPr>
+            <w:ins w:id="791" w:author="Greg Landry" w:date="2017-03-04T15:47:00Z">
               <w:r>
                 <w:t>Press each CapSense button and Mechanical button. An LED must turn on next to each button when it is pressed.</w:t>
               </w:r>
@@ -6773,12 +6692,12 @@
       </w:tr>
       <w:tr>
         <w:trPr>
-          <w:ins w:id="806" w:author="Greg Landry" w:date="2017-03-04T15:46:00Z"/>
+          <w:ins w:id="792" w:author="Greg Landry" w:date="2017-03-04T15:46:00Z"/>
         </w:trPr>
         <w:tc>
           <w:tcPr>
             <w:tcW w:w="2051" w:type="dxa"/>
-            <w:tcPrChange w:id="807" w:author="Greg Landry" w:date="2017-03-04T15:50:00Z">
+            <w:tcPrChange w:id="793" w:author="Greg Landry" w:date="2017-03-04T15:50:00Z">
               <w:tcPr>
                 <w:tcW w:w="2051" w:type="dxa"/>
               </w:tcPr>
@@ -6787,10 +6706,10 @@
           <w:p>
             <w:pPr>
               <w:rPr>
-                <w:ins w:id="808" w:author="Greg Landry" w:date="2017-03-04T15:46:00Z"/>
-              </w:rPr>
-            </w:pPr>
-            <w:ins w:id="809" w:author="Greg Landry" w:date="2017-03-04T15:47:00Z">
+                <w:ins w:id="794" w:author="Greg Landry" w:date="2017-03-04T15:46:00Z"/>
+              </w:rPr>
+            </w:pPr>
+            <w:ins w:id="795" w:author="Greg Landry" w:date="2017-03-04T15:47:00Z">
               <w:r>
                 <w:t>DAC</w:t>
               </w:r>
@@ -6800,7 +6719,7 @@
         <w:tc>
           <w:tcPr>
             <w:tcW w:w="1162" w:type="dxa"/>
-            <w:tcPrChange w:id="810" w:author="Greg Landry" w:date="2017-03-04T15:50:00Z">
+            <w:tcPrChange w:id="796" w:author="Greg Landry" w:date="2017-03-04T15:50:00Z">
               <w:tcPr>
                 <w:tcW w:w="3117" w:type="dxa"/>
               </w:tcPr>
@@ -6809,10 +6728,10 @@
           <w:p>
             <w:pPr>
               <w:rPr>
-                <w:ins w:id="811" w:author="Greg Landry" w:date="2017-03-04T15:48:00Z"/>
-              </w:rPr>
-            </w:pPr>
-            <w:ins w:id="812" w:author="Greg Landry" w:date="2017-03-04T15:48:00Z">
+                <w:ins w:id="797" w:author="Greg Landry" w:date="2017-03-04T15:48:00Z"/>
+              </w:rPr>
+            </w:pPr>
+            <w:ins w:id="798" w:author="Greg Landry" w:date="2017-03-04T15:48:00Z">
               <w:r>
                 <w:t>Automatic</w:t>
               </w:r>
@@ -6822,7 +6741,7 @@
         <w:tc>
           <w:tcPr>
             <w:tcW w:w="6250" w:type="dxa"/>
-            <w:tcPrChange w:id="813" w:author="Greg Landry" w:date="2017-03-04T15:50:00Z">
+            <w:tcPrChange w:id="799" w:author="Greg Landry" w:date="2017-03-04T15:50:00Z">
               <w:tcPr>
                 <w:tcW w:w="3117" w:type="dxa"/>
               </w:tcPr>
@@ -6831,25 +6750,25 @@
           <w:p>
             <w:pPr>
               <w:rPr>
-                <w:ins w:id="814" w:author="Greg Landry" w:date="2017-03-04T15:46:00Z"/>
-              </w:rPr>
-            </w:pPr>
-            <w:ins w:id="815" w:author="Greg Landry" w:date="2017-03-04T15:47:00Z">
+                <w:ins w:id="800" w:author="Greg Landry" w:date="2017-03-04T15:46:00Z"/>
+              </w:rPr>
+            </w:pPr>
+            <w:ins w:id="801" w:author="Greg Landry" w:date="2017-03-04T15:47:00Z">
               <w:r>
                 <w:t xml:space="preserve">The voltage is swept by the baseboard and the resulting voltage is measured on </w:t>
               </w:r>
             </w:ins>
-            <w:ins w:id="816" w:author="Greg Landry" w:date="2017-03-04T15:49:00Z">
+            <w:ins w:id="802" w:author="Greg Landry" w:date="2017-03-04T15:49:00Z">
               <w:r>
                 <w:t xml:space="preserve">Arduino pin </w:t>
               </w:r>
             </w:ins>
-            <w:ins w:id="817" w:author="Greg Landry" w:date="2017-03-04T15:47:00Z">
+            <w:ins w:id="803" w:author="Greg Landry" w:date="2017-03-04T15:47:00Z">
               <w:r>
                 <w:t>A1</w:t>
               </w:r>
             </w:ins>
-            <w:ins w:id="818" w:author="Greg Landry" w:date="2017-03-04T15:48:00Z">
+            <w:ins w:id="804" w:author="Greg Landry" w:date="2017-03-04T15:48:00Z">
               <w:r>
                 <w:t>.</w:t>
               </w:r>
@@ -6859,12 +6778,12 @@
       </w:tr>
       <w:tr>
         <w:trPr>
-          <w:ins w:id="819" w:author="Greg Landry" w:date="2017-03-04T15:46:00Z"/>
+          <w:ins w:id="805" w:author="Greg Landry" w:date="2017-03-04T15:46:00Z"/>
         </w:trPr>
         <w:tc>
           <w:tcPr>
             <w:tcW w:w="2051" w:type="dxa"/>
-            <w:tcPrChange w:id="820" w:author="Greg Landry" w:date="2017-03-04T15:50:00Z">
+            <w:tcPrChange w:id="806" w:author="Greg Landry" w:date="2017-03-04T15:50:00Z">
               <w:tcPr>
                 <w:tcW w:w="2051" w:type="dxa"/>
               </w:tcPr>
@@ -6873,10 +6792,10 @@
           <w:p>
             <w:pPr>
               <w:rPr>
-                <w:ins w:id="821" w:author="Greg Landry" w:date="2017-03-04T15:46:00Z"/>
-              </w:rPr>
-            </w:pPr>
-            <w:ins w:id="822" w:author="Greg Landry" w:date="2017-03-04T15:47:00Z">
+                <w:ins w:id="807" w:author="Greg Landry" w:date="2017-03-04T15:46:00Z"/>
+              </w:rPr>
+            </w:pPr>
+            <w:ins w:id="808" w:author="Greg Landry" w:date="2017-03-04T15:47:00Z">
               <w:r>
                 <w:t>Potentiometer</w:t>
               </w:r>
@@ -6886,7 +6805,7 @@
         <w:tc>
           <w:tcPr>
             <w:tcW w:w="1162" w:type="dxa"/>
-            <w:tcPrChange w:id="823" w:author="Greg Landry" w:date="2017-03-04T15:50:00Z">
+            <w:tcPrChange w:id="809" w:author="Greg Landry" w:date="2017-03-04T15:50:00Z">
               <w:tcPr>
                 <w:tcW w:w="3117" w:type="dxa"/>
               </w:tcPr>
@@ -6895,10 +6814,10 @@
           <w:p>
             <w:pPr>
               <w:rPr>
-                <w:ins w:id="824" w:author="Greg Landry" w:date="2017-03-04T15:48:00Z"/>
-              </w:rPr>
-            </w:pPr>
-            <w:ins w:id="825" w:author="Greg Landry" w:date="2017-03-04T15:48:00Z">
+                <w:ins w:id="810" w:author="Greg Landry" w:date="2017-03-04T15:48:00Z"/>
+              </w:rPr>
+            </w:pPr>
+            <w:ins w:id="811" w:author="Greg Landry" w:date="2017-03-04T15:48:00Z">
               <w:r>
                 <w:t>Manual</w:t>
               </w:r>
@@ -6908,7 +6827,7 @@
         <w:tc>
           <w:tcPr>
             <w:tcW w:w="6250" w:type="dxa"/>
-            <w:tcPrChange w:id="826" w:author="Greg Landry" w:date="2017-03-04T15:50:00Z">
+            <w:tcPrChange w:id="812" w:author="Greg Landry" w:date="2017-03-04T15:50:00Z">
               <w:tcPr>
                 <w:tcW w:w="3117" w:type="dxa"/>
               </w:tcPr>
@@ -6917,15 +6836,15 @@
           <w:p>
             <w:pPr>
               <w:rPr>
-                <w:ins w:id="827" w:author="Greg Landry" w:date="2017-03-04T15:46:00Z"/>
-              </w:rPr>
-            </w:pPr>
-            <w:ins w:id="828" w:author="Greg Landry" w:date="2017-03-04T15:48:00Z">
+                <w:ins w:id="813" w:author="Greg Landry" w:date="2017-03-04T15:46:00Z"/>
+              </w:rPr>
+            </w:pPr>
+            <w:ins w:id="814" w:author="Greg Landry" w:date="2017-03-04T15:48:00Z">
               <w:r>
                 <w:t xml:space="preserve">Sweep the pot across its range. The voltage is measured </w:t>
               </w:r>
             </w:ins>
-            <w:ins w:id="829" w:author="Greg Landry" w:date="2017-03-04T15:49:00Z">
+            <w:ins w:id="815" w:author="Greg Landry" w:date="2017-03-04T15:49:00Z">
               <w:r>
                 <w:t>on Arduino A2.</w:t>
               </w:r>
@@ -6935,12 +6854,12 @@
       </w:tr>
       <w:tr>
         <w:trPr>
-          <w:ins w:id="830" w:author="Greg Landry" w:date="2017-03-04T15:46:00Z"/>
+          <w:ins w:id="816" w:author="Greg Landry" w:date="2017-03-04T15:46:00Z"/>
         </w:trPr>
         <w:tc>
           <w:tcPr>
             <w:tcW w:w="2051" w:type="dxa"/>
-            <w:tcPrChange w:id="831" w:author="Greg Landry" w:date="2017-03-04T15:50:00Z">
+            <w:tcPrChange w:id="817" w:author="Greg Landry" w:date="2017-03-04T15:50:00Z">
               <w:tcPr>
                 <w:tcW w:w="2051" w:type="dxa"/>
               </w:tcPr>
@@ -6949,10 +6868,10 @@
           <w:p>
             <w:pPr>
               <w:rPr>
-                <w:ins w:id="832" w:author="Greg Landry" w:date="2017-03-04T15:46:00Z"/>
-              </w:rPr>
-            </w:pPr>
-            <w:ins w:id="833" w:author="Greg Landry" w:date="2017-03-04T15:47:00Z">
+                <w:ins w:id="818" w:author="Greg Landry" w:date="2017-03-04T15:46:00Z"/>
+              </w:rPr>
+            </w:pPr>
+            <w:ins w:id="819" w:author="Greg Landry" w:date="2017-03-04T15:47:00Z">
               <w:r>
                 <w:t>Ambient Light Sensor</w:t>
               </w:r>
@@ -6962,7 +6881,7 @@
         <w:tc>
           <w:tcPr>
             <w:tcW w:w="1162" w:type="dxa"/>
-            <w:tcPrChange w:id="834" w:author="Greg Landry" w:date="2017-03-04T15:50:00Z">
+            <w:tcPrChange w:id="820" w:author="Greg Landry" w:date="2017-03-04T15:50:00Z">
               <w:tcPr>
                 <w:tcW w:w="3117" w:type="dxa"/>
               </w:tcPr>
@@ -6971,10 +6890,10 @@
           <w:p>
             <w:pPr>
               <w:rPr>
-                <w:ins w:id="835" w:author="Greg Landry" w:date="2017-03-04T15:48:00Z"/>
-              </w:rPr>
-            </w:pPr>
-            <w:ins w:id="836" w:author="Greg Landry" w:date="2017-03-04T15:48:00Z">
+                <w:ins w:id="821" w:author="Greg Landry" w:date="2017-03-04T15:48:00Z"/>
+              </w:rPr>
+            </w:pPr>
+            <w:ins w:id="822" w:author="Greg Landry" w:date="2017-03-04T15:48:00Z">
               <w:r>
                 <w:t>Manual</w:t>
               </w:r>
@@ -6984,7 +6903,7 @@
         <w:tc>
           <w:tcPr>
             <w:tcW w:w="6250" w:type="dxa"/>
-            <w:tcPrChange w:id="837" w:author="Greg Landry" w:date="2017-03-04T15:50:00Z">
+            <w:tcPrChange w:id="823" w:author="Greg Landry" w:date="2017-03-04T15:50:00Z">
               <w:tcPr>
                 <w:tcW w:w="3117" w:type="dxa"/>
               </w:tcPr>
@@ -6993,10 +6912,10 @@
           <w:p>
             <w:pPr>
               <w:rPr>
-                <w:ins w:id="838" w:author="Greg Landry" w:date="2017-03-04T15:46:00Z"/>
-              </w:rPr>
-            </w:pPr>
-            <w:ins w:id="839" w:author="Greg Landry" w:date="2017-03-04T15:49:00Z">
+                <w:ins w:id="824" w:author="Greg Landry" w:date="2017-03-04T15:46:00Z"/>
+              </w:rPr>
+            </w:pPr>
+            <w:ins w:id="825" w:author="Greg Landry" w:date="2017-03-04T15:49:00Z">
               <w:r>
                 <w:t>Cover the light sensor and then shine a light on it.</w:t>
               </w:r>
@@ -7006,12 +6925,12 @@
       </w:tr>
       <w:tr>
         <w:trPr>
-          <w:ins w:id="840" w:author="Greg Landry" w:date="2017-03-04T15:46:00Z"/>
+          <w:ins w:id="826" w:author="Greg Landry" w:date="2017-03-04T15:46:00Z"/>
         </w:trPr>
         <w:tc>
           <w:tcPr>
             <w:tcW w:w="2051" w:type="dxa"/>
-            <w:tcPrChange w:id="841" w:author="Greg Landry" w:date="2017-03-04T15:50:00Z">
+            <w:tcPrChange w:id="827" w:author="Greg Landry" w:date="2017-03-04T15:50:00Z">
               <w:tcPr>
                 <w:tcW w:w="2051" w:type="dxa"/>
               </w:tcPr>
@@ -7020,10 +6939,10 @@
           <w:p>
             <w:pPr>
               <w:rPr>
-                <w:ins w:id="842" w:author="Greg Landry" w:date="2017-03-04T15:46:00Z"/>
-              </w:rPr>
-            </w:pPr>
-            <w:ins w:id="843" w:author="Greg Landry" w:date="2017-03-04T15:47:00Z">
+                <w:ins w:id="828" w:author="Greg Landry" w:date="2017-03-04T15:46:00Z"/>
+              </w:rPr>
+            </w:pPr>
+            <w:ins w:id="829" w:author="Greg Landry" w:date="2017-03-04T15:47:00Z">
               <w:r>
                 <w:t>Humidity</w:t>
               </w:r>
@@ -7033,7 +6952,7 @@
         <w:tc>
           <w:tcPr>
             <w:tcW w:w="1162" w:type="dxa"/>
-            <w:tcPrChange w:id="844" w:author="Greg Landry" w:date="2017-03-04T15:50:00Z">
+            <w:tcPrChange w:id="830" w:author="Greg Landry" w:date="2017-03-04T15:50:00Z">
               <w:tcPr>
                 <w:tcW w:w="3117" w:type="dxa"/>
               </w:tcPr>
@@ -7042,10 +6961,10 @@
           <w:p>
             <w:pPr>
               <w:rPr>
-                <w:ins w:id="845" w:author="Greg Landry" w:date="2017-03-04T15:48:00Z"/>
-              </w:rPr>
-            </w:pPr>
-            <w:ins w:id="846" w:author="Greg Landry" w:date="2017-03-04T15:48:00Z">
+                <w:ins w:id="831" w:author="Greg Landry" w:date="2017-03-04T15:48:00Z"/>
+              </w:rPr>
+            </w:pPr>
+            <w:ins w:id="832" w:author="Greg Landry" w:date="2017-03-04T15:48:00Z">
               <w:r>
                 <w:t>Automatic</w:t>
               </w:r>
@@ -7055,7 +6974,7 @@
         <w:tc>
           <w:tcPr>
             <w:tcW w:w="6250" w:type="dxa"/>
-            <w:tcPrChange w:id="847" w:author="Greg Landry" w:date="2017-03-04T15:50:00Z">
+            <w:tcPrChange w:id="833" w:author="Greg Landry" w:date="2017-03-04T15:50:00Z">
               <w:tcPr>
                 <w:tcW w:w="3117" w:type="dxa"/>
               </w:tcPr>
@@ -7064,20 +6983,20 @@
           <w:p>
             <w:pPr>
               <w:rPr>
-                <w:ins w:id="848" w:author="Greg Landry" w:date="2017-03-04T15:46:00Z"/>
-              </w:rPr>
-            </w:pPr>
-            <w:ins w:id="849" w:author="Greg Landry" w:date="2017-03-04T15:49:00Z">
+                <w:ins w:id="834" w:author="Greg Landry" w:date="2017-03-04T15:46:00Z"/>
+              </w:rPr>
+            </w:pPr>
+            <w:ins w:id="835" w:author="Greg Landry" w:date="2017-03-04T15:49:00Z">
               <w:r>
                 <w:t xml:space="preserve">The humidity </w:t>
               </w:r>
             </w:ins>
-            <w:ins w:id="850" w:author="Greg Landry" w:date="2017-03-04T15:50:00Z">
+            <w:ins w:id="836" w:author="Greg Landry" w:date="2017-03-04T15:50:00Z">
               <w:r>
                 <w:t>reading</w:t>
               </w:r>
             </w:ins>
-            <w:ins w:id="851" w:author="Greg Landry" w:date="2017-03-04T15:49:00Z">
+            <w:ins w:id="837" w:author="Greg Landry" w:date="2017-03-04T15:49:00Z">
               <w:r>
                 <w:t xml:space="preserve"> is examined for a valid result.</w:t>
               </w:r>
@@ -7087,12 +7006,12 @@
       </w:tr>
       <w:tr>
         <w:trPr>
-          <w:ins w:id="852" w:author="Greg Landry" w:date="2017-03-04T15:46:00Z"/>
+          <w:ins w:id="838" w:author="Greg Landry" w:date="2017-03-04T15:46:00Z"/>
         </w:trPr>
         <w:tc>
           <w:tcPr>
             <w:tcW w:w="2051" w:type="dxa"/>
-            <w:tcPrChange w:id="853" w:author="Greg Landry" w:date="2017-03-04T15:50:00Z">
+            <w:tcPrChange w:id="839" w:author="Greg Landry" w:date="2017-03-04T15:50:00Z">
               <w:tcPr>
                 <w:tcW w:w="2051" w:type="dxa"/>
               </w:tcPr>
@@ -7101,10 +7020,10 @@
           <w:p>
             <w:pPr>
               <w:rPr>
-                <w:ins w:id="854" w:author="Greg Landry" w:date="2017-03-04T15:46:00Z"/>
-              </w:rPr>
-            </w:pPr>
-            <w:ins w:id="855" w:author="Greg Landry" w:date="2017-03-04T15:47:00Z">
+                <w:ins w:id="840" w:author="Greg Landry" w:date="2017-03-04T15:46:00Z"/>
+              </w:rPr>
+            </w:pPr>
+            <w:ins w:id="841" w:author="Greg Landry" w:date="2017-03-04T15:47:00Z">
               <w:r>
                 <w:t>Temperature</w:t>
               </w:r>
@@ -7114,7 +7033,7 @@
         <w:tc>
           <w:tcPr>
             <w:tcW w:w="1162" w:type="dxa"/>
-            <w:tcPrChange w:id="856" w:author="Greg Landry" w:date="2017-03-04T15:50:00Z">
+            <w:tcPrChange w:id="842" w:author="Greg Landry" w:date="2017-03-04T15:50:00Z">
               <w:tcPr>
                 <w:tcW w:w="3117" w:type="dxa"/>
               </w:tcPr>
@@ -7123,10 +7042,10 @@
           <w:p>
             <w:pPr>
               <w:rPr>
-                <w:ins w:id="857" w:author="Greg Landry" w:date="2017-03-04T15:48:00Z"/>
-              </w:rPr>
-            </w:pPr>
-            <w:ins w:id="858" w:author="Greg Landry" w:date="2017-03-04T15:48:00Z">
+                <w:ins w:id="843" w:author="Greg Landry" w:date="2017-03-04T15:48:00Z"/>
+              </w:rPr>
+            </w:pPr>
+            <w:ins w:id="844" w:author="Greg Landry" w:date="2017-03-04T15:48:00Z">
               <w:r>
                 <w:t>Automatic</w:t>
               </w:r>
@@ -7136,7 +7055,7 @@
         <w:tc>
           <w:tcPr>
             <w:tcW w:w="6250" w:type="dxa"/>
-            <w:tcPrChange w:id="859" w:author="Greg Landry" w:date="2017-03-04T15:50:00Z">
+            <w:tcPrChange w:id="845" w:author="Greg Landry" w:date="2017-03-04T15:50:00Z">
               <w:tcPr>
                 <w:tcW w:w="3117" w:type="dxa"/>
               </w:tcPr>
@@ -7145,10 +7064,10 @@
           <w:p>
             <w:pPr>
               <w:rPr>
-                <w:ins w:id="860" w:author="Greg Landry" w:date="2017-03-04T15:46:00Z"/>
-              </w:rPr>
-            </w:pPr>
-            <w:ins w:id="861" w:author="Greg Landry" w:date="2017-03-04T15:50:00Z">
+                <w:ins w:id="846" w:author="Greg Landry" w:date="2017-03-04T15:46:00Z"/>
+              </w:rPr>
+            </w:pPr>
+            <w:ins w:id="847" w:author="Greg Landry" w:date="2017-03-04T15:50:00Z">
               <w:r>
                 <w:t>The temperature reading is examined for a valid result.</w:t>
               </w:r>
@@ -7160,7 +7079,7 @@
     <w:p>
       <w:pPr>
         <w:rPr>
-          <w:ins w:id="862" w:author="Greg Landry" w:date="2017-03-04T15:50:00Z"/>
+          <w:ins w:id="848" w:author="Greg Landry" w:date="2017-03-04T15:50:00Z"/>
         </w:rPr>
       </w:pPr>
     </w:p>
@@ -7168,10 +7087,10 @@
       <w:pPr>
         <w:pStyle w:val="Heading3"/>
         <w:rPr>
-          <w:ins w:id="863" w:author="Greg Landry" w:date="2017-03-04T15:57:00Z"/>
+          <w:ins w:id="849" w:author="Greg Landry" w:date="2017-03-04T15:57:00Z"/>
         </w:rPr>
       </w:pPr>
-      <w:ins w:id="864" w:author="Greg Landry" w:date="2017-03-04T15:57:00Z">
+      <w:ins w:id="850" w:author="Greg Landry" w:date="2017-03-04T15:57:00Z">
         <w:r>
           <w:t>Alternate Screens</w:t>
         </w:r>
@@ -7180,15 +7099,15 @@
     <w:p>
       <w:pPr>
         <w:rPr>
-          <w:ins w:id="865" w:author="Greg Landry" w:date="2017-03-04T15:51:00Z"/>
+          <w:ins w:id="851" w:author="Greg Landry" w:date="2017-03-04T15:51:00Z"/>
         </w:rPr>
       </w:pPr>
-      <w:ins w:id="866" w:author="Greg Landry" w:date="2017-03-04T15:50:00Z">
+      <w:ins w:id="852" w:author="Greg Landry" w:date="2017-03-04T15:50:00Z">
         <w:r>
           <w:t xml:space="preserve">In addition to the main test screen, there are additional screens with more detailed </w:t>
         </w:r>
       </w:ins>
-      <w:ins w:id="867" w:author="Greg Landry" w:date="2017-03-04T15:51:00Z">
+      <w:ins w:id="853" w:author="Greg Landry" w:date="2017-03-04T15:51:00Z">
         <w:r>
           <w:t>information. Press user button SW2 on the base board to toggle between the following screens:</w:t>
         </w:r>
@@ -7202,23 +7121,23 @@
           <w:numId w:val="27"/>
         </w:numPr>
         <w:rPr>
-          <w:ins w:id="868" w:author="Greg Landry" w:date="2017-03-04T15:51:00Z"/>
+          <w:ins w:id="854" w:author="Greg Landry" w:date="2017-03-04T15:51:00Z"/>
         </w:rPr>
-        <w:pPrChange w:id="869" w:author="Greg Landry" w:date="2017-03-04T15:51:00Z">
+        <w:pPrChange w:id="855" w:author="Greg Landry" w:date="2017-03-04T15:51:00Z">
           <w:pPr/>
         </w:pPrChange>
       </w:pPr>
-      <w:ins w:id="870" w:author="Greg Landry" w:date="2017-03-04T15:51:00Z">
+      <w:ins w:id="856" w:author="Greg Landry" w:date="2017-03-04T15:51:00Z">
         <w:r>
           <w:t>Main test screen</w:t>
         </w:r>
       </w:ins>
-      <w:ins w:id="871" w:author="Greg Landry" w:date="2017-03-04T15:53:00Z">
+      <w:ins w:id="857" w:author="Greg Landry" w:date="2017-03-04T15:53:00Z">
         <w:r>
           <w:t>: This is the main test results page as described above</w:t>
         </w:r>
       </w:ins>
-      <w:ins w:id="872" w:author="Greg Landry" w:date="2017-03-04T15:51:00Z">
+      <w:ins w:id="858" w:author="Greg Landry" w:date="2017-03-04T15:51:00Z">
         <w:r>
           <w:t>.</w:t>
         </w:r>
@@ -7232,13 +7151,13 @@
           <w:numId w:val="27"/>
         </w:numPr>
         <w:rPr>
-          <w:ins w:id="873" w:author="Greg Landry" w:date="2017-03-04T15:52:00Z"/>
+          <w:ins w:id="859" w:author="Greg Landry" w:date="2017-03-04T15:52:00Z"/>
         </w:rPr>
-        <w:pPrChange w:id="874" w:author="Greg Landry" w:date="2017-03-04T15:51:00Z">
+        <w:pPrChange w:id="860" w:author="Greg Landry" w:date="2017-03-04T15:51:00Z">
           <w:pPr/>
         </w:pPrChange>
       </w:pPr>
-      <w:ins w:id="875" w:author="Greg Landry" w:date="2017-03-04T15:52:00Z">
+      <w:ins w:id="861" w:author="Greg Landry" w:date="2017-03-04T15:52:00Z">
         <w:r>
           <w:t>Analog Values Screen: Shows readings for temperature, humidity, illumination, potentiometer, Arduino pin A0 and Arduino pin A1. Note that pin A1 is the DAC output which is continually swept by the test program in 100mV increments.</w:t>
         </w:r>
@@ -7252,13 +7171,13 @@
           <w:numId w:val="27"/>
         </w:numPr>
         <w:rPr>
-          <w:ins w:id="876" w:author="Greg Landry" w:date="2017-03-04T15:53:00Z"/>
+          <w:ins w:id="862" w:author="Greg Landry" w:date="2017-03-04T15:53:00Z"/>
         </w:rPr>
-        <w:pPrChange w:id="877" w:author="Greg Landry" w:date="2017-03-04T15:51:00Z">
+        <w:pPrChange w:id="863" w:author="Greg Landry" w:date="2017-03-04T15:51:00Z">
           <w:pPr/>
         </w:pPrChange>
       </w:pPr>
-      <w:ins w:id="878" w:author="Greg Landry" w:date="2017-03-04T15:53:00Z">
+      <w:ins w:id="864" w:author="Greg Landry" w:date="2017-03-04T15:53:00Z">
         <w:r>
           <w:t>Base ADC Screen: Shows raw ADC readings in mV from A0, A1, and A2.</w:t>
         </w:r>
@@ -7272,13 +7191,13 @@
           <w:numId w:val="27"/>
         </w:numPr>
         <w:rPr>
-          <w:ins w:id="879" w:author="Greg Landry" w:date="2017-03-04T15:54:00Z"/>
+          <w:ins w:id="865" w:author="Greg Landry" w:date="2017-03-04T15:54:00Z"/>
         </w:rPr>
-        <w:pPrChange w:id="880" w:author="Greg Landry" w:date="2017-03-04T15:51:00Z">
+        <w:pPrChange w:id="866" w:author="Greg Landry" w:date="2017-03-04T15:51:00Z">
           <w:pPr/>
         </w:pPrChange>
       </w:pPr>
-      <w:ins w:id="881" w:author="Greg Landry" w:date="2017-03-04T15:54:00Z">
+      <w:ins w:id="867" w:author="Greg Landry" w:date="2017-03-04T15:54:00Z">
         <w:r>
           <w:t>Buttons Screen: Shows real-time values for the CapSense buttons, proximity sensor, and mechanical buttons. The mapping is:</w:t>
         </w:r>
@@ -7290,7 +7209,7 @@
         <w:tblW w:w="0" w:type="auto"/>
         <w:jc w:val="center"/>
         <w:tblLook w:val="04A0" w:firstRow="1" w:lastRow="0" w:firstColumn="1" w:lastColumn="0" w:noHBand="0" w:noVBand="1"/>
-        <w:tblPrChange w:id="882" w:author="Greg Landry" w:date="2017-03-04T15:56:00Z">
+        <w:tblPrChange w:id="868" w:author="Greg Landry" w:date="2017-03-04T15:56:00Z">
           <w:tblPr>
             <w:tblStyle w:val="TableGrid"/>
             <w:tblW w:w="0" w:type="auto"/>
@@ -7307,7 +7226,7 @@
         <w:gridCol w:w="684"/>
         <w:gridCol w:w="684"/>
         <w:gridCol w:w="684"/>
-        <w:tblGridChange w:id="883">
+        <w:tblGridChange w:id="869">
           <w:tblGrid>
             <w:gridCol w:w="1168"/>
             <w:gridCol w:w="1168"/>
@@ -7323,12 +7242,12 @@
       <w:tr>
         <w:trPr>
           <w:jc w:val="center"/>
-          <w:ins w:id="884" w:author="Greg Landry" w:date="2017-03-04T15:55:00Z"/>
+          <w:ins w:id="870" w:author="Greg Landry" w:date="2017-03-04T15:55:00Z"/>
         </w:trPr>
         <w:tc>
           <w:tcPr>
             <w:tcW w:w="937" w:type="dxa"/>
-            <w:tcPrChange w:id="885" w:author="Greg Landry" w:date="2017-03-04T15:56:00Z">
+            <w:tcPrChange w:id="871" w:author="Greg Landry" w:date="2017-03-04T15:56:00Z">
               <w:tcPr>
                 <w:tcW w:w="1168" w:type="dxa"/>
               </w:tcPr>
@@ -7337,10 +7256,10 @@
           <w:p>
             <w:pPr>
               <w:rPr>
-                <w:ins w:id="886" w:author="Greg Landry" w:date="2017-03-04T15:55:00Z"/>
-              </w:rPr>
-            </w:pPr>
-            <w:ins w:id="887" w:author="Greg Landry" w:date="2017-03-04T15:55:00Z">
+                <w:ins w:id="872" w:author="Greg Landry" w:date="2017-03-04T15:55:00Z"/>
+              </w:rPr>
+            </w:pPr>
+            <w:ins w:id="873" w:author="Greg Landry" w:date="2017-03-04T15:55:00Z">
               <w:r>
                 <w:t>Bit 7</w:t>
               </w:r>
@@ -7350,7 +7269,7 @@
         <w:tc>
           <w:tcPr>
             <w:tcW w:w="1090" w:type="dxa"/>
-            <w:tcPrChange w:id="888" w:author="Greg Landry" w:date="2017-03-04T15:56:00Z">
+            <w:tcPrChange w:id="874" w:author="Greg Landry" w:date="2017-03-04T15:56:00Z">
               <w:tcPr>
                 <w:tcW w:w="1168" w:type="dxa"/>
               </w:tcPr>
@@ -7359,10 +7278,10 @@
           <w:p>
             <w:pPr>
               <w:rPr>
-                <w:ins w:id="889" w:author="Greg Landry" w:date="2017-03-04T15:55:00Z"/>
-              </w:rPr>
-            </w:pPr>
-            <w:ins w:id="890" w:author="Greg Landry" w:date="2017-03-04T15:55:00Z">
+                <w:ins w:id="875" w:author="Greg Landry" w:date="2017-03-04T15:55:00Z"/>
+              </w:rPr>
+            </w:pPr>
+            <w:ins w:id="876" w:author="Greg Landry" w:date="2017-03-04T15:55:00Z">
               <w:r>
                 <w:t>Bit 6</w:t>
               </w:r>
@@ -7372,7 +7291,7 @@
         <w:tc>
           <w:tcPr>
             <w:tcW w:w="697" w:type="dxa"/>
-            <w:tcPrChange w:id="891" w:author="Greg Landry" w:date="2017-03-04T15:56:00Z">
+            <w:tcPrChange w:id="877" w:author="Greg Landry" w:date="2017-03-04T15:56:00Z">
               <w:tcPr>
                 <w:tcW w:w="1169" w:type="dxa"/>
               </w:tcPr>
@@ -7381,10 +7300,10 @@
           <w:p>
             <w:pPr>
               <w:rPr>
-                <w:ins w:id="892" w:author="Greg Landry" w:date="2017-03-04T15:55:00Z"/>
-              </w:rPr>
-            </w:pPr>
-            <w:ins w:id="893" w:author="Greg Landry" w:date="2017-03-04T15:55:00Z">
+                <w:ins w:id="878" w:author="Greg Landry" w:date="2017-03-04T15:55:00Z"/>
+              </w:rPr>
+            </w:pPr>
+            <w:ins w:id="879" w:author="Greg Landry" w:date="2017-03-04T15:55:00Z">
               <w:r>
                 <w:t>Bit 5</w:t>
               </w:r>
@@ -7394,7 +7313,7 @@
         <w:tc>
           <w:tcPr>
             <w:tcW w:w="697" w:type="dxa"/>
-            <w:tcPrChange w:id="894" w:author="Greg Landry" w:date="2017-03-04T15:56:00Z">
+            <w:tcPrChange w:id="880" w:author="Greg Landry" w:date="2017-03-04T15:56:00Z">
               <w:tcPr>
                 <w:tcW w:w="1169" w:type="dxa"/>
               </w:tcPr>
@@ -7403,10 +7322,10 @@
           <w:p>
             <w:pPr>
               <w:rPr>
-                <w:ins w:id="895" w:author="Greg Landry" w:date="2017-03-04T15:55:00Z"/>
-              </w:rPr>
-            </w:pPr>
-            <w:ins w:id="896" w:author="Greg Landry" w:date="2017-03-04T15:55:00Z">
+                <w:ins w:id="881" w:author="Greg Landry" w:date="2017-03-04T15:55:00Z"/>
+              </w:rPr>
+            </w:pPr>
+            <w:ins w:id="882" w:author="Greg Landry" w:date="2017-03-04T15:55:00Z">
               <w:r>
                 <w:t>Bit 4</w:t>
               </w:r>
@@ -7416,7 +7335,7 @@
         <w:tc>
           <w:tcPr>
             <w:tcW w:w="684" w:type="dxa"/>
-            <w:tcPrChange w:id="897" w:author="Greg Landry" w:date="2017-03-04T15:56:00Z">
+            <w:tcPrChange w:id="883" w:author="Greg Landry" w:date="2017-03-04T15:56:00Z">
               <w:tcPr>
                 <w:tcW w:w="1169" w:type="dxa"/>
               </w:tcPr>
@@ -7425,10 +7344,10 @@
           <w:p>
             <w:pPr>
               <w:rPr>
-                <w:ins w:id="898" w:author="Greg Landry" w:date="2017-03-04T15:55:00Z"/>
-              </w:rPr>
-            </w:pPr>
-            <w:ins w:id="899" w:author="Greg Landry" w:date="2017-03-04T15:55:00Z">
+                <w:ins w:id="884" w:author="Greg Landry" w:date="2017-03-04T15:55:00Z"/>
+              </w:rPr>
+            </w:pPr>
+            <w:ins w:id="885" w:author="Greg Landry" w:date="2017-03-04T15:55:00Z">
               <w:r>
                 <w:t>Bit 3</w:t>
               </w:r>
@@ -7438,7 +7357,7 @@
         <w:tc>
           <w:tcPr>
             <w:tcW w:w="684" w:type="dxa"/>
-            <w:tcPrChange w:id="900" w:author="Greg Landry" w:date="2017-03-04T15:56:00Z">
+            <w:tcPrChange w:id="886" w:author="Greg Landry" w:date="2017-03-04T15:56:00Z">
               <w:tcPr>
                 <w:tcW w:w="1169" w:type="dxa"/>
               </w:tcPr>
@@ -7447,10 +7366,10 @@
           <w:p>
             <w:pPr>
               <w:rPr>
-                <w:ins w:id="901" w:author="Greg Landry" w:date="2017-03-04T15:55:00Z"/>
-              </w:rPr>
-            </w:pPr>
-            <w:ins w:id="902" w:author="Greg Landry" w:date="2017-03-04T15:55:00Z">
+                <w:ins w:id="887" w:author="Greg Landry" w:date="2017-03-04T15:55:00Z"/>
+              </w:rPr>
+            </w:pPr>
+            <w:ins w:id="888" w:author="Greg Landry" w:date="2017-03-04T15:55:00Z">
               <w:r>
                 <w:t>Bit 2</w:t>
               </w:r>
@@ -7460,7 +7379,7 @@
         <w:tc>
           <w:tcPr>
             <w:tcW w:w="684" w:type="dxa"/>
-            <w:tcPrChange w:id="903" w:author="Greg Landry" w:date="2017-03-04T15:56:00Z">
+            <w:tcPrChange w:id="889" w:author="Greg Landry" w:date="2017-03-04T15:56:00Z">
               <w:tcPr>
                 <w:tcW w:w="1169" w:type="dxa"/>
               </w:tcPr>
@@ -7469,10 +7388,10 @@
           <w:p>
             <w:pPr>
               <w:rPr>
-                <w:ins w:id="904" w:author="Greg Landry" w:date="2017-03-04T15:55:00Z"/>
-              </w:rPr>
-            </w:pPr>
-            <w:ins w:id="905" w:author="Greg Landry" w:date="2017-03-04T15:55:00Z">
+                <w:ins w:id="890" w:author="Greg Landry" w:date="2017-03-04T15:55:00Z"/>
+              </w:rPr>
+            </w:pPr>
+            <w:ins w:id="891" w:author="Greg Landry" w:date="2017-03-04T15:55:00Z">
               <w:r>
                 <w:t>Bit 1</w:t>
               </w:r>
@@ -7482,7 +7401,7 @@
         <w:tc>
           <w:tcPr>
             <w:tcW w:w="684" w:type="dxa"/>
-            <w:tcPrChange w:id="906" w:author="Greg Landry" w:date="2017-03-04T15:56:00Z">
+            <w:tcPrChange w:id="892" w:author="Greg Landry" w:date="2017-03-04T15:56:00Z">
               <w:tcPr>
                 <w:tcW w:w="1169" w:type="dxa"/>
               </w:tcPr>
@@ -7491,10 +7410,10 @@
           <w:p>
             <w:pPr>
               <w:rPr>
-                <w:ins w:id="907" w:author="Greg Landry" w:date="2017-03-04T15:55:00Z"/>
-              </w:rPr>
-            </w:pPr>
-            <w:ins w:id="908" w:author="Greg Landry" w:date="2017-03-04T15:55:00Z">
+                <w:ins w:id="893" w:author="Greg Landry" w:date="2017-03-04T15:55:00Z"/>
+              </w:rPr>
+            </w:pPr>
+            <w:ins w:id="894" w:author="Greg Landry" w:date="2017-03-04T15:55:00Z">
               <w:r>
                 <w:t>Bit 0</w:t>
               </w:r>
@@ -7505,12 +7424,12 @@
       <w:tr>
         <w:trPr>
           <w:jc w:val="center"/>
-          <w:ins w:id="909" w:author="Greg Landry" w:date="2017-03-04T15:55:00Z"/>
+          <w:ins w:id="895" w:author="Greg Landry" w:date="2017-03-04T15:55:00Z"/>
         </w:trPr>
         <w:tc>
           <w:tcPr>
             <w:tcW w:w="937" w:type="dxa"/>
-            <w:tcPrChange w:id="910" w:author="Greg Landry" w:date="2017-03-04T15:56:00Z">
+            <w:tcPrChange w:id="896" w:author="Greg Landry" w:date="2017-03-04T15:56:00Z">
               <w:tcPr>
                 <w:tcW w:w="1168" w:type="dxa"/>
               </w:tcPr>
@@ -7519,10 +7438,10 @@
           <w:p>
             <w:pPr>
               <w:rPr>
-                <w:ins w:id="911" w:author="Greg Landry" w:date="2017-03-04T15:55:00Z"/>
-              </w:rPr>
-            </w:pPr>
-            <w:ins w:id="912" w:author="Greg Landry" w:date="2017-03-04T15:55:00Z">
+                <w:ins w:id="897" w:author="Greg Landry" w:date="2017-03-04T15:55:00Z"/>
+              </w:rPr>
+            </w:pPr>
+            <w:ins w:id="898" w:author="Greg Landry" w:date="2017-03-04T15:55:00Z">
               <w:r>
                 <w:t>Unused</w:t>
               </w:r>
@@ -7532,7 +7451,7 @@
         <w:tc>
           <w:tcPr>
             <w:tcW w:w="1090" w:type="dxa"/>
-            <w:tcPrChange w:id="913" w:author="Greg Landry" w:date="2017-03-04T15:56:00Z">
+            <w:tcPrChange w:id="899" w:author="Greg Landry" w:date="2017-03-04T15:56:00Z">
               <w:tcPr>
                 <w:tcW w:w="1168" w:type="dxa"/>
               </w:tcPr>
@@ -7541,10 +7460,10 @@
           <w:p>
             <w:pPr>
               <w:rPr>
-                <w:ins w:id="914" w:author="Greg Landry" w:date="2017-03-04T15:55:00Z"/>
-              </w:rPr>
-            </w:pPr>
-            <w:ins w:id="915" w:author="Greg Landry" w:date="2017-03-04T15:55:00Z">
+                <w:ins w:id="900" w:author="Greg Landry" w:date="2017-03-04T15:55:00Z"/>
+              </w:rPr>
+            </w:pPr>
+            <w:ins w:id="901" w:author="Greg Landry" w:date="2017-03-04T15:55:00Z">
               <w:r>
                 <w:t>Proximity</w:t>
               </w:r>
@@ -7554,7 +7473,7 @@
         <w:tc>
           <w:tcPr>
             <w:tcW w:w="697" w:type="dxa"/>
-            <w:tcPrChange w:id="916" w:author="Greg Landry" w:date="2017-03-04T15:56:00Z">
+            <w:tcPrChange w:id="902" w:author="Greg Landry" w:date="2017-03-04T15:56:00Z">
               <w:tcPr>
                 <w:tcW w:w="1169" w:type="dxa"/>
               </w:tcPr>
@@ -7563,10 +7482,10 @@
           <w:p>
             <w:pPr>
               <w:rPr>
-                <w:ins w:id="917" w:author="Greg Landry" w:date="2017-03-04T15:55:00Z"/>
-              </w:rPr>
-            </w:pPr>
-            <w:ins w:id="918" w:author="Greg Landry" w:date="2017-03-04T15:55:00Z">
+                <w:ins w:id="903" w:author="Greg Landry" w:date="2017-03-04T15:55:00Z"/>
+              </w:rPr>
+            </w:pPr>
+            <w:ins w:id="904" w:author="Greg Landry" w:date="2017-03-04T15:55:00Z">
               <w:r>
                 <w:t>MB1</w:t>
               </w:r>
@@ -7576,7 +7495,7 @@
         <w:tc>
           <w:tcPr>
             <w:tcW w:w="697" w:type="dxa"/>
-            <w:tcPrChange w:id="919" w:author="Greg Landry" w:date="2017-03-04T15:56:00Z">
+            <w:tcPrChange w:id="905" w:author="Greg Landry" w:date="2017-03-04T15:56:00Z">
               <w:tcPr>
                 <w:tcW w:w="1169" w:type="dxa"/>
               </w:tcPr>
@@ -7585,10 +7504,10 @@
           <w:p>
             <w:pPr>
               <w:rPr>
-                <w:ins w:id="920" w:author="Greg Landry" w:date="2017-03-04T15:55:00Z"/>
-              </w:rPr>
-            </w:pPr>
-            <w:ins w:id="921" w:author="Greg Landry" w:date="2017-03-04T15:55:00Z">
+                <w:ins w:id="906" w:author="Greg Landry" w:date="2017-03-04T15:55:00Z"/>
+              </w:rPr>
+            </w:pPr>
+            <w:ins w:id="907" w:author="Greg Landry" w:date="2017-03-04T15:55:00Z">
               <w:r>
                 <w:t>MB0</w:t>
               </w:r>
@@ -7598,7 +7517,7 @@
         <w:tc>
           <w:tcPr>
             <w:tcW w:w="684" w:type="dxa"/>
-            <w:tcPrChange w:id="922" w:author="Greg Landry" w:date="2017-03-04T15:56:00Z">
+            <w:tcPrChange w:id="908" w:author="Greg Landry" w:date="2017-03-04T15:56:00Z">
               <w:tcPr>
                 <w:tcW w:w="1169" w:type="dxa"/>
               </w:tcPr>
@@ -7607,10 +7526,10 @@
           <w:p>
             <w:pPr>
               <w:rPr>
-                <w:ins w:id="923" w:author="Greg Landry" w:date="2017-03-04T15:55:00Z"/>
-              </w:rPr>
-            </w:pPr>
-            <w:ins w:id="924" w:author="Greg Landry" w:date="2017-03-04T15:55:00Z">
+                <w:ins w:id="909" w:author="Greg Landry" w:date="2017-03-04T15:55:00Z"/>
+              </w:rPr>
+            </w:pPr>
+            <w:ins w:id="910" w:author="Greg Landry" w:date="2017-03-04T15:55:00Z">
               <w:r>
                 <w:t>CS3</w:t>
               </w:r>
@@ -7620,7 +7539,7 @@
         <w:tc>
           <w:tcPr>
             <w:tcW w:w="684" w:type="dxa"/>
-            <w:tcPrChange w:id="925" w:author="Greg Landry" w:date="2017-03-04T15:56:00Z">
+            <w:tcPrChange w:id="911" w:author="Greg Landry" w:date="2017-03-04T15:56:00Z">
               <w:tcPr>
                 <w:tcW w:w="1169" w:type="dxa"/>
               </w:tcPr>
@@ -7629,10 +7548,10 @@
           <w:p>
             <w:pPr>
               <w:rPr>
-                <w:ins w:id="926" w:author="Greg Landry" w:date="2017-03-04T15:55:00Z"/>
-              </w:rPr>
-            </w:pPr>
-            <w:ins w:id="927" w:author="Greg Landry" w:date="2017-03-04T15:55:00Z">
+                <w:ins w:id="912" w:author="Greg Landry" w:date="2017-03-04T15:55:00Z"/>
+              </w:rPr>
+            </w:pPr>
+            <w:ins w:id="913" w:author="Greg Landry" w:date="2017-03-04T15:55:00Z">
               <w:r>
                 <w:t>CS2</w:t>
               </w:r>
@@ -7642,7 +7561,7 @@
         <w:tc>
           <w:tcPr>
             <w:tcW w:w="684" w:type="dxa"/>
-            <w:tcPrChange w:id="928" w:author="Greg Landry" w:date="2017-03-04T15:56:00Z">
+            <w:tcPrChange w:id="914" w:author="Greg Landry" w:date="2017-03-04T15:56:00Z">
               <w:tcPr>
                 <w:tcW w:w="1169" w:type="dxa"/>
               </w:tcPr>
@@ -7651,10 +7570,10 @@
           <w:p>
             <w:pPr>
               <w:rPr>
-                <w:ins w:id="929" w:author="Greg Landry" w:date="2017-03-04T15:55:00Z"/>
-              </w:rPr>
-            </w:pPr>
-            <w:ins w:id="930" w:author="Greg Landry" w:date="2017-03-04T15:55:00Z">
+                <w:ins w:id="915" w:author="Greg Landry" w:date="2017-03-04T15:55:00Z"/>
+              </w:rPr>
+            </w:pPr>
+            <w:ins w:id="916" w:author="Greg Landry" w:date="2017-03-04T15:55:00Z">
               <w:r>
                 <w:t>CS1</w:t>
               </w:r>
@@ -7664,7 +7583,7 @@
         <w:tc>
           <w:tcPr>
             <w:tcW w:w="684" w:type="dxa"/>
-            <w:tcPrChange w:id="931" w:author="Greg Landry" w:date="2017-03-04T15:56:00Z">
+            <w:tcPrChange w:id="917" w:author="Greg Landry" w:date="2017-03-04T15:56:00Z">
               <w:tcPr>
                 <w:tcW w:w="1169" w:type="dxa"/>
               </w:tcPr>
@@ -7673,10 +7592,10 @@
           <w:p>
             <w:pPr>
               <w:rPr>
-                <w:ins w:id="932" w:author="Greg Landry" w:date="2017-03-04T15:55:00Z"/>
-              </w:rPr>
-            </w:pPr>
-            <w:ins w:id="933" w:author="Greg Landry" w:date="2017-03-04T15:55:00Z">
+                <w:ins w:id="918" w:author="Greg Landry" w:date="2017-03-04T15:55:00Z"/>
+              </w:rPr>
+            </w:pPr>
+            <w:ins w:id="919" w:author="Greg Landry" w:date="2017-03-04T15:55:00Z">
               <w:r>
                 <w:t>CS0</w:t>
               </w:r>
@@ -7688,7 +7607,7 @@
     <w:p>
       <w:pPr>
         <w:rPr>
-          <w:ins w:id="934" w:author="Greg Landry" w:date="2017-03-04T15:26:00Z"/>
+          <w:ins w:id="920" w:author="Greg Landry" w:date="2017-03-04T15:26:00Z"/>
         </w:rPr>
       </w:pPr>
     </w:p>
@@ -7696,32 +7615,31 @@
       <w:pPr>
         <w:ind w:left="720"/>
         <w:rPr>
-          <w:ins w:id="935" w:author="Greg Landry" w:date="2017-03-06T10:11:00Z"/>
+          <w:ins w:id="921" w:author="Greg Landry" w:date="2017-03-06T10:11:00Z"/>
         </w:rPr>
-        <w:pPrChange w:id="936" w:author="Greg Landry" w:date="2017-03-04T15:58:00Z">
+        <w:pPrChange w:id="922" w:author="Greg Landry" w:date="2017-03-04T15:58:00Z">
           <w:pPr>
             <w:pStyle w:val="ListParagraph"/>
             <w:jc w:val="center"/>
           </w:pPr>
         </w:pPrChange>
       </w:pPr>
-      <w:ins w:id="937" w:author="Greg Landry" w:date="2017-03-04T15:56:00Z">
-        <w:r>
-          <w:lastRenderedPageBreak/>
+      <w:ins w:id="923" w:author="Greg Landry" w:date="2017-03-04T15:56:00Z">
+        <w:r>
           <w:t xml:space="preserve">The buttons screen also shows the LED value </w:t>
         </w:r>
       </w:ins>
-      <w:ins w:id="938" w:author="Greg Landry" w:date="2017-03-04T15:57:00Z">
+      <w:ins w:id="924" w:author="Greg Landry" w:date="2017-03-04T15:57:00Z">
         <w:r>
           <w:t>register</w:t>
         </w:r>
       </w:ins>
-      <w:ins w:id="939" w:author="Greg Landry" w:date="2017-03-04T15:56:00Z">
+      <w:ins w:id="925" w:author="Greg Landry" w:date="2017-03-04T15:56:00Z">
         <w:r>
           <w:t xml:space="preserve"> </w:t>
         </w:r>
       </w:ins>
-      <w:ins w:id="940" w:author="Greg Landry" w:date="2017-03-04T15:57:00Z">
+      <w:ins w:id="926" w:author="Greg Landry" w:date="2017-03-04T15:57:00Z">
         <w:r>
           <w:t>and the LED control register, but these are not controlled by the test program so they should always read 0.</w:t>
         </w:r>
@@ -7731,11 +7649,12 @@
       <w:pPr>
         <w:pStyle w:val="Heading2"/>
         <w:rPr>
-          <w:ins w:id="941" w:author="Greg Landry" w:date="2017-03-06T10:11:00Z"/>
+          <w:ins w:id="927" w:author="Greg Landry" w:date="2017-03-06T10:11:00Z"/>
         </w:rPr>
       </w:pPr>
-      <w:ins w:id="942" w:author="Greg Landry" w:date="2017-03-06T10:11:00Z">
-        <w:r>
+      <w:ins w:id="928" w:author="Greg Landry" w:date="2017-03-06T10:11:00Z">
+        <w:r>
+          <w:lastRenderedPageBreak/>
           <w:t>Appendix C: CapSense Tuning</w:t>
         </w:r>
       </w:ins>
@@ -7743,26 +7662,26 @@
     <w:p>
       <w:pPr>
         <w:rPr>
-          <w:ins w:id="943" w:author="Greg Landry" w:date="2017-03-06T10:20:00Z"/>
+          <w:ins w:id="929" w:author="Greg Landry" w:date="2017-03-06T10:20:00Z"/>
         </w:rPr>
-        <w:pPrChange w:id="944" w:author="Greg Landry" w:date="2017-03-06T10:21:00Z">
+        <w:pPrChange w:id="930" w:author="Greg Landry" w:date="2017-03-06T10:21:00Z">
           <w:pPr>
             <w:pStyle w:val="ListParagraph"/>
             <w:jc w:val="center"/>
           </w:pPr>
         </w:pPrChange>
       </w:pPr>
-      <w:ins w:id="945" w:author="Greg Landry" w:date="2017-03-06T10:11:00Z">
+      <w:ins w:id="931" w:author="Greg Landry" w:date="2017-03-06T10:11:00Z">
         <w:r>
           <w:t xml:space="preserve">As mentioned in Appendix A, the </w:t>
         </w:r>
       </w:ins>
-      <w:ins w:id="946" w:author="Greg Landry" w:date="2017-03-06T10:18:00Z">
+      <w:ins w:id="932" w:author="Greg Landry" w:date="2017-03-06T10:18:00Z">
         <w:r>
           <w:t>PSoC Creator</w:t>
         </w:r>
       </w:ins>
-      <w:ins w:id="947" w:author="Greg Landry" w:date="2017-03-06T10:11:00Z">
+      <w:ins w:id="933" w:author="Greg Landry" w:date="2017-03-06T10:11:00Z">
         <w:r>
           <w:t xml:space="preserve"> workspace contains a project called “</w:t>
         </w:r>
@@ -7775,7 +7694,7 @@
           <w:t>” which can be used for running the CapSense tuner. In order to use this project, bootload it to the shield using the bootloading procedure described in Appendix A.</w:t>
         </w:r>
       </w:ins>
-      <w:ins w:id="948" w:author="Greg Landry" w:date="2017-03-06T10:20:00Z">
+      <w:ins w:id="934" w:author="Greg Landry" w:date="2017-03-06T10:20:00Z">
         <w:r>
           <w:t xml:space="preserve"> The Bootloadable firmware file can be found in the workspace at:</w:t>
         </w:r>
@@ -7784,23 +7703,23 @@
     <w:p>
       <w:pPr>
         <w:rPr>
-          <w:ins w:id="949" w:author="Greg Landry" w:date="2017-03-06T10:11:00Z"/>
+          <w:ins w:id="935" w:author="Greg Landry" w:date="2017-03-06T10:11:00Z"/>
           <w:i/>
           <w:sz w:val="18"/>
-          <w:rPrChange w:id="950" w:author="Greg Landry" w:date="2017-03-06T10:20:00Z">
+          <w:rPrChange w:id="936" w:author="Greg Landry" w:date="2017-03-06T10:20:00Z">
             <w:rPr>
-              <w:ins w:id="951" w:author="Greg Landry" w:date="2017-03-06T10:11:00Z"/>
+              <w:ins w:id="937" w:author="Greg Landry" w:date="2017-03-06T10:11:00Z"/>
             </w:rPr>
           </w:rPrChange>
         </w:rPr>
-        <w:pPrChange w:id="952" w:author="Greg Landry" w:date="2017-03-06T10:21:00Z">
+        <w:pPrChange w:id="938" w:author="Greg Landry" w:date="2017-03-06T10:21:00Z">
           <w:pPr>
             <w:pStyle w:val="ListParagraph"/>
             <w:jc w:val="center"/>
           </w:pPr>
         </w:pPrChange>
       </w:pPr>
-      <w:ins w:id="953" w:author="Greg Landry" w:date="2017-03-06T10:20:00Z">
+      <w:ins w:id="939" w:author="Greg Landry" w:date="2017-03-06T10:20:00Z">
         <w:r>
           <w:rPr>
             <w:i/>
@@ -7809,7 +7728,7 @@
           <w:t>WA-101 Files\ww101-shield\firmwarwe\</w:t>
         </w:r>
       </w:ins>
-      <w:ins w:id="954" w:author="Greg Landry" w:date="2017-03-06T10:21:00Z">
+      <w:ins w:id="940" w:author="Greg Landry" w:date="2017-03-06T10:21:00Z">
         <w:r>
           <w:rPr>
             <w:i/>
@@ -7818,7 +7737,7 @@
           <w:t>TuneCapsense</w:t>
         </w:r>
       </w:ins>
-      <w:ins w:id="955" w:author="Greg Landry" w:date="2017-03-06T10:20:00Z">
+      <w:ins w:id="941" w:author="Greg Landry" w:date="2017-03-06T10:20:00Z">
         <w:r>
           <w:rPr>
             <w:i/>
@@ -7827,7 +7746,7 @@
           <w:t>.cydsn\CortexM0p\ARM_GCC_541\Release\</w:t>
         </w:r>
       </w:ins>
-      <w:ins w:id="956" w:author="Greg Landry" w:date="2017-03-06T10:21:00Z">
+      <w:ins w:id="942" w:author="Greg Landry" w:date="2017-03-06T10:21:00Z">
         <w:r>
           <w:rPr>
             <w:i/>
@@ -7836,7 +7755,7 @@
           <w:t>TuneCapsense</w:t>
         </w:r>
       </w:ins>
-      <w:ins w:id="957" w:author="Greg Landry" w:date="2017-03-06T10:20:00Z">
+      <w:ins w:id="943" w:author="Greg Landry" w:date="2017-03-06T10:20:00Z">
         <w:r>
           <w:rPr>
             <w:i/>
@@ -7849,26 +7768,26 @@
     <w:p>
       <w:pPr>
         <w:rPr>
-          <w:ins w:id="958" w:author="Greg Landry" w:date="2017-03-06T10:12:00Z"/>
+          <w:ins w:id="944" w:author="Greg Landry" w:date="2017-03-06T10:12:00Z"/>
         </w:rPr>
-        <w:pPrChange w:id="959" w:author="Greg Landry" w:date="2017-03-06T10:21:00Z">
+        <w:pPrChange w:id="945" w:author="Greg Landry" w:date="2017-03-06T10:21:00Z">
           <w:pPr>
             <w:pStyle w:val="ListParagraph"/>
             <w:jc w:val="center"/>
           </w:pPr>
         </w:pPrChange>
       </w:pPr>
-      <w:ins w:id="960" w:author="Greg Landry" w:date="2017-03-06T10:12:00Z">
+      <w:ins w:id="946" w:author="Greg Landry" w:date="2017-03-06T10:12:00Z">
         <w:r>
           <w:t xml:space="preserve">The project scans the four buttons and proximity sensor. Each button turns on </w:t>
         </w:r>
       </w:ins>
-      <w:ins w:id="961" w:author="Greg Landry" w:date="2017-03-06T10:21:00Z">
+      <w:ins w:id="947" w:author="Greg Landry" w:date="2017-03-06T10:21:00Z">
         <w:r>
           <w:t>its corresponding</w:t>
         </w:r>
       </w:ins>
-      <w:ins w:id="962" w:author="Greg Landry" w:date="2017-03-06T10:12:00Z">
+      <w:ins w:id="948" w:author="Greg Landry" w:date="2017-03-06T10:12:00Z">
         <w:r>
           <w:t xml:space="preserve"> LED when it detects a touch. Likewise, the proximity sensor turns on LED1 when proximity is detected.</w:t>
         </w:r>
@@ -7877,31 +7796,31 @@
     <w:p>
       <w:pPr>
         <w:rPr>
-          <w:ins w:id="963" w:author="Greg Landry" w:date="2017-03-06T10:14:00Z"/>
+          <w:ins w:id="949" w:author="Greg Landry" w:date="2017-03-06T10:14:00Z"/>
         </w:rPr>
-        <w:pPrChange w:id="964" w:author="Greg Landry" w:date="2017-03-06T10:21:00Z">
+        <w:pPrChange w:id="950" w:author="Greg Landry" w:date="2017-03-06T10:21:00Z">
           <w:pPr>
             <w:pStyle w:val="ListParagraph"/>
             <w:jc w:val="center"/>
           </w:pPr>
         </w:pPrChange>
       </w:pPr>
-      <w:ins w:id="965" w:author="Greg Landry" w:date="2017-03-06T10:13:00Z">
+      <w:ins w:id="951" w:author="Greg Landry" w:date="2017-03-06T10:13:00Z">
         <w:r>
           <w:t>To run the tuner, you must have the shield connected to a kit with a USB-I2C bridge</w:t>
         </w:r>
       </w:ins>
-      <w:ins w:id="966" w:author="Greg Landry" w:date="2017-03-06T10:19:00Z">
+      <w:ins w:id="952" w:author="Greg Landry" w:date="2017-03-06T10:19:00Z">
         <w:r>
           <w:t xml:space="preserve"> connected to Arduino pins D14 and D15</w:t>
         </w:r>
       </w:ins>
-      <w:ins w:id="967" w:author="Greg Landry" w:date="2017-03-06T10:13:00Z">
+      <w:ins w:id="953" w:author="Greg Landry" w:date="2017-03-06T10:13:00Z">
         <w:r>
           <w:t xml:space="preserve">, such as the CY8CKIT-044. </w:t>
         </w:r>
       </w:ins>
-      <w:ins w:id="968" w:author="Greg Landry" w:date="2017-03-06T10:14:00Z">
+      <w:ins w:id="954" w:author="Greg Landry" w:date="2017-03-06T10:14:00Z">
         <w:r>
           <w:t>If you are using the CY8CKIT-044 with the test program firmware, it must be in bypass mode to be able to connect to the tuner (see the bootloading section in Appendix A).</w:t>
         </w:r>
@@ -7910,16 +7829,16 @@
     <w:p>
       <w:pPr>
         <w:rPr>
-          <w:ins w:id="969" w:author="Greg Landry" w:date="2017-03-06T10:18:00Z"/>
+          <w:ins w:id="955" w:author="Greg Landry" w:date="2017-03-06T10:18:00Z"/>
         </w:rPr>
-        <w:pPrChange w:id="970" w:author="Greg Landry" w:date="2017-03-06T10:21:00Z">
+        <w:pPrChange w:id="956" w:author="Greg Landry" w:date="2017-03-06T10:21:00Z">
           <w:pPr>
             <w:pStyle w:val="ListParagraph"/>
             <w:jc w:val="center"/>
           </w:pPr>
         </w:pPrChange>
       </w:pPr>
-      <w:ins w:id="971" w:author="Greg Landry" w:date="2017-03-06T10:15:00Z">
+      <w:ins w:id="957" w:author="Greg Landry" w:date="2017-03-06T10:15:00Z">
         <w:r>
           <w:t xml:space="preserve">Right click on the CapSense component in the </w:t>
         </w:r>
@@ -7932,22 +7851,22 @@
           <w:t xml:space="preserve"> project and select “Launch Tuner”. Under “Tools &gt; Tuner Communication Setup” </w:t>
         </w:r>
       </w:ins>
-      <w:ins w:id="972" w:author="Greg Landry" w:date="2017-03-06T10:16:00Z">
+      <w:ins w:id="958" w:author="Greg Landry" w:date="2017-03-06T10:16:00Z">
         <w:r>
           <w:t xml:space="preserve">select the KitProg I2C bridge, </w:t>
         </w:r>
       </w:ins>
-      <w:ins w:id="973" w:author="Greg Landry" w:date="2017-03-06T10:15:00Z">
+      <w:ins w:id="959" w:author="Greg Landry" w:date="2017-03-06T10:15:00Z">
         <w:r>
           <w:t>set the I2C address to 0x42, sub-address to 2-Bytes, and I2C speed to 100 kHz.</w:t>
         </w:r>
       </w:ins>
-      <w:ins w:id="974" w:author="Greg Landry" w:date="2017-03-06T10:14:00Z">
+      <w:ins w:id="960" w:author="Greg Landry" w:date="2017-03-06T10:14:00Z">
         <w:r>
           <w:t xml:space="preserve"> </w:t>
         </w:r>
       </w:ins>
-      <w:ins w:id="975" w:author="Greg Landry" w:date="2017-03-06T10:16:00Z">
+      <w:ins w:id="961" w:author="Greg Landry" w:date="2017-03-06T10:16:00Z">
         <w:r>
           <w:t xml:space="preserve">Then click on “Connect” and “Start” to start capturing data. See the tuner help documentation for more details on using the tuner. </w:t>
         </w:r>
@@ -7955,14 +7874,14 @@
     </w:p>
     <w:p>
       <w:pPr>
-        <w:pPrChange w:id="976" w:author="Greg Landry" w:date="2017-03-06T10:21:00Z">
+        <w:pPrChange w:id="962" w:author="Greg Landry" w:date="2017-03-06T10:21:00Z">
           <w:pPr>
             <w:pStyle w:val="ListParagraph"/>
             <w:jc w:val="center"/>
           </w:pPr>
         </w:pPrChange>
       </w:pPr>
-      <w:ins w:id="977" w:author="Greg Landry" w:date="2017-03-06T10:18:00Z">
+      <w:ins w:id="963" w:author="Greg Landry" w:date="2017-03-06T10:18:00Z">
         <w:r>
           <w:t>To put the tuner project into bootloader mode so that you can bootload new firmware, press button MB0. LED0 and LED1 will flash in an alternating pattern when the firmware is in bootloader mode.</w:t>
         </w:r>
@@ -11160,7 +11079,7 @@
   <w:style w:type="paragraph" w:default="1" w:styleId="Normal">
     <w:name w:val="Normal"/>
     <w:qFormat/>
-    <w:rsid w:val="00C4297A"/>
+    <w:rsid w:val="008B1917"/>
   </w:style>
   <w:style w:type="paragraph" w:styleId="Heading1">
     <w:name w:val="heading 1"/>
@@ -11280,7 +11199,7 @@
     <w:uiPriority w:val="1"/>
     <w:semiHidden/>
     <w:unhideWhenUsed/>
-    <w:rsid w:val="00C4297A"/>
+    <w:rsid w:val="008B1917"/>
   </w:style>
   <w:style w:type="table" w:default="1" w:styleId="TableNormal">
     <w:name w:val="Normal Table"/>
@@ -11302,7 +11221,7 @@
     <w:uiPriority w:val="99"/>
     <w:semiHidden/>
     <w:unhideWhenUsed/>
-    <w:rsid w:val="00C4297A"/>
+    <w:rsid w:val="008B1917"/>
   </w:style>
   <w:style w:type="paragraph" w:styleId="ListParagraph">
     <w:name w:val="List Paragraph"/>
@@ -12079,7 +11998,7 @@
 </file>
 
 <file path=customXml/itemProps1.xml><?xml version="1.0" encoding="utf-8"?>
-<ds:datastoreItem xmlns:ds="http://schemas.openxmlformats.org/officeDocument/2006/customXml" ds:itemID="{F993751B-6CDF-4FC3-A43C-8155EFC28C32}">
+<ds:datastoreItem xmlns:ds="http://schemas.openxmlformats.org/officeDocument/2006/customXml" ds:itemID="{F0BDCD7E-4890-4CE9-BCEC-BEF097DB1109}">
   <ds:schemaRefs>
     <ds:schemaRef ds:uri="http://schemas.openxmlformats.org/officeDocument/2006/bibliography"/>
   </ds:schemaRefs>

</xml_diff>

<commit_message>
Fix typo in creator project name.
</commit_message>
<xml_diff>
--- a/labmanual/English/WW101-09-Shield.docx
+++ b/labmanual/English/WW101-09-Shield.docx
@@ -10,8 +10,6 @@
           <w:rStyle w:val="BookTitle"/>
         </w:rPr>
       </w:pPr>
-      <w:bookmarkStart w:id="0" w:name="_GoBack"/>
-      <w:bookmarkEnd w:id="0"/>
       <w:r>
         <w:rPr>
           <w:rStyle w:val="BookTitle"/>
@@ -1337,21 +1335,21 @@
       <w:r>
         <w:fldChar w:fldCharType="end"/>
       </w:r>
-      <w:bookmarkStart w:id="1" w:name="_Toc495308792"/>
+      <w:bookmarkStart w:id="0" w:name="_Toc495308792"/>
       <w:r>
         <w:t>Features</w:t>
       </w:r>
+      <w:bookmarkEnd w:id="0"/>
+    </w:p>
+    <w:p>
+      <w:pPr>
+        <w:pStyle w:val="Heading2"/>
+      </w:pPr>
+      <w:bookmarkStart w:id="1" w:name="_Toc495308793"/>
+      <w:r>
+        <w:t>PSoC4</w:t>
+      </w:r>
       <w:bookmarkEnd w:id="1"/>
-    </w:p>
-    <w:p>
-      <w:pPr>
-        <w:pStyle w:val="Heading2"/>
-      </w:pPr>
-      <w:bookmarkStart w:id="2" w:name="_Toc495308793"/>
-      <w:r>
-        <w:t>PSoC4</w:t>
-      </w:r>
-      <w:bookmarkEnd w:id="2"/>
     </w:p>
     <w:p>
       <w:r>
@@ -1409,11 +1407,11 @@
       <w:pPr>
         <w:pStyle w:val="Heading2"/>
       </w:pPr>
-      <w:bookmarkStart w:id="3" w:name="_Toc495308794"/>
+      <w:bookmarkStart w:id="2" w:name="_Toc495308794"/>
       <w:r>
         <w:t>LEDs</w:t>
       </w:r>
-      <w:bookmarkEnd w:id="3"/>
+      <w:bookmarkEnd w:id="2"/>
     </w:p>
     <w:p>
       <w:r>
@@ -1552,11 +1550,11 @@
       <w:pPr>
         <w:pStyle w:val="Heading2"/>
       </w:pPr>
-      <w:bookmarkStart w:id="4" w:name="_Toc495308795"/>
+      <w:bookmarkStart w:id="3" w:name="_Toc495308795"/>
       <w:r>
         <w:t>Mechanical Buttons</w:t>
       </w:r>
-      <w:bookmarkEnd w:id="4"/>
+      <w:bookmarkEnd w:id="3"/>
     </w:p>
     <w:p>
       <w:r>
@@ -1813,64 +1811,64 @@
       <w:pPr>
         <w:pStyle w:val="Heading2"/>
       </w:pPr>
-      <w:bookmarkStart w:id="5" w:name="_Toc495308796"/>
+      <w:bookmarkStart w:id="4" w:name="_Toc495308796"/>
       <w:r>
         <w:t>CapSense Buttons</w:t>
       </w:r>
+      <w:bookmarkEnd w:id="4"/>
+    </w:p>
+    <w:p>
+      <w:r>
+        <w:t>There are four CapSense buttons. These buttons are scanned by the PSoC and their state is reported via an I2C register (see the I2C section later).</w:t>
+      </w:r>
+    </w:p>
+    <w:p>
+      <w:r>
+        <w:t>By default, each CapSense button will light an LED when it is touched. The LEDs can be “decoupled” from the CapSense buttons if desired by setting bit 0 in the I2C LED Control register. Once that is done, the LED Value register can be used to control the LEDs independently from the CapSense buttons.</w:t>
+      </w:r>
+    </w:p>
+    <w:p>
+      <w:pPr>
+        <w:pStyle w:val="Heading2"/>
+      </w:pPr>
+      <w:bookmarkStart w:id="5" w:name="_Toc495308797"/>
+      <w:r>
+        <w:t>Proximity</w:t>
+      </w:r>
       <w:bookmarkEnd w:id="5"/>
     </w:p>
     <w:p>
       <w:r>
-        <w:t>There are four CapSense buttons. These buttons are scanned by the PSoC and their state is reported via an I2C register (see the I2C section later).</w:t>
-      </w:r>
-    </w:p>
-    <w:p>
-      <w:r>
-        <w:t>By default, each CapSense button will light an LED when it is touched. The LEDs can be “decoupled” from the CapSense buttons if desired by setting bit 0 in the I2C LED Control register. Once that is done, the LED Value register can be used to control the LEDs independently from the CapSense buttons.</w:t>
+        <w:t>There is a proximity sensor that runs around the outer edge of the board. The proximity sensor state is reported over I2C (see the I2C section later).</w:t>
+      </w:r>
+      <w:r>
+        <w:t xml:space="preserve"> There is an LED dedicated to the proximity sensor – it turns on whenever proximity is detected.</w:t>
       </w:r>
     </w:p>
     <w:p>
       <w:pPr>
         <w:pStyle w:val="Heading2"/>
       </w:pPr>
-      <w:bookmarkStart w:id="6" w:name="_Toc495308797"/>
-      <w:r>
-        <w:t>Proximity</w:t>
+      <w:bookmarkStart w:id="6" w:name="_Toc495308798"/>
+      <w:r>
+        <w:t>Thermistor</w:t>
       </w:r>
       <w:bookmarkEnd w:id="6"/>
     </w:p>
     <w:p>
       <w:r>
-        <w:t>There is a proximity sensor that runs around the outer edge of the board. The proximity sensor state is reported over I2C (see the I2C section later).</w:t>
-      </w:r>
-      <w:r>
-        <w:t xml:space="preserve"> There is an LED dedicated to the proximity sensor – it turns on whenever proximity is detected.</w:t>
+        <w:t>The temperature is calculated by measuring voltage across a thermistor. The actual temperature calculation is handled by a PSoC component called “Thermistor” which greatly simplifies the coding required. The schematic and firmware are based on code example CE211321. The temperature value can be read over the I2C interface (see I2C section below for details) and is reported in degrees Celsius.</w:t>
       </w:r>
     </w:p>
     <w:p>
       <w:pPr>
         <w:pStyle w:val="Heading2"/>
       </w:pPr>
-      <w:bookmarkStart w:id="7" w:name="_Toc495308798"/>
-      <w:r>
-        <w:t>Thermistor</w:t>
+      <w:bookmarkStart w:id="7" w:name="_Toc495308799"/>
+      <w:r>
+        <w:t>Ambient Light Sensor</w:t>
       </w:r>
       <w:bookmarkEnd w:id="7"/>
-    </w:p>
-    <w:p>
-      <w:r>
-        <w:t>The temperature is calculated by measuring voltage across a thermistor. The actual temperature calculation is handled by a PSoC component called “Thermistor” which greatly simplifies the coding required. The schematic and firmware are based on code example CE211321. The temperature value can be read over the I2C interface (see I2C section below for details) and is reported in degrees Celsius.</w:t>
-      </w:r>
-    </w:p>
-    <w:p>
-      <w:pPr>
-        <w:pStyle w:val="Heading2"/>
-      </w:pPr>
-      <w:bookmarkStart w:id="8" w:name="_Toc495308799"/>
-      <w:r>
-        <w:t>Ambient Light Sensor</w:t>
-      </w:r>
-      <w:bookmarkEnd w:id="8"/>
     </w:p>
     <w:p>
       <w:r>
@@ -1885,11 +1883,11 @@
       <w:pPr>
         <w:pStyle w:val="Heading2"/>
       </w:pPr>
-      <w:bookmarkStart w:id="9" w:name="_Toc495308800"/>
+      <w:bookmarkStart w:id="8" w:name="_Toc495308800"/>
       <w:r>
         <w:t>Potentiometer</w:t>
       </w:r>
-      <w:bookmarkEnd w:id="9"/>
+      <w:bookmarkEnd w:id="8"/>
     </w:p>
     <w:p>
       <w:r>
@@ -1950,12 +1948,12 @@
       <w:pPr>
         <w:pStyle w:val="Heading2"/>
       </w:pPr>
-      <w:bookmarkStart w:id="10" w:name="_Toc495308801"/>
+      <w:bookmarkStart w:id="9" w:name="_Toc495308801"/>
       <w:r>
         <w:lastRenderedPageBreak/>
         <w:t>Humidity</w:t>
       </w:r>
-      <w:bookmarkEnd w:id="10"/>
+      <w:bookmarkEnd w:id="9"/>
     </w:p>
     <w:p>
       <w:pPr>
@@ -2030,11 +2028,11 @@
       <w:pPr>
         <w:pStyle w:val="Heading2"/>
       </w:pPr>
-      <w:bookmarkStart w:id="11" w:name="_Toc495308802"/>
+      <w:bookmarkStart w:id="10" w:name="_Toc495308802"/>
       <w:r>
         <w:t>DAC Output</w:t>
       </w:r>
-      <w:bookmarkEnd w:id="11"/>
+      <w:bookmarkEnd w:id="10"/>
     </w:p>
     <w:p>
       <w:r>
@@ -2090,14 +2088,14 @@
       <w:pPr>
         <w:pStyle w:val="Heading2"/>
       </w:pPr>
-      <w:bookmarkStart w:id="12" w:name="_Toc495308803"/>
+      <w:bookmarkStart w:id="11" w:name="_Toc495308803"/>
       <w:r>
         <w:t>PSoC I2C</w:t>
       </w:r>
       <w:r>
         <w:t xml:space="preserve"> Slave</w:t>
       </w:r>
-      <w:bookmarkEnd w:id="12"/>
+      <w:bookmarkEnd w:id="11"/>
     </w:p>
     <w:p>
       <w:r>
@@ -2829,26 +2827,26 @@
       <w:pPr>
         <w:pStyle w:val="Heading2"/>
       </w:pPr>
-      <w:bookmarkStart w:id="13" w:name="_Toc495308804"/>
+      <w:bookmarkStart w:id="12" w:name="_Toc495308804"/>
       <w:r>
         <w:t>U8G OLED Display</w:t>
       </w:r>
+      <w:bookmarkEnd w:id="12"/>
+    </w:p>
+    <w:p>
+      <w:r>
+        <w:t>The shield contains a U8G OLED display with an I2C interface. The OLED is an I2C Slave with an address of 0x3C which can be controlled from the WICED baseboard using the I2C interface connected to Arduino pins D14 and D15.</w:t>
+      </w:r>
+    </w:p>
+    <w:p>
+      <w:pPr>
+        <w:pStyle w:val="Heading2"/>
+      </w:pPr>
+      <w:bookmarkStart w:id="13" w:name="_Toc495308805"/>
+      <w:r>
+        <w:t>Arduino pins</w:t>
+      </w:r>
       <w:bookmarkEnd w:id="13"/>
-    </w:p>
-    <w:p>
-      <w:r>
-        <w:t>The shield contains a U8G OLED display with an I2C interface. The OLED is an I2C Slave with an address of 0x3C which can be controlled from the WICED baseboard using the I2C interface connected to Arduino pins D14 and D15.</w:t>
-      </w:r>
-    </w:p>
-    <w:p>
-      <w:pPr>
-        <w:pStyle w:val="Heading2"/>
-      </w:pPr>
-      <w:bookmarkStart w:id="14" w:name="_Toc495308805"/>
-      <w:r>
-        <w:t>Arduino pins</w:t>
-      </w:r>
-      <w:bookmarkEnd w:id="14"/>
     </w:p>
     <w:p>
       <w:pPr>
@@ -3457,36 +3455,36 @@
       <w:pPr>
         <w:pStyle w:val="Heading1"/>
       </w:pPr>
-      <w:bookmarkStart w:id="15" w:name="_Toc495308806"/>
+      <w:bookmarkStart w:id="14" w:name="_Toc495308806"/>
       <w:r>
         <w:lastRenderedPageBreak/>
         <w:t>Appendix A: Programming the PSoC</w:t>
       </w:r>
+      <w:bookmarkEnd w:id="14"/>
+      <w:r>
+        <w:t xml:space="preserve"> </w:t>
+      </w:r>
+    </w:p>
+    <w:p>
+      <w:r>
+        <w:t xml:space="preserve">The </w:t>
+      </w:r>
+      <w:r>
+        <w:t>PSoC</w:t>
+      </w:r>
+      <w:r>
+        <w:t xml:space="preserve"> on the shield is pre-programmed with the firmware that contains the functionality described above. If, for some reason, you want to modify that functionality or you need to re-program the firmware into the kit, please refer to the following sections.</w:t>
+      </w:r>
+    </w:p>
+    <w:p>
+      <w:pPr>
+        <w:pStyle w:val="Heading2"/>
+      </w:pPr>
+      <w:bookmarkStart w:id="15" w:name="_Toc495308807"/>
+      <w:r>
+        <w:t>PSoC Creator Project</w:t>
+      </w:r>
       <w:bookmarkEnd w:id="15"/>
-      <w:r>
-        <w:t xml:space="preserve"> </w:t>
-      </w:r>
-    </w:p>
-    <w:p>
-      <w:r>
-        <w:t xml:space="preserve">The </w:t>
-      </w:r>
-      <w:r>
-        <w:t>PSoC</w:t>
-      </w:r>
-      <w:r>
-        <w:t xml:space="preserve"> on the shield is pre-programmed with the firmware that contains the functionality described above. If, for some reason, you want to modify that functionality or you need to re-program the firmware into the kit, please refer to the following sections.</w:t>
-      </w:r>
-    </w:p>
-    <w:p>
-      <w:pPr>
-        <w:pStyle w:val="Heading2"/>
-      </w:pPr>
-      <w:bookmarkStart w:id="16" w:name="_Toc495308807"/>
-      <w:r>
-        <w:t>PSoC Creator Project</w:t>
-      </w:r>
-      <w:bookmarkEnd w:id="16"/>
     </w:p>
     <w:p>
       <w:r>
@@ -3615,11 +3613,11 @@
       <w:pPr>
         <w:pStyle w:val="Heading2"/>
       </w:pPr>
-      <w:bookmarkStart w:id="17" w:name="_Toc495308808"/>
+      <w:bookmarkStart w:id="16" w:name="_Toc495308808"/>
       <w:r>
         <w:t>Bootloading</w:t>
       </w:r>
-      <w:bookmarkEnd w:id="17"/>
+      <w:bookmarkEnd w:id="16"/>
     </w:p>
     <w:p>
       <w:r>
@@ -3670,53 +3668,16 @@
           <w:sz w:val="22"/>
         </w:rPr>
       </w:pPr>
+      <w:bookmarkStart w:id="17" w:name="_GoBack"/>
       <w:r>
         <w:rPr>
           <w:i/>
           <w:sz w:val="22"/>
         </w:rPr>
-        <w:t>WW101 Files\ww101-shield\firmware\</w:t>
-      </w:r>
-      <w:r>
-        <w:rPr>
-          <w:i/>
-          <w:sz w:val="22"/>
-        </w:rPr>
-        <w:t xml:space="preserve"> </w:t>
-      </w:r>
-      <w:proofErr w:type="spellStart"/>
-      <w:r>
-        <w:rPr>
-          <w:i/>
-          <w:sz w:val="22"/>
-        </w:rPr>
-        <w:t>Shield.cydsn</w:t>
-      </w:r>
-      <w:proofErr w:type="spellEnd"/>
-      <w:r>
-        <w:rPr>
-          <w:i/>
-          <w:sz w:val="22"/>
-        </w:rPr>
-        <w:t>\CortexM0p\ARM_GCC_541\Release\</w:t>
-      </w:r>
-      <w:r>
-        <w:rPr>
-          <w:i/>
-          <w:sz w:val="22"/>
-        </w:rPr>
-        <w:t xml:space="preserve"> </w:t>
-      </w:r>
-      <w:proofErr w:type="spellStart"/>
-      <w:r>
-        <w:rPr>
-          <w:i/>
-          <w:sz w:val="22"/>
-        </w:rPr>
-        <w:t>Shield.cyacd</w:t>
-      </w:r>
-      <w:proofErr w:type="spellEnd"/>
-    </w:p>
+        <w:t>WW101 Files\ww101-shield\firmware\Shield.cydsn\CortexM0p\ARM_GCC_541\Release\Shield.cyacd</w:t>
+      </w:r>
+    </w:p>
+    <w:bookmarkEnd w:id="17"/>
     <w:p>
       <w:pPr>
         <w:rPr>
@@ -4384,27 +4345,14 @@
             <w:r>
               <w:t xml:space="preserve"> of </w:t>
             </w:r>
-            <w:r>
-              <w:fldChar w:fldCharType="begin"/>
-            </w:r>
-            <w:r>
-              <w:instrText xml:space="preserve"> NUMPAGES  </w:instrText>
-            </w:r>
-            <w:r>
-              <w:fldChar w:fldCharType="separate"/>
-            </w:r>
-            <w:r>
-              <w:rPr>
-                <w:noProof/>
-              </w:rPr>
-              <w:t>10</w:t>
-            </w:r>
-            <w:r>
-              <w:rPr>
-                <w:noProof/>
-              </w:rPr>
-              <w:fldChar w:fldCharType="end"/>
-            </w:r>
+            <w:fldSimple w:instr=" NUMPAGES  ">
+              <w:r>
+                <w:rPr>
+                  <w:noProof/>
+                </w:rPr>
+                <w:t>10</w:t>
+              </w:r>
+            </w:fldSimple>
           </w:p>
         </w:sdtContent>
       </w:sdt>
@@ -5785,7 +5733,7 @@
   <w:style w:type="paragraph" w:default="1" w:styleId="Normal">
     <w:name w:val="Normal"/>
     <w:qFormat/>
-    <w:rsid w:val="008C0C8F"/>
+    <w:rsid w:val="00614CB1"/>
     <w:pPr>
       <w:spacing w:line="240" w:lineRule="auto"/>
     </w:pPr>
@@ -5803,7 +5751,7 @@
     <w:autoRedefine/>
     <w:uiPriority w:val="9"/>
     <w:qFormat/>
-    <w:rsid w:val="008C0C8F"/>
+    <w:rsid w:val="00614CB1"/>
     <w:pPr>
       <w:keepNext/>
       <w:keepLines/>
@@ -5831,7 +5779,7 @@
     <w:uiPriority w:val="9"/>
     <w:unhideWhenUsed/>
     <w:qFormat/>
-    <w:rsid w:val="008C0C8F"/>
+    <w:rsid w:val="00614CB1"/>
     <w:pPr>
       <w:numPr>
         <w:ilvl w:val="1"/>
@@ -5854,7 +5802,7 @@
     <w:uiPriority w:val="9"/>
     <w:unhideWhenUsed/>
     <w:qFormat/>
-    <w:rsid w:val="008C0C8F"/>
+    <w:rsid w:val="00614CB1"/>
     <w:pPr>
       <w:keepNext/>
       <w:keepLines/>
@@ -5875,7 +5823,7 @@
     <w:link w:val="Heading4Char"/>
     <w:uiPriority w:val="9"/>
     <w:unhideWhenUsed/>
-    <w:rsid w:val="008C0C8F"/>
+    <w:rsid w:val="00614CB1"/>
     <w:pPr>
       <w:keepNext/>
       <w:keepLines/>
@@ -5896,7 +5844,7 @@
     <w:link w:val="Heading5Char"/>
     <w:uiPriority w:val="9"/>
     <w:unhideWhenUsed/>
-    <w:rsid w:val="008C0C8F"/>
+    <w:rsid w:val="00614CB1"/>
     <w:pPr>
       <w:keepNext/>
       <w:keepLines/>
@@ -5913,7 +5861,7 @@
     <w:uiPriority w:val="1"/>
     <w:semiHidden/>
     <w:unhideWhenUsed/>
-    <w:rsid w:val="008C0C8F"/>
+    <w:rsid w:val="00614CB1"/>
   </w:style>
   <w:style w:type="table" w:default="1" w:styleId="TableNormal">
     <w:name w:val="Normal Table"/>
@@ -5935,13 +5883,13 @@
     <w:uiPriority w:val="99"/>
     <w:semiHidden/>
     <w:unhideWhenUsed/>
-    <w:rsid w:val="008C0C8F"/>
+    <w:rsid w:val="00614CB1"/>
   </w:style>
   <w:style w:type="character" w:customStyle="1" w:styleId="Heading1Char">
     <w:name w:val="Heading 1 Char"/>
     <w:link w:val="Heading1"/>
     <w:uiPriority w:val="9"/>
-    <w:rsid w:val="008C0C8F"/>
+    <w:rsid w:val="00614CB1"/>
     <w:rPr>
       <w:rFonts w:ascii="Times New Roman" w:eastAsia="Times New Roman" w:hAnsi="Times New Roman"/>
       <w:b/>
@@ -5955,7 +5903,7 @@
     <w:name w:val="Heading 2 Char"/>
     <w:link w:val="Heading2"/>
     <w:uiPriority w:val="9"/>
-    <w:rsid w:val="008C0C8F"/>
+    <w:rsid w:val="00614CB1"/>
     <w:rPr>
       <w:rFonts w:ascii="Times New Roman" w:eastAsia="Times New Roman" w:hAnsi="Times New Roman"/>
       <w:b/>
@@ -5968,7 +5916,7 @@
     <w:name w:val="Heading 3 Char"/>
     <w:link w:val="Heading3"/>
     <w:uiPriority w:val="9"/>
-    <w:rsid w:val="008C0C8F"/>
+    <w:rsid w:val="00614CB1"/>
     <w:rPr>
       <w:rFonts w:ascii="Cambria" w:eastAsia="Times New Roman" w:hAnsi="Cambria"/>
       <w:b/>
@@ -5983,7 +5931,7 @@
     <w:basedOn w:val="DefaultParagraphFont"/>
     <w:link w:val="Heading4"/>
     <w:uiPriority w:val="9"/>
-    <w:rsid w:val="008C0C8F"/>
+    <w:rsid w:val="00614CB1"/>
     <w:rPr>
       <w:rFonts w:asciiTheme="majorHAnsi" w:eastAsiaTheme="majorEastAsia" w:hAnsiTheme="majorHAnsi" w:cstheme="majorBidi"/>
       <w:i/>
@@ -5998,7 +5946,7 @@
     <w:basedOn w:val="DefaultParagraphFont"/>
     <w:link w:val="Heading5"/>
     <w:uiPriority w:val="9"/>
-    <w:rsid w:val="008C0C8F"/>
+    <w:rsid w:val="00614CB1"/>
     <w:rPr>
       <w:rFonts w:asciiTheme="majorHAnsi" w:eastAsiaTheme="majorEastAsia" w:hAnsiTheme="majorHAnsi" w:cstheme="majorBidi"/>
       <w:color w:val="2E74B5" w:themeColor="accent1" w:themeShade="BF"/>
@@ -6011,7 +5959,7 @@
     <w:basedOn w:val="Normal"/>
     <w:uiPriority w:val="34"/>
     <w:qFormat/>
-    <w:rsid w:val="008C0C8F"/>
+    <w:rsid w:val="00614CB1"/>
     <w:pPr>
       <w:ind w:left="720"/>
       <w:contextualSpacing/>
@@ -6021,7 +5969,7 @@
     <w:name w:val="Hyperlink"/>
     <w:uiPriority w:val="99"/>
     <w:unhideWhenUsed/>
-    <w:rsid w:val="008C0C8F"/>
+    <w:rsid w:val="00614CB1"/>
     <w:rPr>
       <w:color w:val="0000FF"/>
       <w:u w:val="single"/>
@@ -6030,7 +5978,7 @@
   <w:style w:type="paragraph" w:customStyle="1" w:styleId="NumList">
     <w:name w:val="NumList"/>
     <w:qFormat/>
-    <w:rsid w:val="008C0C8F"/>
+    <w:rsid w:val="00614CB1"/>
     <w:pPr>
       <w:numPr>
         <w:numId w:val="2"/>
@@ -6048,7 +5996,7 @@
     <w:name w:val="No Spacing"/>
     <w:uiPriority w:val="1"/>
     <w:qFormat/>
-    <w:rsid w:val="008C0C8F"/>
+    <w:rsid w:val="00614CB1"/>
     <w:pPr>
       <w:spacing w:after="0" w:line="240" w:lineRule="auto"/>
     </w:pPr>
@@ -6065,7 +6013,7 @@
     <w:uiPriority w:val="39"/>
     <w:unhideWhenUsed/>
     <w:qFormat/>
-    <w:rsid w:val="008C0C8F"/>
+    <w:rsid w:val="00614CB1"/>
     <w:pPr>
       <w:outlineLvl w:val="9"/>
     </w:pPr>
@@ -6077,7 +6025,7 @@
     <w:uiPriority w:val="39"/>
     <w:unhideWhenUsed/>
     <w:qFormat/>
-    <w:rsid w:val="008C0C8F"/>
+    <w:rsid w:val="00614CB1"/>
     <w:pPr>
       <w:tabs>
         <w:tab w:val="right" w:leader="dot" w:pos="9350"/>
@@ -6098,7 +6046,7 @@
     <w:uiPriority w:val="39"/>
     <w:unhideWhenUsed/>
     <w:qFormat/>
-    <w:rsid w:val="008C0C8F"/>
+    <w:rsid w:val="00614CB1"/>
     <w:pPr>
       <w:tabs>
         <w:tab w:val="left" w:pos="720"/>
@@ -6121,7 +6069,7 @@
     <w:uiPriority w:val="39"/>
     <w:unhideWhenUsed/>
     <w:qFormat/>
-    <w:rsid w:val="008C0C8F"/>
+    <w:rsid w:val="00614CB1"/>
     <w:pPr>
       <w:ind w:left="480"/>
     </w:pPr>
@@ -6138,7 +6086,7 @@
     <w:link w:val="HeaderChar"/>
     <w:uiPriority w:val="99"/>
     <w:unhideWhenUsed/>
-    <w:rsid w:val="008C0C8F"/>
+    <w:rsid w:val="00614CB1"/>
     <w:pPr>
       <w:tabs>
         <w:tab w:val="center" w:pos="4680"/>
@@ -6151,7 +6099,7 @@
     <w:basedOn w:val="DefaultParagraphFont"/>
     <w:link w:val="Header"/>
     <w:uiPriority w:val="99"/>
-    <w:rsid w:val="008C0C8F"/>
+    <w:rsid w:val="00614CB1"/>
     <w:rPr>
       <w:rFonts w:ascii="Times New Roman" w:hAnsi="Times New Roman"/>
       <w:sz w:val="24"/>
@@ -6164,7 +6112,7 @@
     <w:link w:val="FooterChar"/>
     <w:uiPriority w:val="99"/>
     <w:unhideWhenUsed/>
-    <w:rsid w:val="008C0C8F"/>
+    <w:rsid w:val="00614CB1"/>
     <w:pPr>
       <w:tabs>
         <w:tab w:val="center" w:pos="4680"/>
@@ -6177,7 +6125,7 @@
     <w:basedOn w:val="DefaultParagraphFont"/>
     <w:link w:val="Footer"/>
     <w:uiPriority w:val="99"/>
-    <w:rsid w:val="008C0C8F"/>
+    <w:rsid w:val="00614CB1"/>
     <w:rPr>
       <w:rFonts w:ascii="Times New Roman" w:hAnsi="Times New Roman"/>
       <w:sz w:val="24"/>
@@ -6188,7 +6136,7 @@
     <w:name w:val="C_Code"/>
     <w:link w:val="CCodeChar"/>
     <w:qFormat/>
-    <w:rsid w:val="008C0C8F"/>
+    <w:rsid w:val="00614CB1"/>
     <w:pPr>
       <w:spacing w:after="120"/>
       <w:ind w:left="720"/>
@@ -6205,7 +6153,7 @@
   <w:style w:type="character" w:customStyle="1" w:styleId="CCodeChar">
     <w:name w:val="C_Code Char"/>
     <w:link w:val="CCode"/>
-    <w:rsid w:val="008C0C8F"/>
+    <w:rsid w:val="00614CB1"/>
     <w:rPr>
       <w:rFonts w:ascii="Times New Roman" w:eastAsia="Times New Roman" w:hAnsi="Times New Roman"/>
       <w:color w:val="548DD4"/>
@@ -6221,7 +6169,7 @@
     <w:autoRedefine/>
     <w:uiPriority w:val="39"/>
     <w:unhideWhenUsed/>
-    <w:rsid w:val="008C0C8F"/>
+    <w:rsid w:val="00614CB1"/>
     <w:pPr>
       <w:ind w:left="720"/>
     </w:pPr>
@@ -6237,7 +6185,7 @@
     <w:autoRedefine/>
     <w:uiPriority w:val="39"/>
     <w:unhideWhenUsed/>
-    <w:rsid w:val="008C0C8F"/>
+    <w:rsid w:val="00614CB1"/>
     <w:pPr>
       <w:ind w:left="960"/>
     </w:pPr>
@@ -6253,7 +6201,7 @@
     <w:autoRedefine/>
     <w:uiPriority w:val="39"/>
     <w:unhideWhenUsed/>
-    <w:rsid w:val="008C0C8F"/>
+    <w:rsid w:val="00614CB1"/>
     <w:pPr>
       <w:ind w:left="1200"/>
     </w:pPr>
@@ -6269,7 +6217,7 @@
     <w:autoRedefine/>
     <w:uiPriority w:val="39"/>
     <w:unhideWhenUsed/>
-    <w:rsid w:val="008C0C8F"/>
+    <w:rsid w:val="00614CB1"/>
     <w:pPr>
       <w:ind w:left="1440"/>
     </w:pPr>
@@ -6285,7 +6233,7 @@
     <w:autoRedefine/>
     <w:uiPriority w:val="39"/>
     <w:unhideWhenUsed/>
-    <w:rsid w:val="008C0C8F"/>
+    <w:rsid w:val="00614CB1"/>
     <w:pPr>
       <w:ind w:left="1680"/>
     </w:pPr>
@@ -6301,7 +6249,7 @@
     <w:autoRedefine/>
     <w:uiPriority w:val="39"/>
     <w:unhideWhenUsed/>
-    <w:rsid w:val="008C0C8F"/>
+    <w:rsid w:val="00614CB1"/>
     <w:pPr>
       <w:ind w:left="1920"/>
     </w:pPr>
@@ -6314,7 +6262,7 @@
     <w:name w:val="Table Grid"/>
     <w:basedOn w:val="TableNormal"/>
     <w:uiPriority w:val="59"/>
-    <w:rsid w:val="008C0C8F"/>
+    <w:rsid w:val="00614CB1"/>
     <w:pPr>
       <w:spacing w:after="0" w:line="240" w:lineRule="auto"/>
     </w:pPr>
@@ -6340,7 +6288,7 @@
     <w:basedOn w:val="DefaultParagraphFont"/>
     <w:uiPriority w:val="33"/>
     <w:qFormat/>
-    <w:rsid w:val="008C0C8F"/>
+    <w:rsid w:val="00614CB1"/>
     <w:rPr>
       <w:rFonts w:ascii="Times New Roman" w:hAnsi="Times New Roman"/>
       <w:b/>
@@ -6360,7 +6308,7 @@
     <w:uiPriority w:val="99"/>
     <w:semiHidden/>
     <w:unhideWhenUsed/>
-    <w:rsid w:val="008C0C8F"/>
+    <w:rsid w:val="00614CB1"/>
     <w:rPr>
       <w:rFonts w:ascii="Tahoma" w:hAnsi="Tahoma" w:cs="Tahoma"/>
       <w:sz w:val="16"/>
@@ -6372,7 +6320,7 @@
     <w:link w:val="BalloonText"/>
     <w:uiPriority w:val="99"/>
     <w:semiHidden/>
-    <w:rsid w:val="008C0C8F"/>
+    <w:rsid w:val="00614CB1"/>
     <w:rPr>
       <w:rFonts w:ascii="Tahoma" w:hAnsi="Tahoma" w:cs="Tahoma"/>
       <w:sz w:val="16"/>
@@ -6386,7 +6334,7 @@
     <w:uiPriority w:val="35"/>
     <w:unhideWhenUsed/>
     <w:qFormat/>
-    <w:rsid w:val="008C0C8F"/>
+    <w:rsid w:val="00614CB1"/>
     <w:rPr>
       <w:b/>
       <w:bCs/>
@@ -6402,7 +6350,7 @@
     <w:uiPriority w:val="99"/>
     <w:semiHidden/>
     <w:unhideWhenUsed/>
-    <w:rsid w:val="008C0C8F"/>
+    <w:rsid w:val="00614CB1"/>
     <w:rPr>
       <w:rFonts w:ascii="Tahoma" w:hAnsi="Tahoma" w:cs="Tahoma"/>
       <w:sz w:val="16"/>
@@ -6414,7 +6362,7 @@
     <w:link w:val="DocumentMap"/>
     <w:uiPriority w:val="99"/>
     <w:semiHidden/>
-    <w:rsid w:val="008C0C8F"/>
+    <w:rsid w:val="00614CB1"/>
     <w:rPr>
       <w:rFonts w:ascii="Tahoma" w:hAnsi="Tahoma" w:cs="Tahoma"/>
       <w:sz w:val="16"/>
@@ -6425,7 +6373,7 @@
     <w:name w:val="Placeholder Text"/>
     <w:uiPriority w:val="99"/>
     <w:semiHidden/>
-    <w:rsid w:val="008C0C8F"/>
+    <w:rsid w:val="00614CB1"/>
     <w:rPr>
       <w:color w:val="808080"/>
     </w:rPr>
@@ -6435,7 +6383,7 @@
     <w:uiPriority w:val="99"/>
     <w:semiHidden/>
     <w:unhideWhenUsed/>
-    <w:rsid w:val="008C0C8F"/>
+    <w:rsid w:val="00614CB1"/>
     <w:rPr>
       <w:sz w:val="16"/>
       <w:szCs w:val="16"/>
@@ -6448,7 +6396,7 @@
     <w:uiPriority w:val="99"/>
     <w:semiHidden/>
     <w:unhideWhenUsed/>
-    <w:rsid w:val="008C0C8F"/>
+    <w:rsid w:val="00614CB1"/>
     <w:rPr>
       <w:sz w:val="20"/>
       <w:szCs w:val="20"/>
@@ -6460,7 +6408,7 @@
     <w:link w:val="CommentText"/>
     <w:uiPriority w:val="99"/>
     <w:semiHidden/>
-    <w:rsid w:val="008C0C8F"/>
+    <w:rsid w:val="00614CB1"/>
     <w:rPr>
       <w:rFonts w:ascii="Times New Roman" w:hAnsi="Times New Roman"/>
       <w:sz w:val="20"/>
@@ -6475,7 +6423,7 @@
     <w:uiPriority w:val="99"/>
     <w:semiHidden/>
     <w:unhideWhenUsed/>
-    <w:rsid w:val="008C0C8F"/>
+    <w:rsid w:val="00614CB1"/>
     <w:rPr>
       <w:b/>
       <w:bCs/>
@@ -6486,7 +6434,7 @@
     <w:link w:val="CommentSubject"/>
     <w:uiPriority w:val="99"/>
     <w:semiHidden/>
-    <w:rsid w:val="008C0C8F"/>
+    <w:rsid w:val="00614CB1"/>
     <w:rPr>
       <w:rFonts w:ascii="Times New Roman" w:hAnsi="Times New Roman"/>
       <w:b/>
@@ -6501,7 +6449,7 @@
     <w:uiPriority w:val="99"/>
     <w:semiHidden/>
     <w:unhideWhenUsed/>
-    <w:rsid w:val="008C0C8F"/>
+    <w:rsid w:val="00614CB1"/>
     <w:rPr>
       <w:color w:val="954F72" w:themeColor="followedHyperlink"/>
       <w:u w:val="single"/>
@@ -6510,7 +6458,7 @@
   <w:style w:type="paragraph" w:customStyle="1" w:styleId="p1">
     <w:name w:val="p1"/>
     <w:basedOn w:val="Normal"/>
-    <w:rsid w:val="008C0C8F"/>
+    <w:rsid w:val="00614CB1"/>
     <w:pPr>
       <w:shd w:val="clear" w:color="auto" w:fill="FFFFFF"/>
     </w:pPr>
@@ -6524,13 +6472,13 @@
   <w:style w:type="character" w:customStyle="1" w:styleId="s1">
     <w:name w:val="s1"/>
     <w:basedOn w:val="DefaultParagraphFont"/>
-    <w:rsid w:val="008C0C8F"/>
+    <w:rsid w:val="00614CB1"/>
   </w:style>
   <w:style w:type="paragraph" w:customStyle="1" w:styleId="Exercise">
     <w:name w:val="Exercise"/>
     <w:basedOn w:val="Heading2"/>
     <w:qFormat/>
-    <w:rsid w:val="008C0C8F"/>
+    <w:rsid w:val="00614CB1"/>
     <w:pPr>
       <w:numPr>
         <w:numId w:val="3"/>
@@ -6541,7 +6489,7 @@
   <w:style w:type="character" w:customStyle="1" w:styleId="apple-converted-space">
     <w:name w:val="apple-converted-space"/>
     <w:basedOn w:val="DefaultParagraphFont"/>
-    <w:rsid w:val="008C0C8F"/>
+    <w:rsid w:val="00614CB1"/>
   </w:style>
 </w:styles>
 </file>
@@ -6812,7 +6760,7 @@
 </file>
 
 <file path=customXml/itemProps1.xml><?xml version="1.0" encoding="utf-8"?>
-<ds:datastoreItem xmlns:ds="http://schemas.openxmlformats.org/officeDocument/2006/customXml" ds:itemID="{1313561C-D1C3-442A-9483-08C8E4D3EB84}">
+<ds:datastoreItem xmlns:ds="http://schemas.openxmlformats.org/officeDocument/2006/customXml" ds:itemID="{126A2ED3-86FE-40D6-B197-CDF71CAE2144}">
   <ds:schemaRefs>
     <ds:schemaRef ds:uri="http://schemas.openxmlformats.org/officeDocument/2006/bibliography"/>
   </ds:schemaRefs>

</xml_diff>

<commit_message>
Swap MB1/MB2 in firmware Refactor main.c to put each system processing in a separate function.
</commit_message>
<xml_diff>
--- a/labmanual/English/WW101-09-Shield.docx
+++ b/labmanual/English/WW101-09-Shield.docx
@@ -10,6 +10,8 @@
           <w:rStyle w:val="BookTitle"/>
         </w:rPr>
       </w:pPr>
+      <w:bookmarkStart w:id="0" w:name="_GoBack"/>
+      <w:bookmarkEnd w:id="0"/>
       <w:r>
         <w:rPr>
           <w:rStyle w:val="BookTitle"/>
@@ -21,13 +23,8 @@
       <w:pPr>
         <w:spacing w:after="0"/>
       </w:pPr>
-      <w:proofErr w:type="gramStart"/>
-      <w:r>
-        <w:t>In order to</w:t>
-      </w:r>
-      <w:proofErr w:type="gramEnd"/>
-      <w:r>
-        <w:t xml:space="preserve"> add inputs and outputs that can be measured and controlled by the WICED device, we have created a shield board that can be connected to the WICED kit. </w:t>
+      <w:r>
+        <w:t xml:space="preserve">In order to add inputs and outputs that can be measured and controlled by the WICED device, we have created a shield board that can be connected to the WICED kit. </w:t>
       </w:r>
       <w:r>
         <w:t>Some of its features are</w:t>
@@ -531,7 +528,7 @@
         <w:rPr>
           <w:noProof/>
         </w:rPr>
-        <w:t>3</w:t>
+        <w:t>4</w:t>
       </w:r>
       <w:r>
         <w:rPr>
@@ -589,7 +586,7 @@
         <w:rPr>
           <w:noProof/>
         </w:rPr>
-        <w:t>3</w:t>
+        <w:t>4</w:t>
       </w:r>
       <w:r>
         <w:rPr>
@@ -763,7 +760,7 @@
         <w:rPr>
           <w:noProof/>
         </w:rPr>
-        <w:t>5</w:t>
+        <w:t>6</w:t>
       </w:r>
       <w:r>
         <w:rPr>
@@ -821,7 +818,7 @@
         <w:rPr>
           <w:noProof/>
         </w:rPr>
-        <w:t>5</w:t>
+        <w:t>6</w:t>
       </w:r>
       <w:r>
         <w:rPr>
@@ -879,7 +876,7 @@
         <w:rPr>
           <w:noProof/>
         </w:rPr>
-        <w:t>6</w:t>
+        <w:t>7</w:t>
       </w:r>
       <w:r>
         <w:rPr>
@@ -937,7 +934,7 @@
         <w:rPr>
           <w:noProof/>
         </w:rPr>
-        <w:t>6</w:t>
+        <w:t>7</w:t>
       </w:r>
       <w:r>
         <w:rPr>
@@ -1335,21 +1332,21 @@
       <w:r>
         <w:fldChar w:fldCharType="end"/>
       </w:r>
-      <w:bookmarkStart w:id="0" w:name="_Toc495308792"/>
+      <w:bookmarkStart w:id="1" w:name="_Toc495308792"/>
       <w:r>
         <w:t>Features</w:t>
       </w:r>
-      <w:bookmarkEnd w:id="0"/>
+      <w:bookmarkEnd w:id="1"/>
     </w:p>
     <w:p>
       <w:pPr>
         <w:pStyle w:val="Heading2"/>
       </w:pPr>
-      <w:bookmarkStart w:id="1" w:name="_Toc495308793"/>
+      <w:bookmarkStart w:id="2" w:name="_Toc495308793"/>
       <w:r>
         <w:t>PSoC4</w:t>
       </w:r>
-      <w:bookmarkEnd w:id="1"/>
+      <w:bookmarkEnd w:id="2"/>
     </w:p>
     <w:p>
       <w:r>
@@ -1407,11 +1404,11 @@
       <w:pPr>
         <w:pStyle w:val="Heading2"/>
       </w:pPr>
-      <w:bookmarkStart w:id="2" w:name="_Toc495308794"/>
+      <w:bookmarkStart w:id="3" w:name="_Toc495308794"/>
       <w:r>
         <w:t>LEDs</w:t>
       </w:r>
-      <w:bookmarkEnd w:id="2"/>
+      <w:bookmarkEnd w:id="3"/>
     </w:p>
     <w:p>
       <w:r>
@@ -1427,15 +1424,7 @@
         <w:t xml:space="preserve">One is associated with the proximity loop on the board – it turns on whenever proximity is detected. </w:t>
       </w:r>
       <w:r>
-        <w:t xml:space="preserve">The other two LEDs are controlled by the base board. All LEDs are active low, but the inversion is handled by the PSoC using the </w:t>
-      </w:r>
-      <w:proofErr w:type="spellStart"/>
-      <w:r>
-        <w:t>SmartIO</w:t>
-      </w:r>
-      <w:proofErr w:type="spellEnd"/>
-      <w:r>
-        <w:t xml:space="preserve"> block so that they appear to be active high to the WICED base board.</w:t>
+        <w:t>The other two LEDs are controlled by the base board. All LEDs are active low, but the inversion is handled by the PSoC using the SmartIO block so that they appear to be active high to the WICED base board.</w:t>
       </w:r>
     </w:p>
     <w:p>
@@ -1550,11 +1539,11 @@
       <w:pPr>
         <w:pStyle w:val="Heading2"/>
       </w:pPr>
-      <w:bookmarkStart w:id="3" w:name="_Toc495308795"/>
+      <w:bookmarkStart w:id="4" w:name="_Toc495308795"/>
       <w:r>
         <w:t>Mechanical Buttons</w:t>
       </w:r>
-      <w:bookmarkEnd w:id="3"/>
+      <w:bookmarkEnd w:id="4"/>
     </w:p>
     <w:p>
       <w:r>
@@ -1672,23 +1661,7 @@
     </w:p>
     <w:p>
       <w:r>
-        <w:t xml:space="preserve">The two independent LEDs and the mechanical buttons are all controlled by the </w:t>
-      </w:r>
-      <w:proofErr w:type="spellStart"/>
-      <w:r>
-        <w:t>SmartIO</w:t>
-      </w:r>
-      <w:proofErr w:type="spellEnd"/>
-      <w:r>
-        <w:t xml:space="preserve"> block in PSoC. The schematic and the </w:t>
-      </w:r>
-      <w:proofErr w:type="spellStart"/>
-      <w:r>
-        <w:t>SmartIO</w:t>
-      </w:r>
-      <w:proofErr w:type="spellEnd"/>
-      <w:r>
-        <w:t xml:space="preserve"> configuration are shown below.</w:t>
+        <w:t>The two independent LEDs and the mechanical buttons are all controlled by the SmartIO block in PSoC. The schematic and the SmartIO configuration are shown below.</w:t>
       </w:r>
       <w:r>
         <w:rPr>
@@ -1707,13 +1680,12 @@
       <w:r>
         <w:rPr>
           <w:noProof/>
-          <w:highlight w:val="yellow"/>
         </w:rPr>
         <w:drawing>
-          <wp:inline distT="0" distB="0" distL="0" distR="0" wp14:anchorId="400710D2" wp14:editId="022764F2">
-            <wp:extent cx="4819650" cy="1562100"/>
+          <wp:inline distT="0" distB="0" distL="0" distR="0" wp14:anchorId="2E78DE3D" wp14:editId="6DF29BE8">
+            <wp:extent cx="5569236" cy="1835244"/>
             <wp:effectExtent l="0" t="0" r="0" b="0"/>
-            <wp:docPr id="2" name="Picture 2"/>
+            <wp:docPr id="7" name="Picture 7"/>
             <wp:cNvGraphicFramePr>
               <a:graphicFrameLocks xmlns:a="http://schemas.openxmlformats.org/drawingml/2006/main" noChangeAspect="1"/>
             </wp:cNvGraphicFramePr>
@@ -1721,38 +1693,23 @@
               <a:graphicData uri="http://schemas.openxmlformats.org/drawingml/2006/picture">
                 <pic:pic xmlns:pic="http://schemas.openxmlformats.org/drawingml/2006/picture">
                   <pic:nvPicPr>
-                    <pic:cNvPr id="0" name="Picture 2"/>
-                    <pic:cNvPicPr>
-                      <a:picLocks noChangeAspect="1" noChangeArrowheads="1"/>
-                    </pic:cNvPicPr>
+                    <pic:cNvPr id="1" name=""/>
+                    <pic:cNvPicPr/>
                   </pic:nvPicPr>
                   <pic:blipFill>
-                    <a:blip r:embed="rId8">
-                      <a:extLst>
-                        <a:ext uri="{28A0092B-C50C-407E-A947-70E740481C1C}">
-                          <a14:useLocalDpi xmlns:a14="http://schemas.microsoft.com/office/drawing/2010/main" val="0"/>
-                        </a:ext>
-                      </a:extLst>
-                    </a:blip>
-                    <a:srcRect/>
+                    <a:blip r:embed="rId8"/>
                     <a:stretch>
                       <a:fillRect/>
                     </a:stretch>
                   </pic:blipFill>
-                  <pic:spPr bwMode="auto">
+                  <pic:spPr>
                     <a:xfrm>
                       <a:off x="0" y="0"/>
-                      <a:ext cx="4819650" cy="1562100"/>
+                      <a:ext cx="5569236" cy="1835244"/>
                     </a:xfrm>
                     <a:prstGeom prst="rect">
                       <a:avLst/>
                     </a:prstGeom>
-                    <a:solidFill>
-                      <a:schemeClr val="bg1"/>
-                    </a:solidFill>
-                    <a:ln>
-                      <a:noFill/>
-                    </a:ln>
                   </pic:spPr>
                 </pic:pic>
               </a:graphicData>
@@ -1771,9 +1728,9 @@
         </w:rPr>
         <w:lastRenderedPageBreak/>
         <w:drawing>
-          <wp:inline distT="0" distB="0" distL="0" distR="0" wp14:anchorId="4653F6E9" wp14:editId="36559DD9">
-            <wp:extent cx="5943600" cy="3180080"/>
-            <wp:effectExtent l="0" t="0" r="0" b="1270"/>
+          <wp:inline distT="0" distB="0" distL="0" distR="0" wp14:anchorId="55B625A2" wp14:editId="5D5958E3">
+            <wp:extent cx="5943600" cy="3181350"/>
+            <wp:effectExtent l="0" t="0" r="0" b="0"/>
             <wp:docPr id="1" name="Picture 1"/>
             <wp:cNvGraphicFramePr>
               <a:graphicFrameLocks xmlns:a="http://schemas.openxmlformats.org/drawingml/2006/main" noChangeAspect="1"/>
@@ -1794,7 +1751,7 @@
                   <pic:spPr>
                     <a:xfrm>
                       <a:off x="0" y="0"/>
-                      <a:ext cx="5943600" cy="3180080"/>
+                      <a:ext cx="5943600" cy="3181350"/>
                     </a:xfrm>
                     <a:prstGeom prst="rect">
                       <a:avLst/>
@@ -1809,98 +1766,6 @@
     </w:p>
     <w:p>
       <w:pPr>
-        <w:pStyle w:val="Heading2"/>
-      </w:pPr>
-      <w:bookmarkStart w:id="4" w:name="_Toc495308796"/>
-      <w:r>
-        <w:t>CapSense Buttons</w:t>
-      </w:r>
-      <w:bookmarkEnd w:id="4"/>
-    </w:p>
-    <w:p>
-      <w:r>
-        <w:t>There are four CapSense buttons. These buttons are scanned by the PSoC and their state is reported via an I2C register (see the I2C section later).</w:t>
-      </w:r>
-    </w:p>
-    <w:p>
-      <w:r>
-        <w:t>By default, each CapSense button will light an LED when it is touched. The LEDs can be “decoupled” from the CapSense buttons if desired by setting bit 0 in the I2C LED Control register. Once that is done, the LED Value register can be used to control the LEDs independently from the CapSense buttons.</w:t>
-      </w:r>
-    </w:p>
-    <w:p>
-      <w:pPr>
-        <w:pStyle w:val="Heading2"/>
-      </w:pPr>
-      <w:bookmarkStart w:id="5" w:name="_Toc495308797"/>
-      <w:r>
-        <w:t>Proximity</w:t>
-      </w:r>
-      <w:bookmarkEnd w:id="5"/>
-    </w:p>
-    <w:p>
-      <w:r>
-        <w:t>There is a proximity sensor that runs around the outer edge of the board. The proximity sensor state is reported over I2C (see the I2C section later).</w:t>
-      </w:r>
-      <w:r>
-        <w:t xml:space="preserve"> There is an LED dedicated to the proximity sensor – it turns on whenever proximity is detected.</w:t>
-      </w:r>
-    </w:p>
-    <w:p>
-      <w:pPr>
-        <w:pStyle w:val="Heading2"/>
-      </w:pPr>
-      <w:bookmarkStart w:id="6" w:name="_Toc495308798"/>
-      <w:r>
-        <w:t>Thermistor</w:t>
-      </w:r>
-      <w:bookmarkEnd w:id="6"/>
-    </w:p>
-    <w:p>
-      <w:r>
-        <w:t>The temperature is calculated by measuring voltage across a thermistor. The actual temperature calculation is handled by a PSoC component called “Thermistor” which greatly simplifies the coding required. The schematic and firmware are based on code example CE211321. The temperature value can be read over the I2C interface (see I2C section below for details) and is reported in degrees Celsius.</w:t>
-      </w:r>
-    </w:p>
-    <w:p>
-      <w:pPr>
-        <w:pStyle w:val="Heading2"/>
-      </w:pPr>
-      <w:bookmarkStart w:id="7" w:name="_Toc495308799"/>
-      <w:r>
-        <w:t>Ambient Light Sensor</w:t>
-      </w:r>
-      <w:bookmarkEnd w:id="7"/>
-    </w:p>
-    <w:p>
-      <w:r>
-        <w:t xml:space="preserve">The ambient light is calculated by measuring current through a photo-transistor. The schematic and firmware are based on code example CE211252. The light value can be read over the I2C </w:t>
-      </w:r>
-      <w:r>
-        <w:lastRenderedPageBreak/>
-        <w:t>interface (see I2C section below for details) and is reported in Lux. In addition, the raw value at the output of the TIA can be measured at Arduino pin A0.</w:t>
-      </w:r>
-    </w:p>
-    <w:p>
-      <w:pPr>
-        <w:pStyle w:val="Heading2"/>
-      </w:pPr>
-      <w:bookmarkStart w:id="8" w:name="_Toc495308800"/>
-      <w:r>
-        <w:t>Potentiometer</w:t>
-      </w:r>
-      <w:bookmarkEnd w:id="8"/>
-    </w:p>
-    <w:p>
-      <w:r>
-        <w:t>The voltage of the potentiometer is measured and can be read over the I2C interface (see I2C section below for details) and is reported in Volts. The ADC range is limited to 0 – 2.4V. In addition, the raw POT voltage is available at Arduino pin A2.</w:t>
-      </w:r>
-    </w:p>
-    <w:p>
-      <w:r>
-        <w:t>The schematic for the Thermistor, Ambient Light Sensor, and Potentiometer is shown below.</w:t>
-      </w:r>
-    </w:p>
-    <w:p>
-      <w:pPr>
         <w:jc w:val="center"/>
       </w:pPr>
       <w:r>
@@ -1908,10 +1773,10 @@
           <w:noProof/>
         </w:rPr>
         <w:drawing>
-          <wp:inline distT="0" distB="0" distL="0" distR="0" wp14:anchorId="6B7AB0E7" wp14:editId="5CE18CEC">
-            <wp:extent cx="5943600" cy="4514850"/>
-            <wp:effectExtent l="0" t="0" r="0" b="0"/>
-            <wp:docPr id="8" name="Picture 8"/>
+          <wp:inline distT="0" distB="0" distL="0" distR="0" wp14:anchorId="1ED1E8BA" wp14:editId="3F26FB4F">
+            <wp:extent cx="1426464" cy="1463040"/>
+            <wp:effectExtent l="0" t="0" r="2540" b="3810"/>
+            <wp:docPr id="10" name="Picture 10"/>
             <wp:cNvGraphicFramePr>
               <a:graphicFrameLocks xmlns:a="http://schemas.openxmlformats.org/drawingml/2006/main" noChangeAspect="1"/>
             </wp:cNvGraphicFramePr>
@@ -1931,6 +1796,270 @@
                   <pic:spPr>
                     <a:xfrm>
                       <a:off x="0" y="0"/>
+                      <a:ext cx="1426464" cy="1463040"/>
+                    </a:xfrm>
+                    <a:prstGeom prst="rect">
+                      <a:avLst/>
+                    </a:prstGeom>
+                  </pic:spPr>
+                </pic:pic>
+              </a:graphicData>
+            </a:graphic>
+          </wp:inline>
+        </w:drawing>
+      </w:r>
+      <w:r>
+        <w:t xml:space="preserve"> </w:t>
+      </w:r>
+      <w:r>
+        <w:rPr>
+          <w:noProof/>
+        </w:rPr>
+        <w:drawing>
+          <wp:inline distT="0" distB="0" distL="0" distR="0" wp14:anchorId="7EB3B8CD" wp14:editId="523FB45F">
+            <wp:extent cx="1408176" cy="1453896"/>
+            <wp:effectExtent l="0" t="0" r="1905" b="0"/>
+            <wp:docPr id="11" name="Picture 11"/>
+            <wp:cNvGraphicFramePr>
+              <a:graphicFrameLocks xmlns:a="http://schemas.openxmlformats.org/drawingml/2006/main" noChangeAspect="1"/>
+            </wp:cNvGraphicFramePr>
+            <a:graphic xmlns:a="http://schemas.openxmlformats.org/drawingml/2006/main">
+              <a:graphicData uri="http://schemas.openxmlformats.org/drawingml/2006/picture">
+                <pic:pic xmlns:pic="http://schemas.openxmlformats.org/drawingml/2006/picture">
+                  <pic:nvPicPr>
+                    <pic:cNvPr id="1" name=""/>
+                    <pic:cNvPicPr/>
+                  </pic:nvPicPr>
+                  <pic:blipFill>
+                    <a:blip r:embed="rId11"/>
+                    <a:stretch>
+                      <a:fillRect/>
+                    </a:stretch>
+                  </pic:blipFill>
+                  <pic:spPr>
+                    <a:xfrm>
+                      <a:off x="0" y="0"/>
+                      <a:ext cx="1408176" cy="1453896"/>
+                    </a:xfrm>
+                    <a:prstGeom prst="rect">
+                      <a:avLst/>
+                    </a:prstGeom>
+                  </pic:spPr>
+                </pic:pic>
+              </a:graphicData>
+            </a:graphic>
+          </wp:inline>
+        </w:drawing>
+      </w:r>
+      <w:r>
+        <w:t xml:space="preserve"> </w:t>
+      </w:r>
+      <w:r>
+        <w:rPr>
+          <w:noProof/>
+        </w:rPr>
+        <w:drawing>
+          <wp:inline distT="0" distB="0" distL="0" distR="0" wp14:anchorId="12F7F4B5" wp14:editId="3E7AF67C">
+            <wp:extent cx="1408176" cy="1453896"/>
+            <wp:effectExtent l="0" t="0" r="1905" b="0"/>
+            <wp:docPr id="12" name="Picture 12"/>
+            <wp:cNvGraphicFramePr>
+              <a:graphicFrameLocks xmlns:a="http://schemas.openxmlformats.org/drawingml/2006/main" noChangeAspect="1"/>
+            </wp:cNvGraphicFramePr>
+            <a:graphic xmlns:a="http://schemas.openxmlformats.org/drawingml/2006/main">
+              <a:graphicData uri="http://schemas.openxmlformats.org/drawingml/2006/picture">
+                <pic:pic xmlns:pic="http://schemas.openxmlformats.org/drawingml/2006/picture">
+                  <pic:nvPicPr>
+                    <pic:cNvPr id="1" name=""/>
+                    <pic:cNvPicPr/>
+                  </pic:nvPicPr>
+                  <pic:blipFill>
+                    <a:blip r:embed="rId12"/>
+                    <a:stretch>
+                      <a:fillRect/>
+                    </a:stretch>
+                  </pic:blipFill>
+                  <pic:spPr>
+                    <a:xfrm>
+                      <a:off x="0" y="0"/>
+                      <a:ext cx="1408176" cy="1453896"/>
+                    </a:xfrm>
+                    <a:prstGeom prst="rect">
+                      <a:avLst/>
+                    </a:prstGeom>
+                  </pic:spPr>
+                </pic:pic>
+              </a:graphicData>
+            </a:graphic>
+          </wp:inline>
+        </w:drawing>
+      </w:r>
+      <w:r>
+        <w:t xml:space="preserve"> </w:t>
+      </w:r>
+      <w:r>
+        <w:rPr>
+          <w:noProof/>
+        </w:rPr>
+        <w:drawing>
+          <wp:inline distT="0" distB="0" distL="0" distR="0" wp14:anchorId="6FA640C9" wp14:editId="7286EB44">
+            <wp:extent cx="1408176" cy="1453896"/>
+            <wp:effectExtent l="0" t="0" r="1905" b="0"/>
+            <wp:docPr id="14" name="Picture 14"/>
+            <wp:cNvGraphicFramePr>
+              <a:graphicFrameLocks xmlns:a="http://schemas.openxmlformats.org/drawingml/2006/main" noChangeAspect="1"/>
+            </wp:cNvGraphicFramePr>
+            <a:graphic xmlns:a="http://schemas.openxmlformats.org/drawingml/2006/main">
+              <a:graphicData uri="http://schemas.openxmlformats.org/drawingml/2006/picture">
+                <pic:pic xmlns:pic="http://schemas.openxmlformats.org/drawingml/2006/picture">
+                  <pic:nvPicPr>
+                    <pic:cNvPr id="1" name=""/>
+                    <pic:cNvPicPr/>
+                  </pic:nvPicPr>
+                  <pic:blipFill>
+                    <a:blip r:embed="rId13"/>
+                    <a:stretch>
+                      <a:fillRect/>
+                    </a:stretch>
+                  </pic:blipFill>
+                  <pic:spPr>
+                    <a:xfrm>
+                      <a:off x="0" y="0"/>
+                      <a:ext cx="1408176" cy="1453896"/>
+                    </a:xfrm>
+                    <a:prstGeom prst="rect">
+                      <a:avLst/>
+                    </a:prstGeom>
+                  </pic:spPr>
+                </pic:pic>
+              </a:graphicData>
+            </a:graphic>
+          </wp:inline>
+        </w:drawing>
+      </w:r>
+    </w:p>
+    <w:p>
+      <w:pPr>
+        <w:pStyle w:val="Heading2"/>
+      </w:pPr>
+      <w:bookmarkStart w:id="5" w:name="_Toc495308796"/>
+      <w:r>
+        <w:t>CapSense Buttons</w:t>
+      </w:r>
+      <w:bookmarkEnd w:id="5"/>
+    </w:p>
+    <w:p>
+      <w:r>
+        <w:t>There are four CapSense buttons. These buttons are scanned by the PSoC and their state is reported via an I2C register (see the I2C section later).</w:t>
+      </w:r>
+    </w:p>
+    <w:p>
+      <w:r>
+        <w:t>By default, each CapSense button will light an LED when it is touched. The LEDs can be “decoupled” from the CapSense buttons if desired by setting bit 0 in the I2C LED Control register. Once that is done, the LED Value register can be used to control the LEDs independently from the CapSense buttons.</w:t>
+      </w:r>
+    </w:p>
+    <w:p>
+      <w:pPr>
+        <w:pStyle w:val="Heading2"/>
+      </w:pPr>
+      <w:bookmarkStart w:id="6" w:name="_Toc495308797"/>
+      <w:r>
+        <w:t>Proximity</w:t>
+      </w:r>
+      <w:bookmarkEnd w:id="6"/>
+    </w:p>
+    <w:p>
+      <w:r>
+        <w:t>There is a proximity sensor that runs around the outer edge of the board. The proximity sensor state is reported over I2C (see the I2C section later).</w:t>
+      </w:r>
+      <w:r>
+        <w:t xml:space="preserve"> There is an LED dedicated to the proximity sensor – it turns on whenever proximity is detected.</w:t>
+      </w:r>
+    </w:p>
+    <w:p>
+      <w:pPr>
+        <w:pStyle w:val="Heading2"/>
+      </w:pPr>
+      <w:bookmarkStart w:id="7" w:name="_Toc495308798"/>
+      <w:r>
+        <w:lastRenderedPageBreak/>
+        <w:t>Thermistor</w:t>
+      </w:r>
+      <w:bookmarkEnd w:id="7"/>
+    </w:p>
+    <w:p>
+      <w:r>
+        <w:t>The temperature is calculated by measuring voltage across a thermistor. The actual temperature calculation is handled by a PSoC component called “Thermistor” which greatly simplifies the coding required. The schematic and firmware are based on code example CE211321. The temperature value can be read over the I2C interface (see I2C section below for details) and is reported in degrees Celsius.</w:t>
+      </w:r>
+    </w:p>
+    <w:p>
+      <w:pPr>
+        <w:pStyle w:val="Heading2"/>
+      </w:pPr>
+      <w:bookmarkStart w:id="8" w:name="_Toc495308799"/>
+      <w:r>
+        <w:t>Ambient Light Sensor</w:t>
+      </w:r>
+      <w:bookmarkEnd w:id="8"/>
+    </w:p>
+    <w:p>
+      <w:r>
+        <w:t>The ambient light is calculated by measuring current through a photo-transistor. The schematic and firmware are based on code example CE211252. The light value can be read over the I2C interface (see I2C section below for details) and is reported in Lux. In addition, the raw value at the output of the TIA can be measured at Arduino pin A0.</w:t>
+      </w:r>
+    </w:p>
+    <w:p>
+      <w:pPr>
+        <w:pStyle w:val="Heading2"/>
+      </w:pPr>
+      <w:bookmarkStart w:id="9" w:name="_Toc495308800"/>
+      <w:r>
+        <w:t>Potentiometer</w:t>
+      </w:r>
+      <w:bookmarkEnd w:id="9"/>
+    </w:p>
+    <w:p>
+      <w:r>
+        <w:t>The voltage of the potentiometer is measured and can be read over the I2C interface (see I2C section below for details) and is reported in Volts. The ADC range is limited to 0 – 2.4V. In addition, the raw POT voltage is available at Arduino pin A2.</w:t>
+      </w:r>
+    </w:p>
+    <w:p>
+      <w:r>
+        <w:t>The schematic for the Thermistor, Ambient Light Sensor, and Potentiometer is shown below.</w:t>
+      </w:r>
+    </w:p>
+    <w:p>
+      <w:pPr>
+        <w:jc w:val="center"/>
+      </w:pPr>
+      <w:r>
+        <w:rPr>
+          <w:noProof/>
+        </w:rPr>
+        <w:lastRenderedPageBreak/>
+        <w:drawing>
+          <wp:inline distT="0" distB="0" distL="0" distR="0" wp14:anchorId="6B7AB0E7" wp14:editId="5CE18CEC">
+            <wp:extent cx="5943600" cy="4514850"/>
+            <wp:effectExtent l="0" t="0" r="0" b="0"/>
+            <wp:docPr id="8" name="Picture 8"/>
+            <wp:cNvGraphicFramePr>
+              <a:graphicFrameLocks xmlns:a="http://schemas.openxmlformats.org/drawingml/2006/main" noChangeAspect="1"/>
+            </wp:cNvGraphicFramePr>
+            <a:graphic xmlns:a="http://schemas.openxmlformats.org/drawingml/2006/main">
+              <a:graphicData uri="http://schemas.openxmlformats.org/drawingml/2006/picture">
+                <pic:pic xmlns:pic="http://schemas.openxmlformats.org/drawingml/2006/picture">
+                  <pic:nvPicPr>
+                    <pic:cNvPr id="1" name=""/>
+                    <pic:cNvPicPr/>
+                  </pic:nvPicPr>
+                  <pic:blipFill>
+                    <a:blip r:embed="rId14"/>
+                    <a:stretch>
+                      <a:fillRect/>
+                    </a:stretch>
+                  </pic:blipFill>
+                  <pic:spPr>
+                    <a:xfrm>
+                      <a:off x="0" y="0"/>
                       <a:ext cx="5943600" cy="4514850"/>
                     </a:xfrm>
                     <a:prstGeom prst="rect">
@@ -1948,12 +2077,11 @@
       <w:pPr>
         <w:pStyle w:val="Heading2"/>
       </w:pPr>
-      <w:bookmarkStart w:id="9" w:name="_Toc495308801"/>
-      <w:r>
-        <w:lastRenderedPageBreak/>
+      <w:bookmarkStart w:id="10" w:name="_Toc495308801"/>
+      <w:r>
         <w:t>Humidity</w:t>
       </w:r>
-      <w:bookmarkEnd w:id="9"/>
+      <w:bookmarkEnd w:id="10"/>
     </w:p>
     <w:p>
       <w:pPr>
@@ -1990,7 +2118,7 @@
                     </pic:cNvPicPr>
                   </pic:nvPicPr>
                   <pic:blipFill>
-                    <a:blip r:embed="rId11">
+                    <a:blip r:embed="rId15">
                       <a:extLst>
                         <a:ext uri="{28A0092B-C50C-407E-A947-70E740481C1C}">
                           <a14:useLocalDpi xmlns:a14="http://schemas.microsoft.com/office/drawing/2010/main" val="0"/>
@@ -2028,11 +2156,12 @@
       <w:pPr>
         <w:pStyle w:val="Heading2"/>
       </w:pPr>
-      <w:bookmarkStart w:id="10" w:name="_Toc495308802"/>
-      <w:r>
+      <w:bookmarkStart w:id="11" w:name="_Toc495308802"/>
+      <w:r>
+        <w:lastRenderedPageBreak/>
         <w:t>DAC Output</w:t>
       </w:r>
-      <w:bookmarkEnd w:id="10"/>
+      <w:bookmarkEnd w:id="11"/>
     </w:p>
     <w:p>
       <w:r>
@@ -2063,7 +2192,7 @@
                     <pic:cNvPicPr/>
                   </pic:nvPicPr>
                   <pic:blipFill>
-                    <a:blip r:embed="rId12"/>
+                    <a:blip r:embed="rId16"/>
                     <a:stretch>
                       <a:fillRect/>
                     </a:stretch>
@@ -2088,14 +2217,14 @@
       <w:pPr>
         <w:pStyle w:val="Heading2"/>
       </w:pPr>
-      <w:bookmarkStart w:id="11" w:name="_Toc495308803"/>
+      <w:bookmarkStart w:id="12" w:name="_Toc495308803"/>
       <w:r>
         <w:t>PSoC I2C</w:t>
       </w:r>
       <w:r>
         <w:t xml:space="preserve"> Slave</w:t>
       </w:r>
-      <w:bookmarkEnd w:id="11"/>
+      <w:bookmarkEnd w:id="12"/>
     </w:p>
     <w:p>
       <w:r>
@@ -2359,7 +2488,6 @@
               <w:ind w:left="0"/>
             </w:pPr>
             <w:r>
-              <w:lastRenderedPageBreak/>
               <w:t>Bit2: CSLED2</w:t>
             </w:r>
           </w:p>
@@ -2388,7 +2516,6 @@
               <w:ind w:left="0"/>
             </w:pPr>
             <w:r>
-              <w:lastRenderedPageBreak/>
               <w:t>05</w:t>
             </w:r>
           </w:p>
@@ -2592,6 +2719,7 @@
               <w:ind w:left="0"/>
             </w:pPr>
             <w:r>
+              <w:lastRenderedPageBreak/>
               <w:t>07</w:t>
             </w:r>
           </w:p>
@@ -2827,11 +2955,11 @@
       <w:pPr>
         <w:pStyle w:val="Heading2"/>
       </w:pPr>
-      <w:bookmarkStart w:id="12" w:name="_Toc495308804"/>
+      <w:bookmarkStart w:id="13" w:name="_Toc495308804"/>
       <w:r>
         <w:t>U8G OLED Display</w:t>
       </w:r>
-      <w:bookmarkEnd w:id="12"/>
+      <w:bookmarkEnd w:id="13"/>
     </w:p>
     <w:p>
       <w:r>
@@ -2842,11 +2970,11 @@
       <w:pPr>
         <w:pStyle w:val="Heading2"/>
       </w:pPr>
-      <w:bookmarkStart w:id="13" w:name="_Toc495308805"/>
+      <w:bookmarkStart w:id="14" w:name="_Toc495308805"/>
       <w:r>
         <w:t>Arduino pins</w:t>
       </w:r>
-      <w:bookmarkEnd w:id="13"/>
+      <w:bookmarkEnd w:id="14"/>
     </w:p>
     <w:p>
       <w:pPr>
@@ -3225,7 +3353,6 @@
               <w:jc w:val="center"/>
             </w:pPr>
             <w:r>
-              <w:lastRenderedPageBreak/>
               <w:t>D11</w:t>
             </w:r>
           </w:p>
@@ -3455,12 +3582,12 @@
       <w:pPr>
         <w:pStyle w:val="Heading1"/>
       </w:pPr>
-      <w:bookmarkStart w:id="14" w:name="_Toc495308806"/>
+      <w:bookmarkStart w:id="15" w:name="_Toc495308806"/>
       <w:r>
         <w:lastRenderedPageBreak/>
         <w:t>Appendix A: Programming the PSoC</w:t>
       </w:r>
-      <w:bookmarkEnd w:id="14"/>
+      <w:bookmarkEnd w:id="15"/>
       <w:r>
         <w:t xml:space="preserve"> </w:t>
       </w:r>
@@ -3480,11 +3607,11 @@
       <w:pPr>
         <w:pStyle w:val="Heading2"/>
       </w:pPr>
-      <w:bookmarkStart w:id="15" w:name="_Toc495308807"/>
+      <w:bookmarkStart w:id="16" w:name="_Toc495308807"/>
       <w:r>
         <w:t>PSoC Creator Project</w:t>
       </w:r>
-      <w:bookmarkEnd w:id="15"/>
+      <w:bookmarkEnd w:id="16"/>
     </w:p>
     <w:p>
       <w:r>
@@ -3522,36 +3649,21 @@
         </w:rPr>
         <w:t>ww101-shield\firmware\</w:t>
       </w:r>
-      <w:proofErr w:type="spellStart"/>
       <w:r>
         <w:rPr>
           <w:i/>
         </w:rPr>
         <w:t>Shield.cywrk</w:t>
       </w:r>
-      <w:proofErr w:type="spellEnd"/>
-    </w:p>
-    <w:p>
-      <w:r>
-        <w:t>To open the workspace in PSoC Creator, double-click on the workspace (</w:t>
-      </w:r>
-      <w:proofErr w:type="spellStart"/>
-      <w:r>
-        <w:t>cywrk</w:t>
-      </w:r>
-      <w:proofErr w:type="spellEnd"/>
-      <w:r>
-        <w:t>) file. Note, you must have PSoC Creator 4.1 or later installed to open the project.</w:t>
-      </w:r>
-    </w:p>
-    <w:p>
-      <w:proofErr w:type="gramStart"/>
-      <w:r>
-        <w:t>All of</w:t>
-      </w:r>
-      <w:proofErr w:type="gramEnd"/>
-      <w:r>
-        <w:t xml:space="preserve"> the projects should be built using the “Release” build option in PSoC Creator.</w:t>
+    </w:p>
+    <w:p>
+      <w:r>
+        <w:t>To open the workspace in PSoC Creator, double-click on the workspace (cywrk) file. Note, you must have PSoC Creator 4.1 or later installed to open the project.</w:t>
+      </w:r>
+    </w:p>
+    <w:p>
+      <w:r>
+        <w:t>All of the projects should be built using the “Release” build option in PSoC Creator.</w:t>
       </w:r>
     </w:p>
     <w:p>
@@ -3580,18 +3692,10 @@
         </w:numPr>
       </w:pPr>
       <w:r>
-        <w:t xml:space="preserve">Bootloader: A bootloader which allows the shield firmware to be </w:t>
-      </w:r>
-      <w:proofErr w:type="spellStart"/>
-      <w:r>
-        <w:t>bootload</w:t>
-      </w:r>
-      <w:r>
-        <w:t>ed</w:t>
-      </w:r>
-      <w:proofErr w:type="spellEnd"/>
-      <w:r>
-        <w:t xml:space="preserve">. It is included in the </w:t>
+        <w:t>Bootloader: A bootloader which allows the shield firmware to be bootload</w:t>
+      </w:r>
+      <w:r>
+        <w:t xml:space="preserve">ed. It is included in the </w:t>
       </w:r>
       <w:r>
         <w:t>Shield project. See the next section for bootloading instructions.</w:t>
@@ -3613,23 +3717,15 @@
       <w:pPr>
         <w:pStyle w:val="Heading2"/>
       </w:pPr>
-      <w:bookmarkStart w:id="16" w:name="_Toc495308808"/>
+      <w:bookmarkStart w:id="17" w:name="_Toc495308808"/>
       <w:r>
         <w:t>Bootloading</w:t>
       </w:r>
-      <w:bookmarkEnd w:id="16"/>
-    </w:p>
-    <w:p>
-      <w:r>
-        <w:t xml:space="preserve">The project contains an I2C bootloader. You can bootload the project by connecting the shield to any PSoC Pioneer kit whose </w:t>
-      </w:r>
-      <w:proofErr w:type="spellStart"/>
-      <w:r>
-        <w:t>Kitprog</w:t>
-      </w:r>
-      <w:proofErr w:type="spellEnd"/>
-      <w:r>
-        <w:t xml:space="preserve"> I2C pins connect to Arduino header pins D14 and D15. For example, the PSoC 4M Pioneer kit (CY8CKIT-044) will work for this purpose.</w:t>
+      <w:bookmarkEnd w:id="17"/>
+    </w:p>
+    <w:p>
+      <w:r>
+        <w:t>The project contains an I2C bootloader. You can bootload the project by connecting the shield to any PSoC Pioneer kit whose Kitprog I2C pins connect to Arduino header pins D14 and D15. For example, the PSoC 4M Pioneer kit (CY8CKIT-044) will work for this purpose.</w:t>
       </w:r>
     </w:p>
     <w:p>
@@ -3645,15 +3741,7 @@
     </w:p>
     <w:p>
       <w:r>
-        <w:t xml:space="preserve">Note: If you are using the CY8CKIT-044 with the test program that is included in the workspace, you must also put that kit into bypass mode to bootload the shield. To do that, hold down SW2 (about 5 seconds) until the red LED in the tri-color LED begins to flash. This disables the LCD update from the CY8CKIT-044 which frees up the I2C bus so that the </w:t>
-      </w:r>
-      <w:proofErr w:type="spellStart"/>
-      <w:r>
-        <w:t>KitProg</w:t>
-      </w:r>
-      <w:proofErr w:type="spellEnd"/>
-      <w:r>
-        <w:t xml:space="preserve"> can use it for bootloading.</w:t>
+        <w:t>Note: If you are using the CY8CKIT-044 with the test program that is included in the workspace, you must also put that kit into bypass mode to bootload the shield. To do that, hold down SW2 (about 5 seconds) until the red LED in the tri-color LED begins to flash. This disables the LCD update from the CY8CKIT-044 which frees up the I2C bus so that the KitProg can use it for bootloading.</w:t>
       </w:r>
     </w:p>
     <w:p>
@@ -3668,7 +3756,6 @@
           <w:sz w:val="22"/>
         </w:rPr>
       </w:pPr>
-      <w:bookmarkStart w:id="17" w:name="_GoBack"/>
       <w:r>
         <w:rPr>
           <w:i/>
@@ -3677,7 +3764,6 @@
         <w:t>WW101 Files\ww101-shield\firmware\Shield.cydsn\CortexM0p\ARM_GCC_541\Release\Shield.cyacd</w:t>
       </w:r>
     </w:p>
-    <w:bookmarkEnd w:id="17"/>
     <w:p>
       <w:pPr>
         <w:rPr>
@@ -4248,8 +4334,8 @@
     </w:p>
     <w:p/>
     <w:sectPr>
-      <w:headerReference w:type="default" r:id="rId13"/>
-      <w:footerReference w:type="default" r:id="rId14"/>
+      <w:headerReference w:type="default" r:id="rId17"/>
+      <w:footerReference w:type="default" r:id="rId18"/>
       <w:pgSz w:w="12240" w:h="15840"/>
       <w:pgMar w:top="1440" w:right="1440" w:bottom="1440" w:left="1440" w:header="720" w:footer="720" w:gutter="0"/>
       <w:cols w:space="720"/>
@@ -4337,7 +4423,7 @@
               <w:rPr>
                 <w:noProof/>
               </w:rPr>
-              <w:t>10</w:t>
+              <w:t>1</w:t>
             </w:r>
             <w:r>
               <w:fldChar w:fldCharType="end"/>
@@ -5733,7 +5819,7 @@
   <w:style w:type="paragraph" w:default="1" w:styleId="Normal">
     <w:name w:val="Normal"/>
     <w:qFormat/>
-    <w:rsid w:val="00614CB1"/>
+    <w:rsid w:val="00BB6C81"/>
     <w:pPr>
       <w:spacing w:line="240" w:lineRule="auto"/>
     </w:pPr>
@@ -5751,7 +5837,7 @@
     <w:autoRedefine/>
     <w:uiPriority w:val="9"/>
     <w:qFormat/>
-    <w:rsid w:val="00614CB1"/>
+    <w:rsid w:val="00BB6C81"/>
     <w:pPr>
       <w:keepNext/>
       <w:keepLines/>
@@ -5779,7 +5865,7 @@
     <w:uiPriority w:val="9"/>
     <w:unhideWhenUsed/>
     <w:qFormat/>
-    <w:rsid w:val="00614CB1"/>
+    <w:rsid w:val="00BB6C81"/>
     <w:pPr>
       <w:numPr>
         <w:ilvl w:val="1"/>
@@ -5802,7 +5888,7 @@
     <w:uiPriority w:val="9"/>
     <w:unhideWhenUsed/>
     <w:qFormat/>
-    <w:rsid w:val="00614CB1"/>
+    <w:rsid w:val="00BB6C81"/>
     <w:pPr>
       <w:keepNext/>
       <w:keepLines/>
@@ -5823,7 +5909,7 @@
     <w:link w:val="Heading4Char"/>
     <w:uiPriority w:val="9"/>
     <w:unhideWhenUsed/>
-    <w:rsid w:val="00614CB1"/>
+    <w:rsid w:val="00BB6C81"/>
     <w:pPr>
       <w:keepNext/>
       <w:keepLines/>
@@ -5844,7 +5930,7 @@
     <w:link w:val="Heading5Char"/>
     <w:uiPriority w:val="9"/>
     <w:unhideWhenUsed/>
-    <w:rsid w:val="00614CB1"/>
+    <w:rsid w:val="00BB6C81"/>
     <w:pPr>
       <w:keepNext/>
       <w:keepLines/>
@@ -5861,7 +5947,7 @@
     <w:uiPriority w:val="1"/>
     <w:semiHidden/>
     <w:unhideWhenUsed/>
-    <w:rsid w:val="00614CB1"/>
+    <w:rsid w:val="00BB6C81"/>
   </w:style>
   <w:style w:type="table" w:default="1" w:styleId="TableNormal">
     <w:name w:val="Normal Table"/>
@@ -5883,13 +5969,13 @@
     <w:uiPriority w:val="99"/>
     <w:semiHidden/>
     <w:unhideWhenUsed/>
-    <w:rsid w:val="00614CB1"/>
+    <w:rsid w:val="00BB6C81"/>
   </w:style>
   <w:style w:type="character" w:customStyle="1" w:styleId="Heading1Char">
     <w:name w:val="Heading 1 Char"/>
     <w:link w:val="Heading1"/>
     <w:uiPriority w:val="9"/>
-    <w:rsid w:val="00614CB1"/>
+    <w:rsid w:val="00BB6C81"/>
     <w:rPr>
       <w:rFonts w:ascii="Times New Roman" w:eastAsia="Times New Roman" w:hAnsi="Times New Roman"/>
       <w:b/>
@@ -5903,7 +5989,7 @@
     <w:name w:val="Heading 2 Char"/>
     <w:link w:val="Heading2"/>
     <w:uiPriority w:val="9"/>
-    <w:rsid w:val="00614CB1"/>
+    <w:rsid w:val="00BB6C81"/>
     <w:rPr>
       <w:rFonts w:ascii="Times New Roman" w:eastAsia="Times New Roman" w:hAnsi="Times New Roman"/>
       <w:b/>
@@ -5916,7 +6002,7 @@
     <w:name w:val="Heading 3 Char"/>
     <w:link w:val="Heading3"/>
     <w:uiPriority w:val="9"/>
-    <w:rsid w:val="00614CB1"/>
+    <w:rsid w:val="00BB6C81"/>
     <w:rPr>
       <w:rFonts w:ascii="Cambria" w:eastAsia="Times New Roman" w:hAnsi="Cambria"/>
       <w:b/>
@@ -5931,7 +6017,7 @@
     <w:basedOn w:val="DefaultParagraphFont"/>
     <w:link w:val="Heading4"/>
     <w:uiPriority w:val="9"/>
-    <w:rsid w:val="00614CB1"/>
+    <w:rsid w:val="00BB6C81"/>
     <w:rPr>
       <w:rFonts w:asciiTheme="majorHAnsi" w:eastAsiaTheme="majorEastAsia" w:hAnsiTheme="majorHAnsi" w:cstheme="majorBidi"/>
       <w:i/>
@@ -5946,7 +6032,7 @@
     <w:basedOn w:val="DefaultParagraphFont"/>
     <w:link w:val="Heading5"/>
     <w:uiPriority w:val="9"/>
-    <w:rsid w:val="00614CB1"/>
+    <w:rsid w:val="00BB6C81"/>
     <w:rPr>
       <w:rFonts w:asciiTheme="majorHAnsi" w:eastAsiaTheme="majorEastAsia" w:hAnsiTheme="majorHAnsi" w:cstheme="majorBidi"/>
       <w:color w:val="2E74B5" w:themeColor="accent1" w:themeShade="BF"/>
@@ -5959,7 +6045,7 @@
     <w:basedOn w:val="Normal"/>
     <w:uiPriority w:val="34"/>
     <w:qFormat/>
-    <w:rsid w:val="00614CB1"/>
+    <w:rsid w:val="00BB6C81"/>
     <w:pPr>
       <w:ind w:left="720"/>
       <w:contextualSpacing/>
@@ -5969,7 +6055,7 @@
     <w:name w:val="Hyperlink"/>
     <w:uiPriority w:val="99"/>
     <w:unhideWhenUsed/>
-    <w:rsid w:val="00614CB1"/>
+    <w:rsid w:val="00BB6C81"/>
     <w:rPr>
       <w:color w:val="0000FF"/>
       <w:u w:val="single"/>
@@ -5978,7 +6064,7 @@
   <w:style w:type="paragraph" w:customStyle="1" w:styleId="NumList">
     <w:name w:val="NumList"/>
     <w:qFormat/>
-    <w:rsid w:val="00614CB1"/>
+    <w:rsid w:val="00BB6C81"/>
     <w:pPr>
       <w:numPr>
         <w:numId w:val="2"/>
@@ -5996,7 +6082,7 @@
     <w:name w:val="No Spacing"/>
     <w:uiPriority w:val="1"/>
     <w:qFormat/>
-    <w:rsid w:val="00614CB1"/>
+    <w:rsid w:val="00BB6C81"/>
     <w:pPr>
       <w:spacing w:after="0" w:line="240" w:lineRule="auto"/>
     </w:pPr>
@@ -6013,7 +6099,7 @@
     <w:uiPriority w:val="39"/>
     <w:unhideWhenUsed/>
     <w:qFormat/>
-    <w:rsid w:val="00614CB1"/>
+    <w:rsid w:val="00BB6C81"/>
     <w:pPr>
       <w:outlineLvl w:val="9"/>
     </w:pPr>
@@ -6025,7 +6111,7 @@
     <w:uiPriority w:val="39"/>
     <w:unhideWhenUsed/>
     <w:qFormat/>
-    <w:rsid w:val="00614CB1"/>
+    <w:rsid w:val="00BB6C81"/>
     <w:pPr>
       <w:tabs>
         <w:tab w:val="right" w:leader="dot" w:pos="9350"/>
@@ -6046,7 +6132,7 @@
     <w:uiPriority w:val="39"/>
     <w:unhideWhenUsed/>
     <w:qFormat/>
-    <w:rsid w:val="00614CB1"/>
+    <w:rsid w:val="00BB6C81"/>
     <w:pPr>
       <w:tabs>
         <w:tab w:val="left" w:pos="720"/>
@@ -6069,7 +6155,7 @@
     <w:uiPriority w:val="39"/>
     <w:unhideWhenUsed/>
     <w:qFormat/>
-    <w:rsid w:val="00614CB1"/>
+    <w:rsid w:val="00BB6C81"/>
     <w:pPr>
       <w:ind w:left="480"/>
     </w:pPr>
@@ -6086,7 +6172,7 @@
     <w:link w:val="HeaderChar"/>
     <w:uiPriority w:val="99"/>
     <w:unhideWhenUsed/>
-    <w:rsid w:val="00614CB1"/>
+    <w:rsid w:val="00BB6C81"/>
     <w:pPr>
       <w:tabs>
         <w:tab w:val="center" w:pos="4680"/>
@@ -6099,7 +6185,7 @@
     <w:basedOn w:val="DefaultParagraphFont"/>
     <w:link w:val="Header"/>
     <w:uiPriority w:val="99"/>
-    <w:rsid w:val="00614CB1"/>
+    <w:rsid w:val="00BB6C81"/>
     <w:rPr>
       <w:rFonts w:ascii="Times New Roman" w:hAnsi="Times New Roman"/>
       <w:sz w:val="24"/>
@@ -6112,7 +6198,7 @@
     <w:link w:val="FooterChar"/>
     <w:uiPriority w:val="99"/>
     <w:unhideWhenUsed/>
-    <w:rsid w:val="00614CB1"/>
+    <w:rsid w:val="00BB6C81"/>
     <w:pPr>
       <w:tabs>
         <w:tab w:val="center" w:pos="4680"/>
@@ -6125,7 +6211,7 @@
     <w:basedOn w:val="DefaultParagraphFont"/>
     <w:link w:val="Footer"/>
     <w:uiPriority w:val="99"/>
-    <w:rsid w:val="00614CB1"/>
+    <w:rsid w:val="00BB6C81"/>
     <w:rPr>
       <w:rFonts w:ascii="Times New Roman" w:hAnsi="Times New Roman"/>
       <w:sz w:val="24"/>
@@ -6136,7 +6222,7 @@
     <w:name w:val="C_Code"/>
     <w:link w:val="CCodeChar"/>
     <w:qFormat/>
-    <w:rsid w:val="00614CB1"/>
+    <w:rsid w:val="00BB6C81"/>
     <w:pPr>
       <w:spacing w:after="120"/>
       <w:ind w:left="720"/>
@@ -6153,7 +6239,7 @@
   <w:style w:type="character" w:customStyle="1" w:styleId="CCodeChar">
     <w:name w:val="C_Code Char"/>
     <w:link w:val="CCode"/>
-    <w:rsid w:val="00614CB1"/>
+    <w:rsid w:val="00BB6C81"/>
     <w:rPr>
       <w:rFonts w:ascii="Times New Roman" w:eastAsia="Times New Roman" w:hAnsi="Times New Roman"/>
       <w:color w:val="548DD4"/>
@@ -6169,7 +6255,7 @@
     <w:autoRedefine/>
     <w:uiPriority w:val="39"/>
     <w:unhideWhenUsed/>
-    <w:rsid w:val="00614CB1"/>
+    <w:rsid w:val="00BB6C81"/>
     <w:pPr>
       <w:ind w:left="720"/>
     </w:pPr>
@@ -6185,7 +6271,7 @@
     <w:autoRedefine/>
     <w:uiPriority w:val="39"/>
     <w:unhideWhenUsed/>
-    <w:rsid w:val="00614CB1"/>
+    <w:rsid w:val="00BB6C81"/>
     <w:pPr>
       <w:ind w:left="960"/>
     </w:pPr>
@@ -6201,7 +6287,7 @@
     <w:autoRedefine/>
     <w:uiPriority w:val="39"/>
     <w:unhideWhenUsed/>
-    <w:rsid w:val="00614CB1"/>
+    <w:rsid w:val="00BB6C81"/>
     <w:pPr>
       <w:ind w:left="1200"/>
     </w:pPr>
@@ -6217,7 +6303,7 @@
     <w:autoRedefine/>
     <w:uiPriority w:val="39"/>
     <w:unhideWhenUsed/>
-    <w:rsid w:val="00614CB1"/>
+    <w:rsid w:val="00BB6C81"/>
     <w:pPr>
       <w:ind w:left="1440"/>
     </w:pPr>
@@ -6233,7 +6319,7 @@
     <w:autoRedefine/>
     <w:uiPriority w:val="39"/>
     <w:unhideWhenUsed/>
-    <w:rsid w:val="00614CB1"/>
+    <w:rsid w:val="00BB6C81"/>
     <w:pPr>
       <w:ind w:left="1680"/>
     </w:pPr>
@@ -6249,7 +6335,7 @@
     <w:autoRedefine/>
     <w:uiPriority w:val="39"/>
     <w:unhideWhenUsed/>
-    <w:rsid w:val="00614CB1"/>
+    <w:rsid w:val="00BB6C81"/>
     <w:pPr>
       <w:ind w:left="1920"/>
     </w:pPr>
@@ -6262,7 +6348,7 @@
     <w:name w:val="Table Grid"/>
     <w:basedOn w:val="TableNormal"/>
     <w:uiPriority w:val="59"/>
-    <w:rsid w:val="00614CB1"/>
+    <w:rsid w:val="00BB6C81"/>
     <w:pPr>
       <w:spacing w:after="0" w:line="240" w:lineRule="auto"/>
     </w:pPr>
@@ -6288,7 +6374,7 @@
     <w:basedOn w:val="DefaultParagraphFont"/>
     <w:uiPriority w:val="33"/>
     <w:qFormat/>
-    <w:rsid w:val="00614CB1"/>
+    <w:rsid w:val="00BB6C81"/>
     <w:rPr>
       <w:rFonts w:ascii="Times New Roman" w:hAnsi="Times New Roman"/>
       <w:b/>
@@ -6308,7 +6394,7 @@
     <w:uiPriority w:val="99"/>
     <w:semiHidden/>
     <w:unhideWhenUsed/>
-    <w:rsid w:val="00614CB1"/>
+    <w:rsid w:val="00BB6C81"/>
     <w:rPr>
       <w:rFonts w:ascii="Tahoma" w:hAnsi="Tahoma" w:cs="Tahoma"/>
       <w:sz w:val="16"/>
@@ -6320,7 +6406,7 @@
     <w:link w:val="BalloonText"/>
     <w:uiPriority w:val="99"/>
     <w:semiHidden/>
-    <w:rsid w:val="00614CB1"/>
+    <w:rsid w:val="00BB6C81"/>
     <w:rPr>
       <w:rFonts w:ascii="Tahoma" w:hAnsi="Tahoma" w:cs="Tahoma"/>
       <w:sz w:val="16"/>
@@ -6334,7 +6420,7 @@
     <w:uiPriority w:val="35"/>
     <w:unhideWhenUsed/>
     <w:qFormat/>
-    <w:rsid w:val="00614CB1"/>
+    <w:rsid w:val="00BB6C81"/>
     <w:rPr>
       <w:b/>
       <w:bCs/>
@@ -6350,7 +6436,7 @@
     <w:uiPriority w:val="99"/>
     <w:semiHidden/>
     <w:unhideWhenUsed/>
-    <w:rsid w:val="00614CB1"/>
+    <w:rsid w:val="00BB6C81"/>
     <w:rPr>
       <w:rFonts w:ascii="Tahoma" w:hAnsi="Tahoma" w:cs="Tahoma"/>
       <w:sz w:val="16"/>
@@ -6362,7 +6448,7 @@
     <w:link w:val="DocumentMap"/>
     <w:uiPriority w:val="99"/>
     <w:semiHidden/>
-    <w:rsid w:val="00614CB1"/>
+    <w:rsid w:val="00BB6C81"/>
     <w:rPr>
       <w:rFonts w:ascii="Tahoma" w:hAnsi="Tahoma" w:cs="Tahoma"/>
       <w:sz w:val="16"/>
@@ -6373,7 +6459,7 @@
     <w:name w:val="Placeholder Text"/>
     <w:uiPriority w:val="99"/>
     <w:semiHidden/>
-    <w:rsid w:val="00614CB1"/>
+    <w:rsid w:val="00BB6C81"/>
     <w:rPr>
       <w:color w:val="808080"/>
     </w:rPr>
@@ -6383,7 +6469,7 @@
     <w:uiPriority w:val="99"/>
     <w:semiHidden/>
     <w:unhideWhenUsed/>
-    <w:rsid w:val="00614CB1"/>
+    <w:rsid w:val="00BB6C81"/>
     <w:rPr>
       <w:sz w:val="16"/>
       <w:szCs w:val="16"/>
@@ -6396,7 +6482,7 @@
     <w:uiPriority w:val="99"/>
     <w:semiHidden/>
     <w:unhideWhenUsed/>
-    <w:rsid w:val="00614CB1"/>
+    <w:rsid w:val="00BB6C81"/>
     <w:rPr>
       <w:sz w:val="20"/>
       <w:szCs w:val="20"/>
@@ -6408,7 +6494,7 @@
     <w:link w:val="CommentText"/>
     <w:uiPriority w:val="99"/>
     <w:semiHidden/>
-    <w:rsid w:val="00614CB1"/>
+    <w:rsid w:val="00BB6C81"/>
     <w:rPr>
       <w:rFonts w:ascii="Times New Roman" w:hAnsi="Times New Roman"/>
       <w:sz w:val="20"/>
@@ -6423,7 +6509,7 @@
     <w:uiPriority w:val="99"/>
     <w:semiHidden/>
     <w:unhideWhenUsed/>
-    <w:rsid w:val="00614CB1"/>
+    <w:rsid w:val="00BB6C81"/>
     <w:rPr>
       <w:b/>
       <w:bCs/>
@@ -6434,7 +6520,7 @@
     <w:link w:val="CommentSubject"/>
     <w:uiPriority w:val="99"/>
     <w:semiHidden/>
-    <w:rsid w:val="00614CB1"/>
+    <w:rsid w:val="00BB6C81"/>
     <w:rPr>
       <w:rFonts w:ascii="Times New Roman" w:hAnsi="Times New Roman"/>
       <w:b/>
@@ -6449,7 +6535,7 @@
     <w:uiPriority w:val="99"/>
     <w:semiHidden/>
     <w:unhideWhenUsed/>
-    <w:rsid w:val="00614CB1"/>
+    <w:rsid w:val="00BB6C81"/>
     <w:rPr>
       <w:color w:val="954F72" w:themeColor="followedHyperlink"/>
       <w:u w:val="single"/>
@@ -6458,7 +6544,7 @@
   <w:style w:type="paragraph" w:customStyle="1" w:styleId="p1">
     <w:name w:val="p1"/>
     <w:basedOn w:val="Normal"/>
-    <w:rsid w:val="00614CB1"/>
+    <w:rsid w:val="00BB6C81"/>
     <w:pPr>
       <w:shd w:val="clear" w:color="auto" w:fill="FFFFFF"/>
     </w:pPr>
@@ -6472,13 +6558,13 @@
   <w:style w:type="character" w:customStyle="1" w:styleId="s1">
     <w:name w:val="s1"/>
     <w:basedOn w:val="DefaultParagraphFont"/>
-    <w:rsid w:val="00614CB1"/>
+    <w:rsid w:val="00BB6C81"/>
   </w:style>
   <w:style w:type="paragraph" w:customStyle="1" w:styleId="Exercise">
     <w:name w:val="Exercise"/>
     <w:basedOn w:val="Heading2"/>
     <w:qFormat/>
-    <w:rsid w:val="00614CB1"/>
+    <w:rsid w:val="00BB6C81"/>
     <w:pPr>
       <w:numPr>
         <w:numId w:val="3"/>
@@ -6489,7 +6575,7 @@
   <w:style w:type="character" w:customStyle="1" w:styleId="apple-converted-space">
     <w:name w:val="apple-converted-space"/>
     <w:basedOn w:val="DefaultParagraphFont"/>
-    <w:rsid w:val="00614CB1"/>
+    <w:rsid w:val="00BB6C81"/>
   </w:style>
 </w:styles>
 </file>
@@ -6760,7 +6846,7 @@
 </file>
 
 <file path=customXml/itemProps1.xml><?xml version="1.0" encoding="utf-8"?>
-<ds:datastoreItem xmlns:ds="http://schemas.openxmlformats.org/officeDocument/2006/customXml" ds:itemID="{126A2ED3-86FE-40D6-B197-CDF71CAE2144}">
+<ds:datastoreItem xmlns:ds="http://schemas.openxmlformats.org/officeDocument/2006/customXml" ds:itemID="{ED15AF3A-503D-479C-A380-F65D974FDC6C}">
   <ds:schemaRefs>
     <ds:schemaRef ds:uri="http://schemas.openxmlformats.org/officeDocument/2006/bibliography"/>
   </ds:schemaRefs>

</xml_diff>